<commit_message>
"unit tests and sonarqube"
</commit_message>
<xml_diff>
--- a/Documentation/Design Document.docx
+++ b/Documentation/Design Document.docx
@@ -1,12 +1,14 @@
 
 <file path=word/document.xml><?xml version="1.0" encoding="utf-8"?>
-<w:document xmlns:wpc="http://schemas.microsoft.com/office/word/2010/wordprocessingCanvas" xmlns:cx="http://schemas.microsoft.com/office/drawing/2014/chartex" xmlns:cx1="http://schemas.microsoft.com/office/drawing/2015/9/8/chartex" xmlns:cx2="http://schemas.microsoft.com/office/drawing/2015/10/21/chartex" xmlns:cx3="http://schemas.microsoft.com/office/drawing/2016/5/9/chartex" xmlns:cx4="http://schemas.microsoft.com/office/drawing/2016/5/10/chartex" xmlns:cx5="http://schemas.microsoft.com/office/drawing/2016/5/11/chartex" xmlns:cx6="http://schemas.microsoft.com/office/drawing/2016/5/12/chartex" xmlns:cx7="http://schemas.microsoft.com/office/drawing/2016/5/13/chartex" xmlns:cx8="http://schemas.microsoft.com/office/drawing/2016/5/14/chartex" xmlns:mc="http://schemas.openxmlformats.org/markup-compatibility/2006" xmlns:aink="http://schemas.microsoft.com/office/drawing/2016/ink" xmlns:am3d="http://schemas.microsoft.com/office/drawing/2017/model3d" xmlns:o="urn:schemas-microsoft-com:office:office" xmlns:r="http://schemas.openxmlformats.org/officeDocument/2006/relationships" xmlns:m="http://schemas.openxmlformats.org/officeDocument/2006/math" xmlns:v="urn:schemas-microsoft-com:vml" xmlns:wp14="http://schemas.microsoft.com/office/word/2010/wordprocessingDrawing" xmlns:wp="http://schemas.openxmlformats.org/drawingml/2006/wordprocessingDrawing" xmlns:w10="urn:schemas-microsoft-com:office:word" xmlns:w="http://schemas.openxmlformats.org/wordprocessingml/2006/main" xmlns:w14="http://schemas.microsoft.com/office/word/2010/wordml" xmlns:w15="http://schemas.microsoft.com/office/word/2012/wordml" xmlns:w16cex="http://schemas.microsoft.com/office/word/2018/wordml/cex" xmlns:w16cid="http://schemas.microsoft.com/office/word/2016/wordml/cid" xmlns:w16="http://schemas.microsoft.com/office/word/2018/wordml" xmlns:w16se="http://schemas.microsoft.com/office/word/2015/wordml/symex" xmlns:wpg="http://schemas.microsoft.com/office/word/2010/wordprocessingGroup" xmlns:wpi="http://schemas.microsoft.com/office/word/2010/wordprocessingInk" xmlns:wne="http://schemas.microsoft.com/office/word/2006/wordml" xmlns:wps="http://schemas.microsoft.com/office/word/2010/wordprocessingShape" mc:Ignorable="w14 w15 w16se w16cid w16 w16cex wp14">
+<w:document xmlns:wpc="http://schemas.microsoft.com/office/word/2010/wordprocessingCanvas" xmlns:cx="http://schemas.microsoft.com/office/drawing/2014/chartex" xmlns:cx1="http://schemas.microsoft.com/office/drawing/2015/9/8/chartex" xmlns:cx2="http://schemas.microsoft.com/office/drawing/2015/10/21/chartex" xmlns:cx3="http://schemas.microsoft.com/office/drawing/2016/5/9/chartex" xmlns:cx4="http://schemas.microsoft.com/office/drawing/2016/5/10/chartex" xmlns:cx5="http://schemas.microsoft.com/office/drawing/2016/5/11/chartex" xmlns:cx6="http://schemas.microsoft.com/office/drawing/2016/5/12/chartex" xmlns:cx7="http://schemas.microsoft.com/office/drawing/2016/5/13/chartex" xmlns:cx8="http://schemas.microsoft.com/office/drawing/2016/5/14/chartex" xmlns:mc="http://schemas.openxmlformats.org/markup-compatibility/2006" xmlns:aink="http://schemas.microsoft.com/office/drawing/2016/ink" xmlns:am3d="http://schemas.microsoft.com/office/drawing/2017/model3d" xmlns:o="urn:schemas-microsoft-com:office:office" xmlns:r="http://schemas.openxmlformats.org/officeDocument/2006/relationships" xmlns:m="http://schemas.openxmlformats.org/officeDocument/2006/math" xmlns:v="urn:schemas-microsoft-com:vml" xmlns:wp14="http://schemas.microsoft.com/office/word/2010/wordprocessingDrawing" xmlns:wp="http://schemas.openxmlformats.org/drawingml/2006/wordprocessingDrawing" xmlns:w10="urn:schemas-microsoft-com:office:word" xmlns:w="http://schemas.openxmlformats.org/wordprocessingml/2006/main" xmlns:w14="http://schemas.microsoft.com/office/word/2010/wordml" xmlns:w15="http://schemas.microsoft.com/office/word/2012/wordml" xmlns:w16cex="http://schemas.microsoft.com/office/word/2018/wordml/cex" xmlns:w16cid="http://schemas.microsoft.com/office/word/2016/wordml/cid" xmlns:w16="http://schemas.microsoft.com/office/word/2018/wordml" xmlns:w16sdtdh="http://schemas.microsoft.com/office/word/2020/wordml/sdtdatahash" xmlns:w16se="http://schemas.microsoft.com/office/word/2015/wordml/symex" xmlns:wpg="http://schemas.microsoft.com/office/word/2010/wordprocessingGroup" xmlns:wpi="http://schemas.microsoft.com/office/word/2010/wordprocessingInk" xmlns:wne="http://schemas.microsoft.com/office/word/2006/wordml" xmlns:wps="http://schemas.microsoft.com/office/word/2010/wordprocessingShape" mc:Ignorable="w14 w15 w16se w16cid w16 w16cex w16sdtdh wp14">
   <w:body>
     <w:p>
       <w:pPr>
         <w:spacing w:after="759" w:line="259" w:lineRule="auto"/>
         <w:ind w:left="0" w:firstLine="0"/>
       </w:pPr>
+      <w:bookmarkStart w:id="0" w:name="_Hlk68788432"/>
+      <w:bookmarkEnd w:id="0"/>
     </w:p>
     <w:p>
       <w:pPr>
@@ -923,14 +925,14 @@
           <w:r>
             <w:fldChar w:fldCharType="separate"/>
           </w:r>
-          <w:hyperlink w:anchor="_Toc67390850" w:history="1">
+          <w:hyperlink w:anchor="_Toc69407360" w:history="1">
             <w:r>
               <w:rPr>
                 <w:rStyle w:val="Hyperlink"/>
                 <w:noProof/>
                 <w:lang w:val="en-GB"/>
               </w:rPr>
-              <w:t>Description</w:t>
+              <w:t>1.General</w:t>
             </w:r>
             <w:r>
               <w:rPr>
@@ -951,7 +953,7 @@
                 <w:noProof/>
                 <w:webHidden/>
               </w:rPr>
-              <w:instrText xml:space="preserve"> PAGEREF _Toc67390850 \h </w:instrText>
+              <w:instrText xml:space="preserve"> PAGEREF _Toc69407360 \h </w:instrText>
             </w:r>
             <w:r>
               <w:rPr>
@@ -994,14 +996,14 @@
               <w:color w:val="auto"/>
             </w:rPr>
           </w:pPr>
-          <w:hyperlink w:anchor="_Toc67390851" w:history="1">
+          <w:hyperlink w:anchor="_Toc69407361" w:history="1">
             <w:r>
               <w:rPr>
                 <w:rStyle w:val="Hyperlink"/>
                 <w:noProof/>
                 <w:lang w:val="en-GB"/>
               </w:rPr>
-              <w:t>Design Decisions</w:t>
+              <w:t>1.1 Description</w:t>
             </w:r>
             <w:r>
               <w:rPr>
@@ -1022,7 +1024,7 @@
                 <w:noProof/>
                 <w:webHidden/>
               </w:rPr>
-              <w:instrText xml:space="preserve"> PAGEREF _Toc67390851 \h </w:instrText>
+              <w:instrText xml:space="preserve"> PAGEREF _Toc69407361 \h </w:instrText>
             </w:r>
             <w:r>
               <w:rPr>
@@ -1042,7 +1044,7 @@
                 <w:noProof/>
                 <w:webHidden/>
               </w:rPr>
-              <w:t>4</w:t>
+              <w:t>3</w:t>
             </w:r>
             <w:r>
               <w:rPr>
@@ -1065,14 +1067,14 @@
               <w:color w:val="auto"/>
             </w:rPr>
           </w:pPr>
-          <w:hyperlink w:anchor="_Toc67390852" w:history="1">
+          <w:hyperlink w:anchor="_Toc69407362" w:history="1">
             <w:r>
               <w:rPr>
                 <w:rStyle w:val="Hyperlink"/>
                 <w:noProof/>
-                <w:lang w:val="nl-NL"/>
-              </w:rPr>
-              <w:t>Multi-Tier Architecture Diagram</w:t>
+                <w:lang w:val="en-GB"/>
+              </w:rPr>
+              <w:t>1.2 Goal</w:t>
             </w:r>
             <w:r>
               <w:rPr>
@@ -1093,7 +1095,7 @@
                 <w:noProof/>
                 <w:webHidden/>
               </w:rPr>
-              <w:instrText xml:space="preserve"> PAGEREF _Toc67390852 \h </w:instrText>
+              <w:instrText xml:space="preserve"> PAGEREF _Toc69407362 \h </w:instrText>
             </w:r>
             <w:r>
               <w:rPr>
@@ -1113,7 +1115,7 @@
                 <w:noProof/>
                 <w:webHidden/>
               </w:rPr>
-              <w:t>6</w:t>
+              <w:t>3</w:t>
             </w:r>
             <w:r>
               <w:rPr>
@@ -1136,14 +1138,369 @@
               <w:color w:val="auto"/>
             </w:rPr>
           </w:pPr>
-          <w:hyperlink w:anchor="_Toc67390853" w:history="1">
+          <w:hyperlink w:anchor="_Toc69407363" w:history="1">
             <w:r>
               <w:rPr>
                 <w:rStyle w:val="Hyperlink"/>
                 <w:noProof/>
+                <w:lang w:val="en-GB"/>
+              </w:rPr>
+              <w:t>1.3 Outcome</w:t>
+            </w:r>
+            <w:r>
+              <w:rPr>
+                <w:noProof/>
+                <w:webHidden/>
+              </w:rPr>
+              <w:tab/>
+            </w:r>
+            <w:r>
+              <w:rPr>
+                <w:noProof/>
+                <w:webHidden/>
+              </w:rPr>
+              <w:fldChar w:fldCharType="begin"/>
+            </w:r>
+            <w:r>
+              <w:rPr>
+                <w:noProof/>
+                <w:webHidden/>
+              </w:rPr>
+              <w:instrText xml:space="preserve"> PAGEREF _Toc69407363 \h </w:instrText>
+            </w:r>
+            <w:r>
+              <w:rPr>
+                <w:noProof/>
+                <w:webHidden/>
+              </w:rPr>
+            </w:r>
+            <w:r>
+              <w:rPr>
+                <w:noProof/>
+                <w:webHidden/>
+              </w:rPr>
+              <w:fldChar w:fldCharType="separate"/>
+            </w:r>
+            <w:r>
+              <w:rPr>
+                <w:noProof/>
+                <w:webHidden/>
+              </w:rPr>
+              <w:t>3</w:t>
+            </w:r>
+            <w:r>
+              <w:rPr>
+                <w:noProof/>
+                <w:webHidden/>
+              </w:rPr>
+              <w:fldChar w:fldCharType="end"/>
+            </w:r>
+          </w:hyperlink>
+        </w:p>
+        <w:p>
+          <w:pPr>
+            <w:pStyle w:val="TOC1"/>
+            <w:tabs>
+              <w:tab w:val="right" w:leader="dot" w:pos="9062"/>
+            </w:tabs>
+            <w:rPr>
+              <w:rFonts w:asciiTheme="minorHAnsi" w:eastAsiaTheme="minorEastAsia" w:hAnsiTheme="minorHAnsi" w:cstheme="minorBidi"/>
+              <w:noProof/>
+              <w:color w:val="auto"/>
+            </w:rPr>
+          </w:pPr>
+          <w:hyperlink w:anchor="_Toc69407364" w:history="1">
+            <w:r>
+              <w:rPr>
+                <w:rStyle w:val="Hyperlink"/>
+                <w:noProof/>
+                <w:lang w:val="en-GB"/>
+              </w:rPr>
+              <w:t>2 Design Decisions</w:t>
+            </w:r>
+            <w:r>
+              <w:rPr>
+                <w:noProof/>
+                <w:webHidden/>
+              </w:rPr>
+              <w:tab/>
+            </w:r>
+            <w:r>
+              <w:rPr>
+                <w:noProof/>
+                <w:webHidden/>
+              </w:rPr>
+              <w:fldChar w:fldCharType="begin"/>
+            </w:r>
+            <w:r>
+              <w:rPr>
+                <w:noProof/>
+                <w:webHidden/>
+              </w:rPr>
+              <w:instrText xml:space="preserve"> PAGEREF _Toc69407364 \h </w:instrText>
+            </w:r>
+            <w:r>
+              <w:rPr>
+                <w:noProof/>
+                <w:webHidden/>
+              </w:rPr>
+            </w:r>
+            <w:r>
+              <w:rPr>
+                <w:noProof/>
+                <w:webHidden/>
+              </w:rPr>
+              <w:fldChar w:fldCharType="separate"/>
+            </w:r>
+            <w:r>
+              <w:rPr>
+                <w:noProof/>
+                <w:webHidden/>
+              </w:rPr>
+              <w:t>4</w:t>
+            </w:r>
+            <w:r>
+              <w:rPr>
+                <w:noProof/>
+                <w:webHidden/>
+              </w:rPr>
+              <w:fldChar w:fldCharType="end"/>
+            </w:r>
+          </w:hyperlink>
+        </w:p>
+        <w:p>
+          <w:pPr>
+            <w:pStyle w:val="TOC1"/>
+            <w:tabs>
+              <w:tab w:val="right" w:leader="dot" w:pos="9062"/>
+            </w:tabs>
+            <w:rPr>
+              <w:rFonts w:asciiTheme="minorHAnsi" w:eastAsiaTheme="minorEastAsia" w:hAnsiTheme="minorHAnsi" w:cstheme="minorBidi"/>
+              <w:noProof/>
+              <w:color w:val="auto"/>
+            </w:rPr>
+          </w:pPr>
+          <w:hyperlink w:anchor="_Toc69407365" w:history="1">
+            <w:r>
+              <w:rPr>
+                <w:rStyle w:val="Hyperlink"/>
+                <w:noProof/>
+                <w:lang w:val="en-GB"/>
+              </w:rPr>
+              <w:t>2.1 BackEnd</w:t>
+            </w:r>
+            <w:r>
+              <w:rPr>
+                <w:noProof/>
+                <w:webHidden/>
+              </w:rPr>
+              <w:tab/>
+            </w:r>
+            <w:r>
+              <w:rPr>
+                <w:noProof/>
+                <w:webHidden/>
+              </w:rPr>
+              <w:fldChar w:fldCharType="begin"/>
+            </w:r>
+            <w:r>
+              <w:rPr>
+                <w:noProof/>
+                <w:webHidden/>
+              </w:rPr>
+              <w:instrText xml:space="preserve"> PAGEREF _Toc69407365 \h </w:instrText>
+            </w:r>
+            <w:r>
+              <w:rPr>
+                <w:noProof/>
+                <w:webHidden/>
+              </w:rPr>
+            </w:r>
+            <w:r>
+              <w:rPr>
+                <w:noProof/>
+                <w:webHidden/>
+              </w:rPr>
+              <w:fldChar w:fldCharType="separate"/>
+            </w:r>
+            <w:r>
+              <w:rPr>
+                <w:noProof/>
+                <w:webHidden/>
+              </w:rPr>
+              <w:t>4</w:t>
+            </w:r>
+            <w:r>
+              <w:rPr>
+                <w:noProof/>
+                <w:webHidden/>
+              </w:rPr>
+              <w:fldChar w:fldCharType="end"/>
+            </w:r>
+          </w:hyperlink>
+        </w:p>
+        <w:p>
+          <w:pPr>
+            <w:pStyle w:val="TOC1"/>
+            <w:tabs>
+              <w:tab w:val="right" w:leader="dot" w:pos="9062"/>
+            </w:tabs>
+            <w:rPr>
+              <w:rFonts w:asciiTheme="minorHAnsi" w:eastAsiaTheme="minorEastAsia" w:hAnsiTheme="minorHAnsi" w:cstheme="minorBidi"/>
+              <w:noProof/>
+              <w:color w:val="auto"/>
+            </w:rPr>
+          </w:pPr>
+          <w:hyperlink w:anchor="_Toc69407366" w:history="1">
+            <w:r>
+              <w:rPr>
+                <w:rStyle w:val="Hyperlink"/>
+                <w:noProof/>
+                <w:lang w:val="en-GB"/>
+              </w:rPr>
+              <w:t>2.2 FrontEnd</w:t>
+            </w:r>
+            <w:r>
+              <w:rPr>
+                <w:noProof/>
+                <w:webHidden/>
+              </w:rPr>
+              <w:tab/>
+            </w:r>
+            <w:r>
+              <w:rPr>
+                <w:noProof/>
+                <w:webHidden/>
+              </w:rPr>
+              <w:fldChar w:fldCharType="begin"/>
+            </w:r>
+            <w:r>
+              <w:rPr>
+                <w:noProof/>
+                <w:webHidden/>
+              </w:rPr>
+              <w:instrText xml:space="preserve"> PAGEREF _Toc69407366 \h </w:instrText>
+            </w:r>
+            <w:r>
+              <w:rPr>
+                <w:noProof/>
+                <w:webHidden/>
+              </w:rPr>
+            </w:r>
+            <w:r>
+              <w:rPr>
+                <w:noProof/>
+                <w:webHidden/>
+              </w:rPr>
+              <w:fldChar w:fldCharType="separate"/>
+            </w:r>
+            <w:r>
+              <w:rPr>
+                <w:noProof/>
+                <w:webHidden/>
+              </w:rPr>
+              <w:t>5</w:t>
+            </w:r>
+            <w:r>
+              <w:rPr>
+                <w:noProof/>
+                <w:webHidden/>
+              </w:rPr>
+              <w:fldChar w:fldCharType="end"/>
+            </w:r>
+          </w:hyperlink>
+        </w:p>
+        <w:p>
+          <w:pPr>
+            <w:pStyle w:val="TOC1"/>
+            <w:tabs>
+              <w:tab w:val="right" w:leader="dot" w:pos="9062"/>
+            </w:tabs>
+            <w:rPr>
+              <w:rFonts w:asciiTheme="minorHAnsi" w:eastAsiaTheme="minorEastAsia" w:hAnsiTheme="minorHAnsi" w:cstheme="minorBidi"/>
+              <w:noProof/>
+              <w:color w:val="auto"/>
+            </w:rPr>
+          </w:pPr>
+          <w:hyperlink w:anchor="_Toc69407367" w:history="1">
+            <w:r>
+              <w:rPr>
+                <w:rStyle w:val="Hyperlink"/>
+                <w:noProof/>
+                <w:lang w:val="en-GB"/>
+              </w:rPr>
+              <w:t>2.3 Database</w:t>
+            </w:r>
+            <w:r>
+              <w:rPr>
+                <w:noProof/>
+                <w:webHidden/>
+              </w:rPr>
+              <w:tab/>
+            </w:r>
+            <w:r>
+              <w:rPr>
+                <w:noProof/>
+                <w:webHidden/>
+              </w:rPr>
+              <w:fldChar w:fldCharType="begin"/>
+            </w:r>
+            <w:r>
+              <w:rPr>
+                <w:noProof/>
+                <w:webHidden/>
+              </w:rPr>
+              <w:instrText xml:space="preserve"> PAGEREF _Toc69407367 \h </w:instrText>
+            </w:r>
+            <w:r>
+              <w:rPr>
+                <w:noProof/>
+                <w:webHidden/>
+              </w:rPr>
+            </w:r>
+            <w:r>
+              <w:rPr>
+                <w:noProof/>
+                <w:webHidden/>
+              </w:rPr>
+              <w:fldChar w:fldCharType="separate"/>
+            </w:r>
+            <w:r>
+              <w:rPr>
+                <w:noProof/>
+                <w:webHidden/>
+              </w:rPr>
+              <w:t>5</w:t>
+            </w:r>
+            <w:r>
+              <w:rPr>
+                <w:noProof/>
+                <w:webHidden/>
+              </w:rPr>
+              <w:fldChar w:fldCharType="end"/>
+            </w:r>
+          </w:hyperlink>
+        </w:p>
+        <w:p>
+          <w:pPr>
+            <w:pStyle w:val="TOC1"/>
+            <w:tabs>
+              <w:tab w:val="right" w:leader="dot" w:pos="9062"/>
+            </w:tabs>
+            <w:rPr>
+              <w:rFonts w:asciiTheme="minorHAnsi" w:eastAsiaTheme="minorEastAsia" w:hAnsiTheme="minorHAnsi" w:cstheme="minorBidi"/>
+              <w:noProof/>
+              <w:color w:val="auto"/>
+            </w:rPr>
+          </w:pPr>
+          <w:hyperlink w:anchor="_Toc69407368" w:history="1">
+            <w:r>
+              <w:rPr>
+                <w:rStyle w:val="Hyperlink"/>
+                <w:noProof/>
                 <w:lang w:val="nl-NL"/>
               </w:rPr>
-              <w:t>C4 Diagram</w:t>
+              <w:t>3.Multi-Tier Architecture Diagram</w:t>
             </w:r>
             <w:r>
               <w:rPr>
@@ -1164,7 +1521,7 @@
                 <w:noProof/>
                 <w:webHidden/>
               </w:rPr>
-              <w:instrText xml:space="preserve"> PAGEREF _Toc67390853 \h </w:instrText>
+              <w:instrText xml:space="preserve"> PAGEREF _Toc69407368 \h </w:instrText>
             </w:r>
             <w:r>
               <w:rPr>
@@ -1184,7 +1541,926 @@
                 <w:noProof/>
                 <w:webHidden/>
               </w:rPr>
+              <w:t>6</w:t>
+            </w:r>
+            <w:r>
+              <w:rPr>
+                <w:noProof/>
+                <w:webHidden/>
+              </w:rPr>
+              <w:fldChar w:fldCharType="end"/>
+            </w:r>
+          </w:hyperlink>
+        </w:p>
+        <w:p>
+          <w:pPr>
+            <w:pStyle w:val="TOC1"/>
+            <w:tabs>
+              <w:tab w:val="right" w:leader="dot" w:pos="9062"/>
+            </w:tabs>
+            <w:rPr>
+              <w:rFonts w:asciiTheme="minorHAnsi" w:eastAsiaTheme="minorEastAsia" w:hAnsiTheme="minorHAnsi" w:cstheme="minorBidi"/>
+              <w:noProof/>
+              <w:color w:val="auto"/>
+            </w:rPr>
+          </w:pPr>
+          <w:hyperlink w:anchor="_Toc69407369" w:history="1">
+            <w:r>
+              <w:rPr>
+                <w:rStyle w:val="Hyperlink"/>
+                <w:noProof/>
+                <w:lang w:val="nl-NL"/>
+              </w:rPr>
+              <w:t>3.1 Diagram</w:t>
+            </w:r>
+            <w:r>
+              <w:rPr>
+                <w:noProof/>
+                <w:webHidden/>
+              </w:rPr>
+              <w:tab/>
+            </w:r>
+            <w:r>
+              <w:rPr>
+                <w:noProof/>
+                <w:webHidden/>
+              </w:rPr>
+              <w:fldChar w:fldCharType="begin"/>
+            </w:r>
+            <w:r>
+              <w:rPr>
+                <w:noProof/>
+                <w:webHidden/>
+              </w:rPr>
+              <w:instrText xml:space="preserve"> PAGEREF _Toc69407369 \h </w:instrText>
+            </w:r>
+            <w:r>
+              <w:rPr>
+                <w:noProof/>
+                <w:webHidden/>
+              </w:rPr>
+            </w:r>
+            <w:r>
+              <w:rPr>
+                <w:noProof/>
+                <w:webHidden/>
+              </w:rPr>
+              <w:fldChar w:fldCharType="separate"/>
+            </w:r>
+            <w:r>
+              <w:rPr>
+                <w:noProof/>
+                <w:webHidden/>
+              </w:rPr>
+              <w:t>6</w:t>
+            </w:r>
+            <w:r>
+              <w:rPr>
+                <w:noProof/>
+                <w:webHidden/>
+              </w:rPr>
+              <w:fldChar w:fldCharType="end"/>
+            </w:r>
+          </w:hyperlink>
+        </w:p>
+        <w:p>
+          <w:pPr>
+            <w:pStyle w:val="TOC1"/>
+            <w:tabs>
+              <w:tab w:val="right" w:leader="dot" w:pos="9062"/>
+            </w:tabs>
+            <w:rPr>
+              <w:rFonts w:asciiTheme="minorHAnsi" w:eastAsiaTheme="minorEastAsia" w:hAnsiTheme="minorHAnsi" w:cstheme="minorBidi"/>
+              <w:noProof/>
+              <w:color w:val="auto"/>
+            </w:rPr>
+          </w:pPr>
+          <w:hyperlink w:anchor="_Toc69407370" w:history="1">
+            <w:r>
+              <w:rPr>
+                <w:rStyle w:val="Hyperlink"/>
+                <w:noProof/>
+                <w:lang w:val="nl-NL"/>
+              </w:rPr>
+              <w:t>4.C4 Diagram</w:t>
+            </w:r>
+            <w:r>
+              <w:rPr>
+                <w:noProof/>
+                <w:webHidden/>
+              </w:rPr>
+              <w:tab/>
+            </w:r>
+            <w:r>
+              <w:rPr>
+                <w:noProof/>
+                <w:webHidden/>
+              </w:rPr>
+              <w:fldChar w:fldCharType="begin"/>
+            </w:r>
+            <w:r>
+              <w:rPr>
+                <w:noProof/>
+                <w:webHidden/>
+              </w:rPr>
+              <w:instrText xml:space="preserve"> PAGEREF _Toc69407370 \h </w:instrText>
+            </w:r>
+            <w:r>
+              <w:rPr>
+                <w:noProof/>
+                <w:webHidden/>
+              </w:rPr>
+            </w:r>
+            <w:r>
+              <w:rPr>
+                <w:noProof/>
+                <w:webHidden/>
+              </w:rPr>
+              <w:fldChar w:fldCharType="separate"/>
+            </w:r>
+            <w:r>
+              <w:rPr>
+                <w:noProof/>
+                <w:webHidden/>
+              </w:rPr>
               <w:t>7</w:t>
+            </w:r>
+            <w:r>
+              <w:rPr>
+                <w:noProof/>
+                <w:webHidden/>
+              </w:rPr>
+              <w:fldChar w:fldCharType="end"/>
+            </w:r>
+          </w:hyperlink>
+        </w:p>
+        <w:p>
+          <w:pPr>
+            <w:pStyle w:val="TOC1"/>
+            <w:tabs>
+              <w:tab w:val="right" w:leader="dot" w:pos="9062"/>
+            </w:tabs>
+            <w:rPr>
+              <w:rFonts w:asciiTheme="minorHAnsi" w:eastAsiaTheme="minorEastAsia" w:hAnsiTheme="minorHAnsi" w:cstheme="minorBidi"/>
+              <w:noProof/>
+              <w:color w:val="auto"/>
+            </w:rPr>
+          </w:pPr>
+          <w:hyperlink w:anchor="_Toc69407371" w:history="1">
+            <w:r>
+              <w:rPr>
+                <w:rStyle w:val="Hyperlink"/>
+                <w:noProof/>
+                <w:lang w:val="nl-NL"/>
+              </w:rPr>
+              <w:t>4.1 C1</w:t>
+            </w:r>
+            <w:r>
+              <w:rPr>
+                <w:noProof/>
+                <w:webHidden/>
+              </w:rPr>
+              <w:tab/>
+            </w:r>
+            <w:r>
+              <w:rPr>
+                <w:noProof/>
+                <w:webHidden/>
+              </w:rPr>
+              <w:fldChar w:fldCharType="begin"/>
+            </w:r>
+            <w:r>
+              <w:rPr>
+                <w:noProof/>
+                <w:webHidden/>
+              </w:rPr>
+              <w:instrText xml:space="preserve"> PAGEREF _Toc69407371 \h </w:instrText>
+            </w:r>
+            <w:r>
+              <w:rPr>
+                <w:noProof/>
+                <w:webHidden/>
+              </w:rPr>
+            </w:r>
+            <w:r>
+              <w:rPr>
+                <w:noProof/>
+                <w:webHidden/>
+              </w:rPr>
+              <w:fldChar w:fldCharType="separate"/>
+            </w:r>
+            <w:r>
+              <w:rPr>
+                <w:noProof/>
+                <w:webHidden/>
+              </w:rPr>
+              <w:t>7</w:t>
+            </w:r>
+            <w:r>
+              <w:rPr>
+                <w:noProof/>
+                <w:webHidden/>
+              </w:rPr>
+              <w:fldChar w:fldCharType="end"/>
+            </w:r>
+          </w:hyperlink>
+        </w:p>
+        <w:p>
+          <w:pPr>
+            <w:pStyle w:val="TOC1"/>
+            <w:tabs>
+              <w:tab w:val="right" w:leader="dot" w:pos="9062"/>
+            </w:tabs>
+            <w:rPr>
+              <w:rFonts w:asciiTheme="minorHAnsi" w:eastAsiaTheme="minorEastAsia" w:hAnsiTheme="minorHAnsi" w:cstheme="minorBidi"/>
+              <w:noProof/>
+              <w:color w:val="auto"/>
+            </w:rPr>
+          </w:pPr>
+          <w:hyperlink w:anchor="_Toc69407372" w:history="1">
+            <w:r>
+              <w:rPr>
+                <w:rStyle w:val="Hyperlink"/>
+                <w:noProof/>
+                <w:lang w:val="nl-NL"/>
+              </w:rPr>
+              <w:t>4.2 C2</w:t>
+            </w:r>
+            <w:r>
+              <w:rPr>
+                <w:noProof/>
+                <w:webHidden/>
+              </w:rPr>
+              <w:tab/>
+            </w:r>
+            <w:r>
+              <w:rPr>
+                <w:noProof/>
+                <w:webHidden/>
+              </w:rPr>
+              <w:fldChar w:fldCharType="begin"/>
+            </w:r>
+            <w:r>
+              <w:rPr>
+                <w:noProof/>
+                <w:webHidden/>
+              </w:rPr>
+              <w:instrText xml:space="preserve"> PAGEREF _Toc69407372 \h </w:instrText>
+            </w:r>
+            <w:r>
+              <w:rPr>
+                <w:noProof/>
+                <w:webHidden/>
+              </w:rPr>
+            </w:r>
+            <w:r>
+              <w:rPr>
+                <w:noProof/>
+                <w:webHidden/>
+              </w:rPr>
+              <w:fldChar w:fldCharType="separate"/>
+            </w:r>
+            <w:r>
+              <w:rPr>
+                <w:noProof/>
+                <w:webHidden/>
+              </w:rPr>
+              <w:t>8</w:t>
+            </w:r>
+            <w:r>
+              <w:rPr>
+                <w:noProof/>
+                <w:webHidden/>
+              </w:rPr>
+              <w:fldChar w:fldCharType="end"/>
+            </w:r>
+          </w:hyperlink>
+        </w:p>
+        <w:p>
+          <w:pPr>
+            <w:pStyle w:val="TOC1"/>
+            <w:tabs>
+              <w:tab w:val="right" w:leader="dot" w:pos="9062"/>
+            </w:tabs>
+            <w:rPr>
+              <w:rFonts w:asciiTheme="minorHAnsi" w:eastAsiaTheme="minorEastAsia" w:hAnsiTheme="minorHAnsi" w:cstheme="minorBidi"/>
+              <w:noProof/>
+              <w:color w:val="auto"/>
+            </w:rPr>
+          </w:pPr>
+          <w:hyperlink w:anchor="_Toc69407373" w:history="1">
+            <w:r>
+              <w:rPr>
+                <w:rStyle w:val="Hyperlink"/>
+                <w:noProof/>
+                <w:lang w:val="nl-NL"/>
+              </w:rPr>
+              <w:t>4.3 C3</w:t>
+            </w:r>
+            <w:r>
+              <w:rPr>
+                <w:noProof/>
+                <w:webHidden/>
+              </w:rPr>
+              <w:tab/>
+            </w:r>
+            <w:r>
+              <w:rPr>
+                <w:noProof/>
+                <w:webHidden/>
+              </w:rPr>
+              <w:fldChar w:fldCharType="begin"/>
+            </w:r>
+            <w:r>
+              <w:rPr>
+                <w:noProof/>
+                <w:webHidden/>
+              </w:rPr>
+              <w:instrText xml:space="preserve"> PAGEREF _Toc69407373 \h </w:instrText>
+            </w:r>
+            <w:r>
+              <w:rPr>
+                <w:noProof/>
+                <w:webHidden/>
+              </w:rPr>
+            </w:r>
+            <w:r>
+              <w:rPr>
+                <w:noProof/>
+                <w:webHidden/>
+              </w:rPr>
+              <w:fldChar w:fldCharType="separate"/>
+            </w:r>
+            <w:r>
+              <w:rPr>
+                <w:noProof/>
+                <w:webHidden/>
+              </w:rPr>
+              <w:t>9</w:t>
+            </w:r>
+            <w:r>
+              <w:rPr>
+                <w:noProof/>
+                <w:webHidden/>
+              </w:rPr>
+              <w:fldChar w:fldCharType="end"/>
+            </w:r>
+          </w:hyperlink>
+        </w:p>
+        <w:p>
+          <w:pPr>
+            <w:pStyle w:val="TOC1"/>
+            <w:tabs>
+              <w:tab w:val="right" w:leader="dot" w:pos="9062"/>
+            </w:tabs>
+            <w:rPr>
+              <w:rFonts w:asciiTheme="minorHAnsi" w:eastAsiaTheme="minorEastAsia" w:hAnsiTheme="minorHAnsi" w:cstheme="minorBidi"/>
+              <w:noProof/>
+              <w:color w:val="auto"/>
+            </w:rPr>
+          </w:pPr>
+          <w:hyperlink w:anchor="_Toc69407374" w:history="1">
+            <w:r>
+              <w:rPr>
+                <w:rStyle w:val="Hyperlink"/>
+                <w:noProof/>
+                <w:lang w:val="nl-NL"/>
+              </w:rPr>
+              <w:t>5. Database Design</w:t>
+            </w:r>
+            <w:r>
+              <w:rPr>
+                <w:noProof/>
+                <w:webHidden/>
+              </w:rPr>
+              <w:tab/>
+            </w:r>
+            <w:r>
+              <w:rPr>
+                <w:noProof/>
+                <w:webHidden/>
+              </w:rPr>
+              <w:fldChar w:fldCharType="begin"/>
+            </w:r>
+            <w:r>
+              <w:rPr>
+                <w:noProof/>
+                <w:webHidden/>
+              </w:rPr>
+              <w:instrText xml:space="preserve"> PAGEREF _Toc69407374 \h </w:instrText>
+            </w:r>
+            <w:r>
+              <w:rPr>
+                <w:noProof/>
+                <w:webHidden/>
+              </w:rPr>
+            </w:r>
+            <w:r>
+              <w:rPr>
+                <w:noProof/>
+                <w:webHidden/>
+              </w:rPr>
+              <w:fldChar w:fldCharType="separate"/>
+            </w:r>
+            <w:r>
+              <w:rPr>
+                <w:noProof/>
+                <w:webHidden/>
+              </w:rPr>
+              <w:t>10</w:t>
+            </w:r>
+            <w:r>
+              <w:rPr>
+                <w:noProof/>
+                <w:webHidden/>
+              </w:rPr>
+              <w:fldChar w:fldCharType="end"/>
+            </w:r>
+          </w:hyperlink>
+        </w:p>
+        <w:p>
+          <w:pPr>
+            <w:pStyle w:val="TOC1"/>
+            <w:tabs>
+              <w:tab w:val="right" w:leader="dot" w:pos="9062"/>
+            </w:tabs>
+            <w:rPr>
+              <w:rFonts w:asciiTheme="minorHAnsi" w:eastAsiaTheme="minorEastAsia" w:hAnsiTheme="minorHAnsi" w:cstheme="minorBidi"/>
+              <w:noProof/>
+              <w:color w:val="auto"/>
+            </w:rPr>
+          </w:pPr>
+          <w:hyperlink w:anchor="_Toc69407375" w:history="1">
+            <w:r>
+              <w:rPr>
+                <w:rStyle w:val="Hyperlink"/>
+                <w:noProof/>
+                <w:lang w:val="nl-NL"/>
+              </w:rPr>
+              <w:t>5.1 Database</w:t>
+            </w:r>
+            <w:r>
+              <w:rPr>
+                <w:noProof/>
+                <w:webHidden/>
+              </w:rPr>
+              <w:tab/>
+            </w:r>
+            <w:r>
+              <w:rPr>
+                <w:noProof/>
+                <w:webHidden/>
+              </w:rPr>
+              <w:fldChar w:fldCharType="begin"/>
+            </w:r>
+            <w:r>
+              <w:rPr>
+                <w:noProof/>
+                <w:webHidden/>
+              </w:rPr>
+              <w:instrText xml:space="preserve"> PAGEREF _Toc69407375 \h </w:instrText>
+            </w:r>
+            <w:r>
+              <w:rPr>
+                <w:noProof/>
+                <w:webHidden/>
+              </w:rPr>
+            </w:r>
+            <w:r>
+              <w:rPr>
+                <w:noProof/>
+                <w:webHidden/>
+              </w:rPr>
+              <w:fldChar w:fldCharType="separate"/>
+            </w:r>
+            <w:r>
+              <w:rPr>
+                <w:noProof/>
+                <w:webHidden/>
+              </w:rPr>
+              <w:t>10</w:t>
+            </w:r>
+            <w:r>
+              <w:rPr>
+                <w:noProof/>
+                <w:webHidden/>
+              </w:rPr>
+              <w:fldChar w:fldCharType="end"/>
+            </w:r>
+          </w:hyperlink>
+        </w:p>
+        <w:p>
+          <w:pPr>
+            <w:pStyle w:val="TOC1"/>
+            <w:tabs>
+              <w:tab w:val="right" w:leader="dot" w:pos="9062"/>
+            </w:tabs>
+            <w:rPr>
+              <w:rFonts w:asciiTheme="minorHAnsi" w:eastAsiaTheme="minorEastAsia" w:hAnsiTheme="minorHAnsi" w:cstheme="minorBidi"/>
+              <w:noProof/>
+              <w:color w:val="auto"/>
+            </w:rPr>
+          </w:pPr>
+          <w:hyperlink w:anchor="_Toc69407376" w:history="1">
+            <w:r>
+              <w:rPr>
+                <w:rStyle w:val="Hyperlink"/>
+                <w:noProof/>
+              </w:rPr>
+              <w:t>5. Quality Metrics</w:t>
+            </w:r>
+            <w:r>
+              <w:rPr>
+                <w:noProof/>
+                <w:webHidden/>
+              </w:rPr>
+              <w:tab/>
+            </w:r>
+            <w:r>
+              <w:rPr>
+                <w:noProof/>
+                <w:webHidden/>
+              </w:rPr>
+              <w:fldChar w:fldCharType="begin"/>
+            </w:r>
+            <w:r>
+              <w:rPr>
+                <w:noProof/>
+                <w:webHidden/>
+              </w:rPr>
+              <w:instrText xml:space="preserve"> PAGEREF _Toc69407376 \h </w:instrText>
+            </w:r>
+            <w:r>
+              <w:rPr>
+                <w:noProof/>
+                <w:webHidden/>
+              </w:rPr>
+            </w:r>
+            <w:r>
+              <w:rPr>
+                <w:noProof/>
+                <w:webHidden/>
+              </w:rPr>
+              <w:fldChar w:fldCharType="separate"/>
+            </w:r>
+            <w:r>
+              <w:rPr>
+                <w:noProof/>
+                <w:webHidden/>
+              </w:rPr>
+              <w:t>11</w:t>
+            </w:r>
+            <w:r>
+              <w:rPr>
+                <w:noProof/>
+                <w:webHidden/>
+              </w:rPr>
+              <w:fldChar w:fldCharType="end"/>
+            </w:r>
+          </w:hyperlink>
+        </w:p>
+        <w:p>
+          <w:pPr>
+            <w:pStyle w:val="TOC1"/>
+            <w:tabs>
+              <w:tab w:val="right" w:leader="dot" w:pos="9062"/>
+            </w:tabs>
+            <w:rPr>
+              <w:rFonts w:asciiTheme="minorHAnsi" w:eastAsiaTheme="minorEastAsia" w:hAnsiTheme="minorHAnsi" w:cstheme="minorBidi"/>
+              <w:noProof/>
+              <w:color w:val="auto"/>
+            </w:rPr>
+          </w:pPr>
+          <w:hyperlink w:anchor="_Toc69407377" w:history="1">
+            <w:r>
+              <w:rPr>
+                <w:rStyle w:val="Hyperlink"/>
+                <w:noProof/>
+              </w:rPr>
+              <w:t>5.1 Explanation</w:t>
+            </w:r>
+            <w:r>
+              <w:rPr>
+                <w:noProof/>
+                <w:webHidden/>
+              </w:rPr>
+              <w:tab/>
+            </w:r>
+            <w:r>
+              <w:rPr>
+                <w:noProof/>
+                <w:webHidden/>
+              </w:rPr>
+              <w:fldChar w:fldCharType="begin"/>
+            </w:r>
+            <w:r>
+              <w:rPr>
+                <w:noProof/>
+                <w:webHidden/>
+              </w:rPr>
+              <w:instrText xml:space="preserve"> PAGEREF _Toc69407377 \h </w:instrText>
+            </w:r>
+            <w:r>
+              <w:rPr>
+                <w:noProof/>
+                <w:webHidden/>
+              </w:rPr>
+            </w:r>
+            <w:r>
+              <w:rPr>
+                <w:noProof/>
+                <w:webHidden/>
+              </w:rPr>
+              <w:fldChar w:fldCharType="separate"/>
+            </w:r>
+            <w:r>
+              <w:rPr>
+                <w:noProof/>
+                <w:webHidden/>
+              </w:rPr>
+              <w:t>11</w:t>
+            </w:r>
+            <w:r>
+              <w:rPr>
+                <w:noProof/>
+                <w:webHidden/>
+              </w:rPr>
+              <w:fldChar w:fldCharType="end"/>
+            </w:r>
+          </w:hyperlink>
+        </w:p>
+        <w:p>
+          <w:pPr>
+            <w:pStyle w:val="TOC1"/>
+            <w:tabs>
+              <w:tab w:val="right" w:leader="dot" w:pos="9062"/>
+            </w:tabs>
+            <w:rPr>
+              <w:rFonts w:asciiTheme="minorHAnsi" w:eastAsiaTheme="minorEastAsia" w:hAnsiTheme="minorHAnsi" w:cstheme="minorBidi"/>
+              <w:noProof/>
+              <w:color w:val="auto"/>
+            </w:rPr>
+          </w:pPr>
+          <w:hyperlink w:anchor="_Toc69407378" w:history="1">
+            <w:r>
+              <w:rPr>
+                <w:rStyle w:val="Hyperlink"/>
+                <w:noProof/>
+                <w:lang w:val="nl-NL"/>
+              </w:rPr>
+              <w:t>5.2 Before</w:t>
+            </w:r>
+            <w:r>
+              <w:rPr>
+                <w:noProof/>
+                <w:webHidden/>
+              </w:rPr>
+              <w:tab/>
+            </w:r>
+            <w:r>
+              <w:rPr>
+                <w:noProof/>
+                <w:webHidden/>
+              </w:rPr>
+              <w:fldChar w:fldCharType="begin"/>
+            </w:r>
+            <w:r>
+              <w:rPr>
+                <w:noProof/>
+                <w:webHidden/>
+              </w:rPr>
+              <w:instrText xml:space="preserve"> PAGEREF _Toc69407378 \h </w:instrText>
+            </w:r>
+            <w:r>
+              <w:rPr>
+                <w:noProof/>
+                <w:webHidden/>
+              </w:rPr>
+            </w:r>
+            <w:r>
+              <w:rPr>
+                <w:noProof/>
+                <w:webHidden/>
+              </w:rPr>
+              <w:fldChar w:fldCharType="separate"/>
+            </w:r>
+            <w:r>
+              <w:rPr>
+                <w:noProof/>
+                <w:webHidden/>
+              </w:rPr>
+              <w:t>11</w:t>
+            </w:r>
+            <w:r>
+              <w:rPr>
+                <w:noProof/>
+                <w:webHidden/>
+              </w:rPr>
+              <w:fldChar w:fldCharType="end"/>
+            </w:r>
+          </w:hyperlink>
+        </w:p>
+        <w:p>
+          <w:pPr>
+            <w:pStyle w:val="TOC1"/>
+            <w:tabs>
+              <w:tab w:val="right" w:leader="dot" w:pos="9062"/>
+            </w:tabs>
+            <w:rPr>
+              <w:rFonts w:asciiTheme="minorHAnsi" w:eastAsiaTheme="minorEastAsia" w:hAnsiTheme="minorHAnsi" w:cstheme="minorBidi"/>
+              <w:noProof/>
+              <w:color w:val="auto"/>
+            </w:rPr>
+          </w:pPr>
+          <w:hyperlink w:anchor="_Toc69407379" w:history="1">
+            <w:r>
+              <w:rPr>
+                <w:rStyle w:val="Hyperlink"/>
+                <w:noProof/>
+                <w:lang w:val="nl-NL"/>
+              </w:rPr>
+              <w:t>5.2 After</w:t>
+            </w:r>
+            <w:r>
+              <w:rPr>
+                <w:noProof/>
+                <w:webHidden/>
+              </w:rPr>
+              <w:tab/>
+            </w:r>
+            <w:r>
+              <w:rPr>
+                <w:noProof/>
+                <w:webHidden/>
+              </w:rPr>
+              <w:fldChar w:fldCharType="begin"/>
+            </w:r>
+            <w:r>
+              <w:rPr>
+                <w:noProof/>
+                <w:webHidden/>
+              </w:rPr>
+              <w:instrText xml:space="preserve"> PAGEREF _Toc69407379 \h </w:instrText>
+            </w:r>
+            <w:r>
+              <w:rPr>
+                <w:noProof/>
+                <w:webHidden/>
+              </w:rPr>
+            </w:r>
+            <w:r>
+              <w:rPr>
+                <w:noProof/>
+                <w:webHidden/>
+              </w:rPr>
+              <w:fldChar w:fldCharType="separate"/>
+            </w:r>
+            <w:r>
+              <w:rPr>
+                <w:noProof/>
+                <w:webHidden/>
+              </w:rPr>
+              <w:t>11</w:t>
+            </w:r>
+            <w:r>
+              <w:rPr>
+                <w:noProof/>
+                <w:webHidden/>
+              </w:rPr>
+              <w:fldChar w:fldCharType="end"/>
+            </w:r>
+          </w:hyperlink>
+        </w:p>
+        <w:p>
+          <w:pPr>
+            <w:pStyle w:val="TOC1"/>
+            <w:tabs>
+              <w:tab w:val="right" w:leader="dot" w:pos="9062"/>
+            </w:tabs>
+            <w:rPr>
+              <w:rFonts w:asciiTheme="minorHAnsi" w:eastAsiaTheme="minorEastAsia" w:hAnsiTheme="minorHAnsi" w:cstheme="minorBidi"/>
+              <w:noProof/>
+              <w:color w:val="auto"/>
+            </w:rPr>
+          </w:pPr>
+          <w:hyperlink w:anchor="_Toc69407380" w:history="1">
+            <w:r>
+              <w:rPr>
+                <w:rStyle w:val="Hyperlink"/>
+                <w:noProof/>
+              </w:rPr>
+              <w:t>5. UML Diagram</w:t>
+            </w:r>
+            <w:r>
+              <w:rPr>
+                <w:noProof/>
+                <w:webHidden/>
+              </w:rPr>
+              <w:tab/>
+            </w:r>
+            <w:r>
+              <w:rPr>
+                <w:noProof/>
+                <w:webHidden/>
+              </w:rPr>
+              <w:fldChar w:fldCharType="begin"/>
+            </w:r>
+            <w:r>
+              <w:rPr>
+                <w:noProof/>
+                <w:webHidden/>
+              </w:rPr>
+              <w:instrText xml:space="preserve"> PAGEREF _Toc69407380 \h </w:instrText>
+            </w:r>
+            <w:r>
+              <w:rPr>
+                <w:noProof/>
+                <w:webHidden/>
+              </w:rPr>
+            </w:r>
+            <w:r>
+              <w:rPr>
+                <w:noProof/>
+                <w:webHidden/>
+              </w:rPr>
+              <w:fldChar w:fldCharType="separate"/>
+            </w:r>
+            <w:r>
+              <w:rPr>
+                <w:noProof/>
+                <w:webHidden/>
+              </w:rPr>
+              <w:t>12</w:t>
+            </w:r>
+            <w:r>
+              <w:rPr>
+                <w:noProof/>
+                <w:webHidden/>
+              </w:rPr>
+              <w:fldChar w:fldCharType="end"/>
+            </w:r>
+          </w:hyperlink>
+        </w:p>
+        <w:p>
+          <w:pPr>
+            <w:pStyle w:val="TOC1"/>
+            <w:tabs>
+              <w:tab w:val="right" w:leader="dot" w:pos="9062"/>
+            </w:tabs>
+            <w:rPr>
+              <w:rFonts w:asciiTheme="minorHAnsi" w:eastAsiaTheme="minorEastAsia" w:hAnsiTheme="minorHAnsi" w:cstheme="minorBidi"/>
+              <w:noProof/>
+              <w:color w:val="auto"/>
+            </w:rPr>
+          </w:pPr>
+          <w:hyperlink w:anchor="_Toc69407381" w:history="1">
+            <w:r>
+              <w:rPr>
+                <w:rStyle w:val="Hyperlink"/>
+                <w:noProof/>
+              </w:rPr>
+              <w:t>5.1 UML</w:t>
+            </w:r>
+            <w:r>
+              <w:rPr>
+                <w:noProof/>
+                <w:webHidden/>
+              </w:rPr>
+              <w:tab/>
+            </w:r>
+            <w:r>
+              <w:rPr>
+                <w:noProof/>
+                <w:webHidden/>
+              </w:rPr>
+              <w:fldChar w:fldCharType="begin"/>
+            </w:r>
+            <w:r>
+              <w:rPr>
+                <w:noProof/>
+                <w:webHidden/>
+              </w:rPr>
+              <w:instrText xml:space="preserve"> PAGEREF _Toc69407381 \h </w:instrText>
+            </w:r>
+            <w:r>
+              <w:rPr>
+                <w:noProof/>
+                <w:webHidden/>
+              </w:rPr>
+            </w:r>
+            <w:r>
+              <w:rPr>
+                <w:noProof/>
+                <w:webHidden/>
+              </w:rPr>
+              <w:fldChar w:fldCharType="separate"/>
+            </w:r>
+            <w:r>
+              <w:rPr>
+                <w:noProof/>
+                <w:webHidden/>
+              </w:rPr>
+              <w:t>12</w:t>
             </w:r>
             <w:r>
               <w:rPr>
@@ -1380,98 +2656,20 @@
     </w:p>
     <w:p>
       <w:pPr>
-        <w:spacing w:after="0" w:line="259" w:lineRule="auto"/>
-        <w:ind w:left="0" w:firstLine="0"/>
-      </w:pPr>
-    </w:p>
-    <w:p>
-      <w:pPr>
-        <w:spacing w:after="0" w:line="259" w:lineRule="auto"/>
-        <w:ind w:left="0" w:firstLine="0"/>
-      </w:pPr>
-    </w:p>
-    <w:p>
-      <w:pPr>
-        <w:spacing w:after="0" w:line="259" w:lineRule="auto"/>
-        <w:ind w:left="0" w:firstLine="0"/>
-      </w:pPr>
-    </w:p>
-    <w:p>
-      <w:pPr>
-        <w:spacing w:after="0" w:line="259" w:lineRule="auto"/>
-        <w:ind w:left="0" w:firstLine="0"/>
-      </w:pPr>
-    </w:p>
-    <w:p>
-      <w:pPr>
-        <w:spacing w:after="0" w:line="259" w:lineRule="auto"/>
-        <w:ind w:left="0" w:firstLine="0"/>
-      </w:pPr>
-    </w:p>
-    <w:p>
-      <w:pPr>
-        <w:spacing w:after="0" w:line="259" w:lineRule="auto"/>
-        <w:ind w:left="0" w:firstLine="0"/>
-      </w:pPr>
-    </w:p>
-    <w:p>
-      <w:pPr>
-        <w:spacing w:after="0" w:line="259" w:lineRule="auto"/>
-        <w:ind w:left="0" w:firstLine="0"/>
-      </w:pPr>
-    </w:p>
-    <w:p>
-      <w:pPr>
-        <w:spacing w:after="0" w:line="259" w:lineRule="auto"/>
-        <w:ind w:left="0" w:firstLine="0"/>
-      </w:pPr>
-    </w:p>
-    <w:p>
-      <w:pPr>
-        <w:spacing w:after="0" w:line="259" w:lineRule="auto"/>
-        <w:ind w:left="0" w:firstLine="0"/>
-      </w:pPr>
-    </w:p>
-    <w:p>
-      <w:pPr>
-        <w:spacing w:after="0" w:line="259" w:lineRule="auto"/>
-        <w:ind w:left="0" w:firstLine="0"/>
-      </w:pPr>
-    </w:p>
-    <w:p>
-      <w:pPr>
-        <w:spacing w:after="0" w:line="259" w:lineRule="auto"/>
-        <w:ind w:left="0" w:firstLine="0"/>
-      </w:pPr>
-    </w:p>
-    <w:p>
-      <w:pPr>
-        <w:spacing w:after="0" w:line="259" w:lineRule="auto"/>
-        <w:ind w:left="0" w:firstLine="0"/>
-      </w:pPr>
-    </w:p>
-    <w:p>
-      <w:pPr>
         <w:pStyle w:val="Heading1"/>
         <w:ind w:left="-5"/>
         <w:rPr>
           <w:lang w:val="en-GB"/>
         </w:rPr>
       </w:pPr>
-      <w:bookmarkStart w:id="0" w:name="_Toc67390850"/>
-      <w:r>
-        <w:rPr>
-          <w:lang w:val="en-GB"/>
-        </w:rPr>
-        <w:t>D</w:t>
-      </w:r>
-      <w:r>
-        <w:rPr>
-          <w:lang w:val="en-GB"/>
-        </w:rPr>
-        <w:t>escription</w:t>
-      </w:r>
-      <w:bookmarkEnd w:id="0"/>
+      <w:bookmarkStart w:id="1" w:name="_Toc69407360"/>
+      <w:r>
+        <w:rPr>
+          <w:lang w:val="en-GB"/>
+        </w:rPr>
+        <w:t>1.General</w:t>
+      </w:r>
+      <w:bookmarkEnd w:id="1"/>
     </w:p>
     <w:p>
       <w:pPr>
@@ -1492,260 +2690,332 @@
     </w:p>
     <w:p>
       <w:pPr>
-        <w:rPr>
-          <w:sz w:val="28"/>
-          <w:szCs w:val="28"/>
-          <w:lang w:val="en-GB"/>
-        </w:rPr>
-      </w:pPr>
-      <w:r>
-        <w:rPr>
-          <w:sz w:val="28"/>
-          <w:szCs w:val="28"/>
-          <w:lang w:val="en-GB"/>
-        </w:rPr>
-        <w:t>This document contains the architectural design of Level Up website developed by Aleks Petrov. This project is part of individual assignment organized by Fontys University of Applied Science.</w:t>
-      </w:r>
-    </w:p>
-    <w:p>
-      <w:pPr>
-        <w:rPr>
-          <w:sz w:val="28"/>
-          <w:szCs w:val="28"/>
-          <w:lang w:val="en-GB"/>
-        </w:rPr>
-      </w:pPr>
-    </w:p>
-    <w:p>
-      <w:pPr>
-        <w:rPr>
-          <w:sz w:val="28"/>
-          <w:szCs w:val="28"/>
-          <w:lang w:val="en-GB"/>
-        </w:rPr>
-      </w:pPr>
-    </w:p>
-    <w:p>
-      <w:pPr>
-        <w:rPr>
-          <w:sz w:val="28"/>
-          <w:szCs w:val="28"/>
-          <w:lang w:val="en-GB"/>
-        </w:rPr>
-      </w:pPr>
-    </w:p>
-    <w:p>
-      <w:pPr>
-        <w:rPr>
-          <w:sz w:val="28"/>
-          <w:szCs w:val="28"/>
-          <w:lang w:val="en-GB"/>
-        </w:rPr>
-      </w:pPr>
-    </w:p>
-    <w:p>
-      <w:pPr>
-        <w:rPr>
-          <w:sz w:val="28"/>
-          <w:szCs w:val="28"/>
-          <w:lang w:val="en-GB"/>
-        </w:rPr>
-      </w:pPr>
-    </w:p>
-    <w:p>
-      <w:pPr>
-        <w:rPr>
-          <w:sz w:val="28"/>
-          <w:szCs w:val="28"/>
-          <w:lang w:val="en-GB"/>
-        </w:rPr>
-      </w:pPr>
-    </w:p>
-    <w:p>
-      <w:pPr>
-        <w:rPr>
-          <w:sz w:val="28"/>
-          <w:szCs w:val="28"/>
-          <w:lang w:val="en-GB"/>
-        </w:rPr>
-      </w:pPr>
-    </w:p>
-    <w:p>
-      <w:pPr>
-        <w:rPr>
-          <w:sz w:val="28"/>
-          <w:szCs w:val="28"/>
-          <w:lang w:val="en-GB"/>
-        </w:rPr>
-      </w:pPr>
-    </w:p>
-    <w:p>
-      <w:pPr>
-        <w:rPr>
-          <w:sz w:val="28"/>
-          <w:szCs w:val="28"/>
-          <w:lang w:val="en-GB"/>
-        </w:rPr>
-      </w:pPr>
-    </w:p>
-    <w:p>
-      <w:pPr>
-        <w:rPr>
-          <w:sz w:val="28"/>
-          <w:szCs w:val="28"/>
-          <w:lang w:val="en-GB"/>
-        </w:rPr>
-      </w:pPr>
-    </w:p>
-    <w:p>
-      <w:pPr>
-        <w:rPr>
-          <w:sz w:val="28"/>
-          <w:szCs w:val="28"/>
-          <w:lang w:val="en-GB"/>
-        </w:rPr>
-      </w:pPr>
-    </w:p>
-    <w:p>
-      <w:pPr>
-        <w:rPr>
-          <w:sz w:val="28"/>
-          <w:szCs w:val="28"/>
-          <w:lang w:val="en-GB"/>
-        </w:rPr>
-      </w:pPr>
-    </w:p>
-    <w:p>
-      <w:pPr>
-        <w:rPr>
-          <w:sz w:val="28"/>
-          <w:szCs w:val="28"/>
-          <w:lang w:val="en-GB"/>
-        </w:rPr>
-      </w:pPr>
-    </w:p>
-    <w:p>
-      <w:pPr>
-        <w:rPr>
-          <w:sz w:val="28"/>
-          <w:szCs w:val="28"/>
-          <w:lang w:val="en-GB"/>
-        </w:rPr>
-      </w:pPr>
-    </w:p>
-    <w:p>
-      <w:pPr>
-        <w:rPr>
-          <w:sz w:val="28"/>
-          <w:szCs w:val="28"/>
-          <w:lang w:val="en-GB"/>
-        </w:rPr>
-      </w:pPr>
-    </w:p>
-    <w:p>
-      <w:pPr>
-        <w:rPr>
-          <w:sz w:val="28"/>
-          <w:szCs w:val="28"/>
-          <w:lang w:val="en-GB"/>
-        </w:rPr>
-      </w:pPr>
-    </w:p>
-    <w:p>
-      <w:pPr>
-        <w:rPr>
-          <w:sz w:val="28"/>
-          <w:szCs w:val="28"/>
-          <w:lang w:val="en-GB"/>
-        </w:rPr>
-      </w:pPr>
-    </w:p>
-    <w:p>
-      <w:pPr>
-        <w:rPr>
-          <w:sz w:val="28"/>
-          <w:szCs w:val="28"/>
-          <w:lang w:val="en-GB"/>
-        </w:rPr>
-      </w:pPr>
-    </w:p>
-    <w:p>
-      <w:pPr>
-        <w:rPr>
-          <w:sz w:val="28"/>
-          <w:szCs w:val="28"/>
-          <w:lang w:val="en-GB"/>
-        </w:rPr>
-      </w:pPr>
-    </w:p>
-    <w:p>
-      <w:pPr>
-        <w:rPr>
-          <w:sz w:val="28"/>
-          <w:szCs w:val="28"/>
-          <w:lang w:val="en-GB"/>
-        </w:rPr>
-      </w:pPr>
-    </w:p>
-    <w:p>
-      <w:pPr>
-        <w:rPr>
-          <w:sz w:val="28"/>
-          <w:szCs w:val="28"/>
-          <w:lang w:val="en-GB"/>
-        </w:rPr>
-      </w:pPr>
-    </w:p>
-    <w:p>
-      <w:pPr>
-        <w:rPr>
-          <w:sz w:val="28"/>
-          <w:szCs w:val="28"/>
-          <w:lang w:val="en-GB"/>
-        </w:rPr>
-      </w:pPr>
-    </w:p>
-    <w:p>
-      <w:pPr>
-        <w:rPr>
-          <w:sz w:val="28"/>
-          <w:szCs w:val="28"/>
-          <w:lang w:val="en-GB"/>
-        </w:rPr>
-      </w:pPr>
-    </w:p>
-    <w:p>
-      <w:pPr>
-        <w:rPr>
-          <w:sz w:val="28"/>
-          <w:szCs w:val="28"/>
-          <w:lang w:val="en-GB"/>
-        </w:rPr>
-      </w:pPr>
-    </w:p>
-    <w:p>
-      <w:pPr>
         <w:pStyle w:val="Heading1"/>
         <w:ind w:left="-5"/>
         <w:rPr>
-          <w:lang w:val="en-GB"/>
-        </w:rPr>
-      </w:pPr>
-      <w:bookmarkStart w:id="1" w:name="_Toc67390851"/>
+          <w:sz w:val="28"/>
+          <w:szCs w:val="18"/>
+          <w:lang w:val="en-GB"/>
+        </w:rPr>
+      </w:pPr>
+      <w:bookmarkStart w:id="2" w:name="_Toc69407361"/>
+      <w:r>
+        <w:rPr>
+          <w:sz w:val="28"/>
+          <w:szCs w:val="18"/>
+          <w:lang w:val="en-GB"/>
+        </w:rPr>
+        <w:t>1.</w:t>
+      </w:r>
+      <w:r>
+        <w:rPr>
+          <w:sz w:val="28"/>
+          <w:szCs w:val="18"/>
+          <w:lang w:val="en-GB"/>
+        </w:rPr>
+        <w:t>1 Description</w:t>
+      </w:r>
+      <w:bookmarkEnd w:id="2"/>
+    </w:p>
+    <w:p>
+      <w:pPr>
+        <w:rPr>
+          <w:sz w:val="28"/>
+          <w:szCs w:val="28"/>
+          <w:lang w:val="en-GB"/>
+        </w:rPr>
+      </w:pPr>
+      <w:r>
+        <w:rPr>
+          <w:sz w:val="28"/>
+          <w:szCs w:val="28"/>
+          <w:lang w:val="en-GB"/>
+        </w:rPr>
+        <w:t>This document contains the architectural design of Level Up website developed by Aleks Petrov. This project is part of individual assignment organized by Fontys University of Applied Science.</w:t>
+      </w:r>
+      <w:r>
+        <w:rPr>
+          <w:sz w:val="28"/>
+          <w:szCs w:val="28"/>
+          <w:lang w:val="en-GB"/>
+        </w:rPr>
+        <w:t xml:space="preserve"> </w:t>
+      </w:r>
+    </w:p>
+    <w:p>
+      <w:pPr>
+        <w:pStyle w:val="Heading1"/>
+        <w:ind w:left="-5"/>
+        <w:rPr>
+          <w:sz w:val="28"/>
+          <w:szCs w:val="18"/>
+          <w:lang w:val="en-GB"/>
+        </w:rPr>
+      </w:pPr>
+      <w:bookmarkStart w:id="3" w:name="_Toc69407362"/>
+      <w:r>
+        <w:rPr>
+          <w:sz w:val="28"/>
+          <w:szCs w:val="18"/>
+          <w:lang w:val="en-GB"/>
+        </w:rPr>
+        <w:t>1.</w:t>
+      </w:r>
+      <w:r>
+        <w:rPr>
+          <w:sz w:val="28"/>
+          <w:szCs w:val="18"/>
+          <w:lang w:val="en-GB"/>
+        </w:rPr>
+        <w:t>2 Goal</w:t>
+      </w:r>
+      <w:bookmarkEnd w:id="3"/>
+    </w:p>
+    <w:p>
+      <w:pPr>
+        <w:rPr>
+          <w:sz w:val="28"/>
+          <w:szCs w:val="28"/>
+          <w:lang w:val="en-GB"/>
+        </w:rPr>
+      </w:pPr>
+      <w:r>
+        <w:rPr>
+          <w:sz w:val="28"/>
+          <w:szCs w:val="28"/>
+          <w:lang w:val="en-GB"/>
+        </w:rPr>
+        <w:t>The goal of the project is to help young people get more familiar with the gaming world. For this reason we are going to develop a gaming blog website that will help people for that purpose.</w:t>
+      </w:r>
+    </w:p>
+    <w:p>
+      <w:pPr>
+        <w:rPr>
+          <w:sz w:val="28"/>
+          <w:szCs w:val="28"/>
+          <w:lang w:val="en-GB"/>
+        </w:rPr>
+      </w:pPr>
+    </w:p>
+    <w:p>
+      <w:pPr>
+        <w:pStyle w:val="Heading1"/>
+        <w:ind w:left="-5"/>
+        <w:rPr>
+          <w:sz w:val="28"/>
+          <w:szCs w:val="18"/>
+          <w:lang w:val="en-GB"/>
+        </w:rPr>
+      </w:pPr>
+      <w:bookmarkStart w:id="4" w:name="_Toc69407363"/>
+      <w:r>
+        <w:rPr>
+          <w:sz w:val="28"/>
+          <w:szCs w:val="18"/>
+          <w:lang w:val="en-GB"/>
+        </w:rPr>
+        <w:t>1.</w:t>
+      </w:r>
+      <w:r>
+        <w:rPr>
+          <w:sz w:val="28"/>
+          <w:szCs w:val="18"/>
+          <w:lang w:val="en-GB"/>
+        </w:rPr>
+        <w:t>3 Outcome</w:t>
+      </w:r>
+      <w:bookmarkEnd w:id="4"/>
+    </w:p>
+    <w:p>
+      <w:pPr>
+        <w:rPr>
+          <w:sz w:val="28"/>
+          <w:szCs w:val="28"/>
+          <w:lang w:val="en-GB"/>
+        </w:rPr>
+      </w:pPr>
+      <w:r>
+        <w:rPr>
+          <w:sz w:val="28"/>
+          <w:szCs w:val="28"/>
+          <w:lang w:val="en-GB"/>
+        </w:rPr>
+        <w:t>The outcome of this project is expected to be a fully-developed gaming blog website.</w:t>
+      </w:r>
+    </w:p>
+    <w:p>
+      <w:pPr>
+        <w:rPr>
+          <w:sz w:val="28"/>
+          <w:szCs w:val="28"/>
+          <w:lang w:val="en-GB"/>
+        </w:rPr>
+      </w:pPr>
+    </w:p>
+    <w:p>
+      <w:pPr>
+        <w:rPr>
+          <w:sz w:val="28"/>
+          <w:szCs w:val="28"/>
+          <w:lang w:val="en-GB"/>
+        </w:rPr>
+      </w:pPr>
+    </w:p>
+    <w:p>
+      <w:pPr>
+        <w:rPr>
+          <w:sz w:val="28"/>
+          <w:szCs w:val="28"/>
+          <w:lang w:val="en-GB"/>
+        </w:rPr>
+      </w:pPr>
+    </w:p>
+    <w:p>
+      <w:pPr>
+        <w:rPr>
+          <w:sz w:val="28"/>
+          <w:szCs w:val="28"/>
+          <w:lang w:val="en-GB"/>
+        </w:rPr>
+      </w:pPr>
+    </w:p>
+    <w:p>
+      <w:pPr>
+        <w:rPr>
+          <w:sz w:val="28"/>
+          <w:szCs w:val="28"/>
+          <w:lang w:val="en-GB"/>
+        </w:rPr>
+      </w:pPr>
+    </w:p>
+    <w:p>
+      <w:pPr>
+        <w:rPr>
+          <w:sz w:val="28"/>
+          <w:szCs w:val="28"/>
+          <w:lang w:val="en-GB"/>
+        </w:rPr>
+      </w:pPr>
+    </w:p>
+    <w:p>
+      <w:pPr>
+        <w:rPr>
+          <w:sz w:val="28"/>
+          <w:szCs w:val="28"/>
+          <w:lang w:val="en-GB"/>
+        </w:rPr>
+      </w:pPr>
+    </w:p>
+    <w:p>
+      <w:pPr>
+        <w:ind w:left="0" w:firstLine="0"/>
+        <w:rPr>
+          <w:sz w:val="28"/>
+          <w:szCs w:val="28"/>
+          <w:lang w:val="en-GB"/>
+        </w:rPr>
+      </w:pPr>
+    </w:p>
+    <w:p>
+      <w:pPr>
+        <w:ind w:left="0" w:firstLine="0"/>
+        <w:rPr>
+          <w:sz w:val="28"/>
+          <w:szCs w:val="28"/>
+          <w:lang w:val="en-GB"/>
+        </w:rPr>
+      </w:pPr>
+    </w:p>
+    <w:p>
+      <w:pPr>
+        <w:rPr>
+          <w:sz w:val="28"/>
+          <w:szCs w:val="28"/>
+          <w:lang w:val="en-GB"/>
+        </w:rPr>
+      </w:pPr>
+    </w:p>
+    <w:p>
+      <w:pPr>
+        <w:rPr>
+          <w:sz w:val="28"/>
+          <w:szCs w:val="28"/>
+          <w:lang w:val="en-GB"/>
+        </w:rPr>
+      </w:pPr>
+    </w:p>
+    <w:p>
+      <w:pPr>
+        <w:pStyle w:val="Heading1"/>
+        <w:ind w:left="-5"/>
+        <w:rPr>
+          <w:lang w:val="en-GB"/>
+        </w:rPr>
+      </w:pPr>
+      <w:bookmarkStart w:id="5" w:name="_Toc69407364"/>
+      <w:r>
+        <w:rPr>
+          <w:lang w:val="en-GB"/>
+        </w:rPr>
+        <w:t>2</w:t>
+      </w:r>
+      <w:r>
+        <w:rPr>
+          <w:lang w:val="en-GB"/>
+        </w:rPr>
+        <w:t xml:space="preserve"> </w:t>
+      </w:r>
       <w:r>
         <w:rPr>
           <w:lang w:val="en-GB"/>
         </w:rPr>
         <w:t>Design Decisions</w:t>
       </w:r>
-      <w:bookmarkEnd w:id="1"/>
-    </w:p>
-    <w:p>
-      <w:pPr>
-        <w:rPr>
-          <w:lang w:val="en-GB"/>
-        </w:rPr>
-      </w:pPr>
+      <w:bookmarkEnd w:id="5"/>
+    </w:p>
+    <w:p>
+      <w:pPr>
+        <w:rPr>
+          <w:lang w:val="en-GB"/>
+        </w:rPr>
+      </w:pPr>
+    </w:p>
+    <w:p>
+      <w:pPr>
+        <w:pStyle w:val="Heading1"/>
+        <w:ind w:left="-5"/>
+        <w:rPr>
+          <w:sz w:val="28"/>
+          <w:szCs w:val="18"/>
+          <w:lang w:val="en-GB"/>
+        </w:rPr>
+      </w:pPr>
+      <w:bookmarkStart w:id="6" w:name="_Toc69407365"/>
+      <w:r>
+        <w:rPr>
+          <w:sz w:val="28"/>
+          <w:szCs w:val="18"/>
+          <w:lang w:val="en-GB"/>
+        </w:rPr>
+        <w:t>2</w:t>
+      </w:r>
+      <w:r>
+        <w:rPr>
+          <w:sz w:val="28"/>
+          <w:szCs w:val="18"/>
+          <w:lang w:val="en-GB"/>
+        </w:rPr>
+        <w:t xml:space="preserve">.1 </w:t>
+      </w:r>
+      <w:r>
+        <w:rPr>
+          <w:sz w:val="28"/>
+          <w:szCs w:val="18"/>
+          <w:lang w:val="en-GB"/>
+        </w:rPr>
+        <w:t>BackEnd</w:t>
+      </w:r>
+      <w:bookmarkEnd w:id="6"/>
     </w:p>
     <w:p>
       <w:pPr>
@@ -1753,30 +3023,177 @@
         <w:ind w:left="360"/>
         <w:jc w:val="both"/>
         <w:rPr>
-          <w:rFonts w:ascii="Arial" w:hAnsi="Arial" w:cs="Arial"/>
-          <w:sz w:val="28"/>
-          <w:szCs w:val="28"/>
-          <w:lang w:val="en-GB"/>
-        </w:rPr>
-      </w:pPr>
-      <w:r>
-        <w:rPr>
-          <w:rFonts w:ascii="Arial" w:hAnsi="Arial" w:cs="Arial"/>
-          <w:sz w:val="28"/>
-          <w:szCs w:val="28"/>
-          <w:lang w:val="en-GB"/>
-        </w:rPr>
-        <w:t>Backend</w:t>
-      </w:r>
-      <w:r>
-        <w:rPr>
-          <w:rFonts w:ascii="Arial" w:hAnsi="Arial" w:cs="Arial"/>
-          <w:sz w:val="28"/>
-          <w:szCs w:val="28"/>
-          <w:lang w:val="en-GB"/>
-        </w:rPr>
-        <w:t>:</w:t>
-      </w:r>
+          <w:rFonts w:cs="Arial"/>
+          <w:color w:val="000000"/>
+          <w:sz w:val="24"/>
+          <w:szCs w:val="24"/>
+          <w:shd w:val="clear" w:color="auto" w:fill="FFFFFF"/>
+        </w:rPr>
+      </w:pPr>
+      <w:r>
+        <w:rPr>
+          <w:rFonts w:cs="Arial"/>
+          <w:sz w:val="24"/>
+          <w:szCs w:val="24"/>
+        </w:rPr>
+        <w:t xml:space="preserve">I will use Spring Boot for my backend due to the fact it reduces overall development time and increase efficiency by having setup for a unit and integration tests.  </w:t>
+      </w:r>
+      <w:r>
+        <w:rPr>
+          <w:rFonts w:cs="Arial"/>
+          <w:sz w:val="24"/>
+          <w:szCs w:val="24"/>
+        </w:rPr>
+        <w:t>It</w:t>
+      </w:r>
+      <w:r>
+        <w:rPr>
+          <w:rFonts w:cs="Arial"/>
+          <w:sz w:val="24"/>
+          <w:szCs w:val="24"/>
+        </w:rPr>
+        <w:t xml:space="preserve"> has </w:t>
+      </w:r>
+      <w:r>
+        <w:rPr>
+          <w:rFonts w:cs="Arial"/>
+          <w:sz w:val="24"/>
+          <w:szCs w:val="24"/>
+        </w:rPr>
+        <w:t xml:space="preserve">a lot of really useful libraries which could help you build your app a lot easier. Also it transforms how you approach Java programming, radically streamlining your experience. </w:t>
+      </w:r>
+      <w:r>
+        <w:rPr>
+          <w:rFonts w:cs="Arial"/>
+          <w:color w:val="000000"/>
+          <w:sz w:val="24"/>
+          <w:szCs w:val="24"/>
+          <w:shd w:val="clear" w:color="auto" w:fill="FFFFFF"/>
+        </w:rPr>
+        <w:t>The main goal of the Spring Boot framework is to reduce overall development time and increase efficiency by having a default setup for unit and integration tests. If you want to get started quickly with your Java application, you can easily accept all defaults and avoid the XML configuration completely.</w:t>
+      </w:r>
+      <w:r>
+        <w:rPr>
+          <w:rFonts w:cs="Arial"/>
+          <w:color w:val="000000"/>
+          <w:sz w:val="24"/>
+          <w:szCs w:val="24"/>
+          <w:shd w:val="clear" w:color="auto" w:fill="FFFFFF"/>
+        </w:rPr>
+        <w:t xml:space="preserve"> One of the  requirements of my project are to have login and register functionality which Spring Security easily helps with that purpose to access specific links and have better security overall. For my CRUD functionality I’ll make use of the JPA Repository Interface provided by Spring which reduces the writing of queries and improve my working flow significantly.</w:t>
+      </w:r>
+    </w:p>
+    <w:p>
+      <w:pPr>
+        <w:ind w:left="0" w:firstLine="0"/>
+        <w:rPr>
+          <w:sz w:val="28"/>
+          <w:szCs w:val="28"/>
+        </w:rPr>
+      </w:pPr>
+    </w:p>
+    <w:p>
+      <w:pPr>
+        <w:ind w:left="0" w:firstLine="0"/>
+        <w:rPr>
+          <w:sz w:val="28"/>
+          <w:szCs w:val="28"/>
+        </w:rPr>
+      </w:pPr>
+    </w:p>
+    <w:p>
+      <w:pPr>
+        <w:ind w:left="0" w:firstLine="0"/>
+        <w:rPr>
+          <w:sz w:val="28"/>
+          <w:szCs w:val="28"/>
+        </w:rPr>
+      </w:pPr>
+    </w:p>
+    <w:p>
+      <w:pPr>
+        <w:rPr>
+          <w:sz w:val="28"/>
+          <w:szCs w:val="28"/>
+        </w:rPr>
+      </w:pPr>
+    </w:p>
+    <w:p>
+      <w:pPr>
+        <w:rPr>
+          <w:sz w:val="28"/>
+          <w:szCs w:val="28"/>
+        </w:rPr>
+      </w:pPr>
+    </w:p>
+    <w:p>
+      <w:pPr>
+        <w:rPr>
+          <w:sz w:val="28"/>
+          <w:szCs w:val="28"/>
+        </w:rPr>
+      </w:pPr>
+    </w:p>
+    <w:p>
+      <w:pPr>
+        <w:rPr>
+          <w:sz w:val="28"/>
+          <w:szCs w:val="28"/>
+        </w:rPr>
+      </w:pPr>
+    </w:p>
+    <w:p>
+      <w:pPr>
+        <w:rPr>
+          <w:sz w:val="28"/>
+          <w:szCs w:val="28"/>
+        </w:rPr>
+      </w:pPr>
+    </w:p>
+    <w:p>
+      <w:pPr>
+        <w:pStyle w:val="Heading1"/>
+        <w:ind w:left="-5"/>
+        <w:rPr>
+          <w:sz w:val="28"/>
+          <w:szCs w:val="18"/>
+          <w:lang w:val="en-GB"/>
+        </w:rPr>
+      </w:pPr>
+      <w:bookmarkStart w:id="7" w:name="_Toc69407366"/>
+      <w:r>
+        <w:rPr>
+          <w:sz w:val="28"/>
+          <w:szCs w:val="18"/>
+          <w:lang w:val="en-GB"/>
+        </w:rPr>
+        <w:t>2</w:t>
+      </w:r>
+      <w:r>
+        <w:rPr>
+          <w:sz w:val="28"/>
+          <w:szCs w:val="18"/>
+          <w:lang w:val="en-GB"/>
+        </w:rPr>
+        <w:t xml:space="preserve">.2 </w:t>
+      </w:r>
+      <w:r>
+        <w:rPr>
+          <w:sz w:val="28"/>
+          <w:szCs w:val="18"/>
+          <w:lang w:val="en-GB"/>
+        </w:rPr>
+        <w:t>Front</w:t>
+      </w:r>
+      <w:r>
+        <w:rPr>
+          <w:sz w:val="28"/>
+          <w:szCs w:val="18"/>
+          <w:lang w:val="en-GB"/>
+        </w:rPr>
+        <w:t>End</w:t>
+      </w:r>
+      <w:bookmarkEnd w:id="7"/>
     </w:p>
     <w:p>
       <w:pPr>
@@ -1784,61 +3201,21 @@
         <w:ind w:left="360"/>
         <w:jc w:val="both"/>
         <w:rPr>
-          <w:rFonts w:ascii="Arial" w:hAnsi="Arial" w:cs="Arial"/>
-          <w:sz w:val="28"/>
-          <w:szCs w:val="28"/>
-        </w:rPr>
-      </w:pPr>
-      <w:r>
-        <w:rPr>
-          <w:rFonts w:ascii="Arial" w:hAnsi="Arial" w:cs="Arial"/>
-          <w:sz w:val="28"/>
-          <w:szCs w:val="28"/>
-        </w:rPr>
-        <w:t xml:space="preserve">I will use Spring Boot for my backend due to the fact it reduces overall development time and increase efficiency by having setup for a unit and integration tests.  </w:t>
-      </w:r>
-      <w:r>
-        <w:rPr>
-          <w:rFonts w:ascii="Arial" w:hAnsi="Arial" w:cs="Arial"/>
-          <w:sz w:val="28"/>
-          <w:szCs w:val="28"/>
-        </w:rPr>
-        <w:t>It</w:t>
-      </w:r>
-      <w:r>
-        <w:rPr>
-          <w:rFonts w:ascii="Arial" w:hAnsi="Arial" w:cs="Arial"/>
-          <w:sz w:val="28"/>
-          <w:szCs w:val="28"/>
-        </w:rPr>
-        <w:t xml:space="preserve"> has </w:t>
-      </w:r>
-      <w:r>
-        <w:rPr>
-          <w:rFonts w:ascii="Arial" w:hAnsi="Arial" w:cs="Arial"/>
-          <w:sz w:val="28"/>
-          <w:szCs w:val="28"/>
-        </w:rPr>
-        <w:t xml:space="preserve">a lot of really useful libraries which could help you build your app a lot easier. Also it transforms how you approach Java programming, radically streamlining your experience. </w:t>
-      </w:r>
-      <w:r>
-        <w:rPr>
-          <w:rFonts w:ascii="Arial" w:hAnsi="Arial" w:cs="Arial"/>
-          <w:color w:val="000000"/>
-          <w:sz w:val="28"/>
-          <w:szCs w:val="28"/>
-          <w:shd w:val="clear" w:color="auto" w:fill="FFFFFF"/>
-        </w:rPr>
-        <w:t>The main goal of the Spring Boot framework is to reduce overall development time and increase efficiency by having a default setup for unit and integration tests. If you want to get started quickly with your Java application, you can easily accept all defaults and avoid the XML configuration completely.</w:t>
-      </w:r>
-    </w:p>
-    <w:p>
-      <w:pPr>
-        <w:rPr>
-          <w:sz w:val="28"/>
-          <w:szCs w:val="28"/>
-        </w:rPr>
-      </w:pPr>
+          <w:rFonts w:cs="Arial"/>
+          <w:color w:val="333333"/>
+          <w:sz w:val="24"/>
+          <w:szCs w:val="24"/>
+        </w:rPr>
+      </w:pPr>
+      <w:r>
+        <w:rPr>
+          <w:rFonts w:cs="Arial"/>
+          <w:color w:val="333333"/>
+          <w:sz w:val="24"/>
+          <w:szCs w:val="24"/>
+        </w:rPr>
+        <w:t>I will be using React since it is building reusable components which can be used in the future and it is used by famous developers over the world which makes it with more features. It is completely free and I chose it over Angular for example because of the parent-child architecture and the parent makes the state of all its child components. You can consider it as a decorative library.  React components maintain their own property and state. This makes it possible to create highly reusable components that can be dropped into any application.</w:t>
+      </w:r>
     </w:p>
     <w:p>
       <w:pPr>
@@ -1847,20 +3224,58 @@
         <w:jc w:val="both"/>
         <w:rPr>
           <w:rFonts w:ascii="Arial" w:hAnsi="Arial" w:cs="Arial"/>
-          <w:sz w:val="28"/>
-          <w:szCs w:val="28"/>
-          <w:lang w:val="en-GB"/>
-        </w:rPr>
-      </w:pPr>
-      <w:r>
-        <w:rPr>
-          <w:rFonts w:ascii="Arial" w:hAnsi="Arial" w:cs="Arial"/>
-          <w:sz w:val="28"/>
-          <w:szCs w:val="28"/>
-          <w:lang w:val="en-GB"/>
-        </w:rPr>
-        <w:t>Frontend:</w:t>
-      </w:r>
+          <w:color w:val="333333"/>
+          <w:sz w:val="28"/>
+          <w:szCs w:val="28"/>
+        </w:rPr>
+      </w:pPr>
+    </w:p>
+    <w:p>
+      <w:pPr>
+        <w:pStyle w:val="Heading1"/>
+        <w:ind w:left="-5"/>
+        <w:rPr>
+          <w:sz w:val="28"/>
+          <w:szCs w:val="18"/>
+          <w:lang w:val="en-GB"/>
+        </w:rPr>
+      </w:pPr>
+      <w:bookmarkStart w:id="8" w:name="_Toc69407367"/>
+      <w:r>
+        <w:rPr>
+          <w:sz w:val="28"/>
+          <w:szCs w:val="18"/>
+          <w:lang w:val="en-GB"/>
+        </w:rPr>
+        <w:t>2</w:t>
+      </w:r>
+      <w:r>
+        <w:rPr>
+          <w:sz w:val="28"/>
+          <w:szCs w:val="18"/>
+          <w:lang w:val="en-GB"/>
+        </w:rPr>
+        <w:t xml:space="preserve">.3 </w:t>
+      </w:r>
+      <w:r>
+        <w:rPr>
+          <w:sz w:val="28"/>
+          <w:szCs w:val="18"/>
+          <w:lang w:val="en-GB"/>
+        </w:rPr>
+        <w:t>Database</w:t>
+      </w:r>
+      <w:bookmarkEnd w:id="8"/>
+    </w:p>
+    <w:p>
+      <w:pPr>
+        <w:ind w:left="360"/>
+        <w:jc w:val="both"/>
+        <w:rPr>
+          <w:rFonts w:cs="Arial"/>
+          <w:color w:val="333333"/>
+        </w:rPr>
+      </w:pPr>
     </w:p>
     <w:p>
       <w:pPr>
@@ -1870,98 +3285,34 @@
         <w:rPr>
           <w:rFonts w:ascii="Arial" w:hAnsi="Arial" w:cs="Arial"/>
           <w:color w:val="333333"/>
-          <w:sz w:val="28"/>
-          <w:szCs w:val="28"/>
+          <w:sz w:val="24"/>
+          <w:szCs w:val="24"/>
         </w:rPr>
       </w:pPr>
       <w:r>
         <w:rPr>
           <w:rFonts w:ascii="Arial" w:hAnsi="Arial" w:cs="Arial"/>
           <w:color w:val="333333"/>
-          <w:sz w:val="28"/>
-          <w:szCs w:val="28"/>
-        </w:rPr>
-        <w:t xml:space="preserve">I will be using React since it is building reusable components which can be used in the future and it is used by famous developers over the world which makes it with more features. It is completely free and I chose it over Angular for example because of the parent-child architecture and </w:t>
+          <w:sz w:val="24"/>
+          <w:szCs w:val="24"/>
+        </w:rPr>
+        <w:t xml:space="preserve">I </w:t>
       </w:r>
       <w:r>
         <w:rPr>
           <w:rFonts w:ascii="Arial" w:hAnsi="Arial" w:cs="Arial"/>
           <w:color w:val="333333"/>
-          <w:sz w:val="28"/>
-          <w:szCs w:val="28"/>
-        </w:rPr>
-        <w:lastRenderedPageBreak/>
-        <w:t>the parent makes the state of all its child components. You can consider it as a decorative library.  React components maintain their own property and state. This makes it possible to create highly reusable components that can be dropped into any application.</w:t>
-      </w:r>
-    </w:p>
-    <w:p>
-      <w:pPr>
-        <w:spacing w:line="480" w:lineRule="auto"/>
-        <w:ind w:left="360"/>
-        <w:jc w:val="both"/>
-        <w:rPr>
-          <w:rFonts w:ascii="Arial" w:hAnsi="Arial" w:cs="Arial"/>
-          <w:sz w:val="28"/>
-          <w:szCs w:val="28"/>
-          <w:lang w:val="en-GB"/>
-        </w:rPr>
-      </w:pPr>
-      <w:r>
-        <w:rPr>
-          <w:rFonts w:ascii="Arial" w:hAnsi="Arial" w:cs="Arial"/>
-          <w:sz w:val="28"/>
-          <w:szCs w:val="28"/>
-          <w:lang w:val="en-GB"/>
-        </w:rPr>
-        <w:t>Database:</w:t>
-      </w:r>
-    </w:p>
-    <w:p>
-      <w:pPr>
-        <w:ind w:left="360"/>
-        <w:jc w:val="both"/>
-        <w:rPr>
-          <w:rFonts w:cs="Arial"/>
-          <w:color w:val="333333"/>
-        </w:rPr>
-      </w:pPr>
-    </w:p>
-    <w:p>
-      <w:pPr>
-        <w:spacing w:line="480" w:lineRule="auto"/>
-        <w:ind w:left="360"/>
-        <w:jc w:val="both"/>
+          <w:sz w:val="24"/>
+          <w:szCs w:val="24"/>
+        </w:rPr>
+        <w:t xml:space="preserve">will be using </w:t>
+      </w:r>
+      <w:r>
         <w:rPr>
           <w:rFonts w:ascii="Arial" w:hAnsi="Arial" w:cs="Arial"/>
           <w:color w:val="333333"/>
-          <w:sz w:val="28"/>
-          <w:szCs w:val="28"/>
-        </w:rPr>
-      </w:pPr>
-      <w:r>
-        <w:rPr>
-          <w:rFonts w:ascii="Arial" w:hAnsi="Arial" w:cs="Arial"/>
-          <w:color w:val="333333"/>
-          <w:sz w:val="28"/>
-          <w:szCs w:val="28"/>
-        </w:rPr>
-        <w:t xml:space="preserve">I </w:t>
-      </w:r>
-      <w:r>
-        <w:rPr>
-          <w:rFonts w:ascii="Arial" w:hAnsi="Arial" w:cs="Arial"/>
-          <w:color w:val="333333"/>
-          <w:sz w:val="28"/>
-          <w:szCs w:val="28"/>
-        </w:rPr>
-        <w:t xml:space="preserve">will be using </w:t>
-      </w:r>
-      <w:r>
-        <w:rPr>
-          <w:rFonts w:ascii="Arial" w:hAnsi="Arial" w:cs="Arial"/>
-          <w:color w:val="333333"/>
-          <w:sz w:val="28"/>
-          <w:szCs w:val="28"/>
+          <w:sz w:val="24"/>
+          <w:szCs w:val="24"/>
         </w:rPr>
         <w:t>MySQL because it’s the most popular one nowadays. Many big companies prefer to use it because it’s open-source, reliable and compatible with all major hosting providers, cost-effective and easy to manage. The reason why I’ll use it to store the new members and also for my gaming blogs. Moreover I can always check if the information is stored correctly into the database. Finally it offers some build-in functions which reduces a lot of time.</w:t>
       </w:r>
@@ -1976,60 +3327,26 @@
     </w:p>
     <w:p>
       <w:pPr>
-        <w:rPr>
-          <w:sz w:val="28"/>
-          <w:szCs w:val="28"/>
-          <w:lang w:val="en-GB"/>
-        </w:rPr>
-      </w:pPr>
-    </w:p>
-    <w:p>
-      <w:pPr>
-        <w:rPr>
-          <w:sz w:val="28"/>
-          <w:szCs w:val="28"/>
-          <w:lang w:val="en-GB"/>
-        </w:rPr>
-      </w:pPr>
-    </w:p>
-    <w:p>
-      <w:pPr>
-        <w:rPr>
-          <w:sz w:val="28"/>
-          <w:szCs w:val="28"/>
-          <w:lang w:val="en-GB"/>
-        </w:rPr>
-      </w:pPr>
-    </w:p>
-    <w:p>
-      <w:pPr>
-        <w:rPr>
-          <w:sz w:val="28"/>
-          <w:szCs w:val="28"/>
-          <w:lang w:val="en-GB"/>
-        </w:rPr>
-      </w:pPr>
-    </w:p>
-    <w:p>
-      <w:pPr>
-        <w:rPr>
-          <w:sz w:val="28"/>
-          <w:szCs w:val="28"/>
-          <w:lang w:val="en-GB"/>
-        </w:rPr>
-      </w:pPr>
-    </w:p>
-    <w:p>
-      <w:pPr>
-        <w:rPr>
-          <w:sz w:val="28"/>
-          <w:szCs w:val="28"/>
-          <w:lang w:val="en-GB"/>
-        </w:rPr>
-      </w:pPr>
-    </w:p>
-    <w:p>
-      <w:pPr>
+        <w:ind w:left="0" w:firstLine="0"/>
+        <w:rPr>
+          <w:sz w:val="28"/>
+          <w:szCs w:val="28"/>
+          <w:lang w:val="en-GB"/>
+        </w:rPr>
+      </w:pPr>
+    </w:p>
+    <w:p>
+      <w:pPr>
+        <w:rPr>
+          <w:sz w:val="28"/>
+          <w:szCs w:val="28"/>
+          <w:lang w:val="en-GB"/>
+        </w:rPr>
+      </w:pPr>
+    </w:p>
+    <w:p>
+      <w:pPr>
+        <w:ind w:left="0" w:firstLine="0"/>
         <w:rPr>
           <w:sz w:val="28"/>
           <w:szCs w:val="28"/>
@@ -2081,14 +3398,55 @@
           <w:lang w:val="nl-NL"/>
         </w:rPr>
       </w:pPr>
-      <w:bookmarkStart w:id="2" w:name="_Toc67390852"/>
+      <w:bookmarkStart w:id="9" w:name="_Toc69407368"/>
+      <w:r>
+        <w:rPr>
+          <w:lang w:val="nl-NL"/>
+        </w:rPr>
+        <w:t>3.</w:t>
+      </w:r>
       <w:r>
         <w:rPr>
           <w:lang w:val="nl-NL"/>
         </w:rPr>
         <w:t>Multi-Tier Architecture Diagram</w:t>
       </w:r>
-      <w:bookmarkEnd w:id="2"/>
+      <w:bookmarkEnd w:id="9"/>
+    </w:p>
+    <w:p>
+      <w:pPr>
+        <w:rPr>
+          <w:lang w:val="nl-NL"/>
+        </w:rPr>
+      </w:pPr>
+    </w:p>
+    <w:p>
+      <w:pPr>
+        <w:pStyle w:val="Heading1"/>
+        <w:ind w:left="-5"/>
+        <w:rPr>
+          <w:sz w:val="32"/>
+          <w:szCs w:val="20"/>
+          <w:lang w:val="nl-NL"/>
+        </w:rPr>
+      </w:pPr>
+      <w:bookmarkStart w:id="10" w:name="_Toc69407369"/>
+      <w:r>
+        <w:rPr>
+          <w:sz w:val="32"/>
+          <w:szCs w:val="20"/>
+          <w:lang w:val="nl-NL"/>
+        </w:rPr>
+        <w:t>3.1 Diagram</w:t>
+      </w:r>
+      <w:bookmarkEnd w:id="10"/>
+    </w:p>
+    <w:p>
+      <w:pPr>
+        <w:rPr>
+          <w:lang w:val="nl-NL"/>
+        </w:rPr>
+      </w:pPr>
     </w:p>
     <w:p>
       <w:pPr>
@@ -2125,7 +3483,7 @@
                     <pic:cNvPicPr/>
                   </pic:nvPicPr>
                   <pic:blipFill>
-                    <a:blip r:embed="rId4">
+                    <a:blip r:embed="rId5">
                       <a:extLst>
                         <a:ext uri="{28A0092B-C50C-407E-A947-70E740481C1C}">
                           <a14:useLocalDpi xmlns:a14="http://schemas.microsoft.com/office/drawing/2010/main" val="0"/>
@@ -2204,34 +3562,7 @@
     </w:p>
     <w:p>
       <w:pPr>
-        <w:rPr>
-          <w:sz w:val="28"/>
-          <w:szCs w:val="28"/>
-          <w:lang w:val="nl-NL"/>
-        </w:rPr>
-      </w:pPr>
-    </w:p>
-    <w:p>
-      <w:pPr>
-        <w:rPr>
-          <w:sz w:val="28"/>
-          <w:szCs w:val="28"/>
-          <w:lang w:val="nl-NL"/>
-        </w:rPr>
-      </w:pPr>
-    </w:p>
-    <w:p>
-      <w:pPr>
         <w:ind w:left="0" w:firstLine="0"/>
-        <w:rPr>
-          <w:sz w:val="28"/>
-          <w:szCs w:val="28"/>
-          <w:lang w:val="nl-NL"/>
-        </w:rPr>
-      </w:pPr>
-    </w:p>
-    <w:p>
-      <w:pPr>
         <w:rPr>
           <w:sz w:val="28"/>
           <w:szCs w:val="28"/>
@@ -2247,50 +3578,61 @@
           <w:lang w:val="nl-NL"/>
         </w:rPr>
       </w:pPr>
-      <w:bookmarkStart w:id="3" w:name="_Toc67390853"/>
+      <w:bookmarkStart w:id="11" w:name="_Toc69407370"/>
+      <w:r>
+        <w:rPr>
+          <w:lang w:val="nl-NL"/>
+        </w:rPr>
+        <w:t>4.</w:t>
+      </w:r>
       <w:r>
         <w:rPr>
           <w:lang w:val="nl-NL"/>
         </w:rPr>
         <w:t>C4 Diagram</w:t>
       </w:r>
-      <w:bookmarkEnd w:id="3"/>
+      <w:bookmarkEnd w:id="11"/>
+    </w:p>
+    <w:p>
+      <w:pPr>
+        <w:rPr>
+          <w:lang w:val="nl-NL"/>
+        </w:rPr>
+      </w:pPr>
+    </w:p>
+    <w:p>
+      <w:pPr>
+        <w:pStyle w:val="Heading1"/>
+        <w:ind w:left="-5"/>
+        <w:rPr>
+          <w:sz w:val="28"/>
+          <w:szCs w:val="18"/>
+          <w:lang w:val="nl-NL"/>
+        </w:rPr>
+      </w:pPr>
+      <w:bookmarkStart w:id="12" w:name="_Toc69407371"/>
+      <w:r>
+        <w:rPr>
+          <w:sz w:val="28"/>
+          <w:szCs w:val="18"/>
+          <w:lang w:val="nl-NL"/>
+        </w:rPr>
+        <w:t xml:space="preserve">4.1 </w:t>
+      </w:r>
+      <w:r>
+        <w:rPr>
+          <w:sz w:val="28"/>
+          <w:szCs w:val="18"/>
+          <w:lang w:val="nl-NL"/>
+        </w:rPr>
+        <w:t>C1</w:t>
+      </w:r>
+      <w:bookmarkEnd w:id="12"/>
     </w:p>
     <w:p>
       <w:pPr>
         <w:jc w:val="center"/>
         <w:rPr>
-          <w:sz w:val="28"/>
-          <w:szCs w:val="28"/>
-          <w:lang w:val="nl-NL"/>
-        </w:rPr>
-      </w:pPr>
-      <w:r>
-        <w:rPr>
-          <w:rFonts w:ascii="Arial" w:hAnsi="Arial" w:cs="Arial"/>
-          <w:sz w:val="28"/>
-          <w:szCs w:val="28"/>
-          <w:lang w:val="nl-NL"/>
-        </w:rPr>
-        <w:t>C</w:t>
-      </w:r>
-      <w:r>
-        <w:rPr>
-          <w:rFonts w:ascii="Arial" w:hAnsi="Arial" w:cs="Arial"/>
-          <w:sz w:val="28"/>
-          <w:szCs w:val="28"/>
-          <w:lang w:val="nl-NL"/>
-        </w:rPr>
-        <w:t>1:</w:t>
-      </w:r>
-    </w:p>
-    <w:p>
-      <w:pPr>
-        <w:jc w:val="center"/>
-        <w:rPr>
-          <w:rFonts w:ascii="Arial" w:hAnsi="Arial" w:cs="Arial"/>
-          <w:sz w:val="28"/>
-          <w:szCs w:val="28"/>
           <w:lang w:val="nl-NL"/>
         </w:rPr>
       </w:pPr>
@@ -2298,15 +3640,13 @@
         <w:rPr>
           <w:rFonts w:ascii="Arial" w:hAnsi="Arial" w:cs="Arial"/>
           <w:noProof/>
-          <w:sz w:val="28"/>
-          <w:szCs w:val="28"/>
           <w:lang w:val="nl-NL"/>
         </w:rPr>
         <w:drawing>
-          <wp:inline distT="0" distB="0" distL="0" distR="0" wp14:anchorId="52972139" wp14:editId="49AB01B0">
-            <wp:extent cx="4914900" cy="7820025"/>
-            <wp:effectExtent l="0" t="0" r="0" b="9525"/>
-            <wp:docPr id="2" name="Picture 2" descr="Diagram&#10;&#10;Description automatically generated"/>
+          <wp:inline distT="0" distB="0" distL="0" distR="0" wp14:anchorId="19C12A1D" wp14:editId="25EDB64B">
+            <wp:extent cx="4339086" cy="6279218"/>
+            <wp:effectExtent l="0" t="0" r="4445" b="7620"/>
+            <wp:docPr id="5" name="Picture 5" descr="Diagram&#10;&#10;Description automatically generated"/>
             <wp:cNvGraphicFramePr>
               <a:graphicFrameLocks xmlns:a="http://schemas.openxmlformats.org/drawingml/2006/main" noChangeAspect="1"/>
             </wp:cNvGraphicFramePr>
@@ -2318,7 +3658,7 @@
                     <pic:cNvPicPr/>
                   </pic:nvPicPr>
                   <pic:blipFill>
-                    <a:blip r:embed="rId5">
+                    <a:blip r:embed="rId6">
                       <a:extLst>
                         <a:ext uri="{28A0092B-C50C-407E-A947-70E740481C1C}">
                           <a14:useLocalDpi xmlns:a14="http://schemas.microsoft.com/office/drawing/2010/main" val="0"/>
@@ -2332,7 +3672,7 @@
                   <pic:spPr>
                     <a:xfrm>
                       <a:off x="0" y="0"/>
-                      <a:ext cx="4914900" cy="7820025"/>
+                      <a:ext cx="4367831" cy="6320816"/>
                     </a:xfrm>
                     <a:prstGeom prst="rect">
                       <a:avLst/>
@@ -2349,48 +3689,89 @@
       <w:pPr>
         <w:jc w:val="center"/>
         <w:rPr>
-          <w:rFonts w:ascii="Arial" w:hAnsi="Arial" w:cs="Arial"/>
-          <w:sz w:val="28"/>
-          <w:szCs w:val="28"/>
-          <w:lang w:val="nl-NL"/>
-        </w:rPr>
-      </w:pPr>
-      <w:r>
-        <w:rPr>
-          <w:rFonts w:ascii="Arial" w:hAnsi="Arial" w:cs="Arial"/>
-          <w:sz w:val="28"/>
-          <w:szCs w:val="28"/>
-          <w:lang w:val="nl-NL"/>
-        </w:rPr>
-        <w:lastRenderedPageBreak/>
+          <w:lang w:val="nl-NL"/>
+        </w:rPr>
+      </w:pPr>
+    </w:p>
+    <w:p>
+      <w:pPr>
+        <w:jc w:val="center"/>
+        <w:rPr>
+          <w:lang w:val="nl-NL"/>
+        </w:rPr>
+      </w:pPr>
+    </w:p>
+    <w:p>
+      <w:pPr>
+        <w:jc w:val="center"/>
+        <w:rPr>
+          <w:lang w:val="nl-NL"/>
+        </w:rPr>
+      </w:pPr>
+    </w:p>
+    <w:p>
+      <w:pPr>
+        <w:jc w:val="center"/>
+        <w:rPr>
+          <w:lang w:val="nl-NL"/>
+        </w:rPr>
+      </w:pPr>
+    </w:p>
+    <w:p>
+      <w:pPr>
+        <w:jc w:val="center"/>
+        <w:rPr>
+          <w:lang w:val="nl-NL"/>
+        </w:rPr>
+      </w:pPr>
+    </w:p>
+    <w:p>
+      <w:pPr>
+        <w:pStyle w:val="Heading1"/>
+        <w:ind w:left="-5"/>
+        <w:rPr>
+          <w:sz w:val="28"/>
+          <w:szCs w:val="18"/>
+          <w:lang w:val="nl-NL"/>
+        </w:rPr>
+      </w:pPr>
+      <w:bookmarkStart w:id="13" w:name="_Toc69407372"/>
+      <w:r>
+        <w:rPr>
+          <w:sz w:val="28"/>
+          <w:szCs w:val="18"/>
+          <w:lang w:val="nl-NL"/>
+        </w:rPr>
+        <w:t xml:space="preserve">4.2 </w:t>
+      </w:r>
+      <w:r>
+        <w:rPr>
+          <w:sz w:val="28"/>
+          <w:szCs w:val="18"/>
+          <w:lang w:val="nl-NL"/>
+        </w:rPr>
         <w:t>C</w:t>
       </w:r>
       <w:r>
         <w:rPr>
-          <w:rFonts w:ascii="Arial" w:hAnsi="Arial" w:cs="Arial"/>
-          <w:sz w:val="28"/>
-          <w:szCs w:val="28"/>
-          <w:lang w:val="nl-NL"/>
-        </w:rPr>
-        <w:t>2:</w:t>
-      </w:r>
-    </w:p>
-    <w:p>
-      <w:pPr>
-        <w:ind w:left="0" w:firstLine="0"/>
-        <w:rPr>
-          <w:rFonts w:ascii="Arial" w:hAnsi="Arial" w:cs="Arial"/>
-          <w:sz w:val="28"/>
-          <w:szCs w:val="28"/>
-          <w:lang w:val="nl-NL"/>
-        </w:rPr>
-      </w:pPr>
-    </w:p>
-    <w:p>
-      <w:pPr>
-        <w:rPr>
-          <w:sz w:val="28"/>
-          <w:szCs w:val="28"/>
+          <w:sz w:val="28"/>
+          <w:szCs w:val="18"/>
+          <w:lang w:val="nl-NL"/>
+        </w:rPr>
+        <w:t>2</w:t>
+      </w:r>
+      <w:bookmarkEnd w:id="13"/>
+    </w:p>
+    <w:p>
+      <w:pPr>
+        <w:rPr>
+          <w:lang w:val="nl-NL"/>
+        </w:rPr>
+      </w:pPr>
+    </w:p>
+    <w:p>
+      <w:pPr>
+        <w:rPr>
           <w:lang w:val="nl-NL"/>
         </w:rPr>
       </w:pPr>
@@ -2403,10 +3784,10 @@
           <w:lang w:val="nl-NL"/>
         </w:rPr>
         <w:drawing>
-          <wp:inline distT="0" distB="0" distL="0" distR="0" wp14:anchorId="0DD41A58" wp14:editId="031E0B0D">
+          <wp:inline distT="0" distB="0" distL="0" distR="0" wp14:anchorId="21590673" wp14:editId="6F5920FF">
             <wp:extent cx="5760720" cy="5690235"/>
             <wp:effectExtent l="0" t="0" r="0" b="5715"/>
-            <wp:docPr id="7" name="Picture 7" descr="Diagram&#10;&#10;Description automatically generated"/>
+            <wp:docPr id="12" name="Picture 12" descr="Diagram&#10;&#10;Description automatically generated"/>
             <wp:cNvGraphicFramePr>
               <a:graphicFrameLocks xmlns:a="http://schemas.openxmlformats.org/drawingml/2006/main" noChangeAspect="1"/>
             </wp:cNvGraphicFramePr>
@@ -2418,7 +3799,7 @@
                     <pic:cNvPicPr/>
                   </pic:nvPicPr>
                   <pic:blipFill>
-                    <a:blip r:embed="rId6">
+                    <a:blip r:embed="rId7">
                       <a:extLst>
                         <a:ext uri="{28A0092B-C50C-407E-A947-70E740481C1C}">
                           <a14:useLocalDpi xmlns:a14="http://schemas.microsoft.com/office/drawing/2010/main" val="0"/>
@@ -2447,109 +3828,135 @@
     </w:p>
     <w:p>
       <w:pPr>
+        <w:jc w:val="center"/>
+        <w:rPr>
+          <w:lang w:val="nl-NL"/>
+        </w:rPr>
+      </w:pPr>
+    </w:p>
+    <w:p>
+      <w:pPr>
+        <w:jc w:val="center"/>
+        <w:rPr>
+          <w:rFonts w:ascii="Arial" w:hAnsi="Arial" w:cs="Arial"/>
+          <w:sz w:val="28"/>
+          <w:szCs w:val="28"/>
+          <w:lang w:val="nl-NL"/>
+        </w:rPr>
+      </w:pPr>
+    </w:p>
+    <w:p>
+      <w:pPr>
+        <w:jc w:val="center"/>
+        <w:rPr>
+          <w:rFonts w:ascii="Arial" w:hAnsi="Arial" w:cs="Arial"/>
+          <w:sz w:val="28"/>
+          <w:szCs w:val="28"/>
+          <w:lang w:val="nl-NL"/>
+        </w:rPr>
+      </w:pPr>
+    </w:p>
+    <w:p>
+      <w:pPr>
+        <w:jc w:val="center"/>
+        <w:rPr>
+          <w:rFonts w:ascii="Arial" w:hAnsi="Arial" w:cs="Arial"/>
+          <w:sz w:val="28"/>
+          <w:szCs w:val="28"/>
+          <w:lang w:val="nl-NL"/>
+        </w:rPr>
+      </w:pPr>
+    </w:p>
+    <w:p>
+      <w:pPr>
+        <w:jc w:val="center"/>
+        <w:rPr>
+          <w:rFonts w:ascii="Arial" w:hAnsi="Arial" w:cs="Arial"/>
+          <w:sz w:val="28"/>
+          <w:szCs w:val="28"/>
+          <w:lang w:val="nl-NL"/>
+        </w:rPr>
+      </w:pPr>
+    </w:p>
+    <w:p>
+      <w:pPr>
         <w:ind w:left="0" w:firstLine="0"/>
         <w:rPr>
-          <w:sz w:val="28"/>
-          <w:szCs w:val="28"/>
-          <w:lang w:val="nl-NL"/>
-        </w:rPr>
-      </w:pPr>
-    </w:p>
-    <w:p>
-      <w:pPr>
-        <w:rPr>
-          <w:sz w:val="28"/>
-          <w:szCs w:val="28"/>
-          <w:lang w:val="nl-NL"/>
-        </w:rPr>
-      </w:pPr>
-    </w:p>
-    <w:p>
-      <w:pPr>
-        <w:rPr>
-          <w:sz w:val="28"/>
-          <w:szCs w:val="28"/>
-          <w:lang w:val="nl-NL"/>
-        </w:rPr>
-      </w:pPr>
-    </w:p>
-    <w:p>
-      <w:pPr>
-        <w:rPr>
-          <w:sz w:val="28"/>
-          <w:szCs w:val="28"/>
-          <w:lang w:val="nl-NL"/>
-        </w:rPr>
-      </w:pPr>
-    </w:p>
-    <w:p>
-      <w:pPr>
-        <w:rPr>
-          <w:sz w:val="28"/>
-          <w:szCs w:val="28"/>
-          <w:lang w:val="nl-NL"/>
-        </w:rPr>
-      </w:pPr>
-    </w:p>
-    <w:p>
-      <w:pPr>
-        <w:rPr>
-          <w:lang w:val="nl-NL"/>
-        </w:rPr>
-      </w:pPr>
-    </w:p>
-    <w:p>
-      <w:pPr>
-        <w:rPr>
-          <w:lang w:val="nl-NL"/>
-        </w:rPr>
-      </w:pPr>
-    </w:p>
-    <w:p>
-      <w:pPr>
-        <w:jc w:val="center"/>
-        <w:rPr>
-          <w:lang w:val="nl-NL"/>
-        </w:rPr>
-      </w:pPr>
-    </w:p>
-    <w:p>
-      <w:pPr>
-        <w:jc w:val="center"/>
-        <w:rPr>
           <w:rFonts w:ascii="Arial" w:hAnsi="Arial" w:cs="Arial"/>
           <w:sz w:val="28"/>
           <w:szCs w:val="28"/>
           <w:lang w:val="nl-NL"/>
         </w:rPr>
       </w:pPr>
-      <w:r>
-        <w:rPr>
-          <w:rFonts w:ascii="Arial" w:hAnsi="Arial" w:cs="Arial"/>
-          <w:sz w:val="28"/>
-          <w:szCs w:val="28"/>
-          <w:lang w:val="nl-NL"/>
-        </w:rPr>
-        <w:lastRenderedPageBreak/>
+    </w:p>
+    <w:p>
+      <w:pPr>
+        <w:rPr>
+          <w:sz w:val="28"/>
+          <w:szCs w:val="28"/>
+          <w:lang w:val="nl-NL"/>
+        </w:rPr>
+      </w:pPr>
+    </w:p>
+    <w:p>
+      <w:pPr>
+        <w:ind w:left="0" w:firstLine="0"/>
+        <w:rPr>
+          <w:sz w:val="28"/>
+          <w:szCs w:val="28"/>
+          <w:lang w:val="nl-NL"/>
+        </w:rPr>
+      </w:pPr>
+    </w:p>
+    <w:p>
+      <w:pPr>
+        <w:rPr>
+          <w:sz w:val="28"/>
+          <w:szCs w:val="28"/>
+          <w:lang w:val="nl-NL"/>
+        </w:rPr>
+      </w:pPr>
+    </w:p>
+    <w:p>
+      <w:pPr>
+        <w:pStyle w:val="Heading1"/>
+        <w:ind w:left="-5"/>
+        <w:rPr>
+          <w:sz w:val="28"/>
+          <w:szCs w:val="18"/>
+          <w:lang w:val="nl-NL"/>
+        </w:rPr>
+      </w:pPr>
+      <w:bookmarkStart w:id="14" w:name="_Toc69407373"/>
+      <w:r>
+        <w:rPr>
+          <w:sz w:val="28"/>
+          <w:szCs w:val="18"/>
+          <w:lang w:val="nl-NL"/>
+        </w:rPr>
+        <w:t xml:space="preserve">4.3 </w:t>
+      </w:r>
+      <w:r>
+        <w:rPr>
+          <w:sz w:val="28"/>
+          <w:szCs w:val="18"/>
+          <w:lang w:val="nl-NL"/>
+        </w:rPr>
         <w:t>C</w:t>
       </w:r>
       <w:r>
         <w:rPr>
-          <w:rFonts w:ascii="Arial" w:hAnsi="Arial" w:cs="Arial"/>
-          <w:sz w:val="28"/>
-          <w:szCs w:val="28"/>
-          <w:lang w:val="nl-NL"/>
-        </w:rPr>
-        <w:t>3:</w:t>
-      </w:r>
-    </w:p>
-    <w:p>
-      <w:pPr>
-        <w:jc w:val="center"/>
-        <w:rPr>
-          <w:rFonts w:ascii="Arial" w:hAnsi="Arial" w:cs="Arial"/>
-          <w:sz w:val="28"/>
-          <w:szCs w:val="28"/>
+          <w:sz w:val="28"/>
+          <w:szCs w:val="18"/>
+          <w:lang w:val="nl-NL"/>
+        </w:rPr>
+        <w:t>3</w:t>
+      </w:r>
+      <w:bookmarkEnd w:id="14"/>
+    </w:p>
+    <w:p>
+      <w:pPr>
+        <w:rPr>
           <w:lang w:val="nl-NL"/>
         </w:rPr>
       </w:pPr>
@@ -2562,10 +3969,10 @@
           <w:lang w:val="nl-NL"/>
         </w:rPr>
         <w:drawing>
-          <wp:inline distT="0" distB="0" distL="0" distR="0" wp14:anchorId="0A6D11C2" wp14:editId="20DDC222">
+          <wp:inline distT="0" distB="0" distL="0" distR="0" wp14:anchorId="2A7BD72E" wp14:editId="603E7558">
             <wp:extent cx="5760720" cy="7845425"/>
             <wp:effectExtent l="0" t="0" r="0" b="3175"/>
-            <wp:docPr id="4" name="Picture 4" descr="Diagram&#10;&#10;Description automatically generated"/>
+            <wp:docPr id="13" name="Picture 13" descr="Diagram&#10;&#10;Description automatically generated"/>
             <wp:cNvGraphicFramePr>
               <a:graphicFrameLocks xmlns:a="http://schemas.openxmlformats.org/drawingml/2006/main" noChangeAspect="1"/>
             </wp:cNvGraphicFramePr>
@@ -2577,7 +3984,7 @@
                     <pic:cNvPicPr/>
                   </pic:nvPicPr>
                   <pic:blipFill>
-                    <a:blip r:embed="rId7">
+                    <a:blip r:embed="rId8">
                       <a:extLst>
                         <a:ext uri="{28A0092B-C50C-407E-A947-70E740481C1C}">
                           <a14:useLocalDpi xmlns:a14="http://schemas.microsoft.com/office/drawing/2010/main" val="0"/>
@@ -2608,6 +4015,61 @@
       <w:pPr>
         <w:jc w:val="center"/>
         <w:rPr>
+          <w:rFonts w:ascii="Arial" w:hAnsi="Arial" w:cs="Arial"/>
+          <w:sz w:val="28"/>
+          <w:szCs w:val="28"/>
+          <w:lang w:val="nl-NL"/>
+        </w:rPr>
+      </w:pPr>
+    </w:p>
+    <w:p>
+      <w:pPr>
+        <w:jc w:val="center"/>
+        <w:rPr>
+          <w:rFonts w:ascii="Arial" w:hAnsi="Arial" w:cs="Arial"/>
+          <w:sz w:val="28"/>
+          <w:szCs w:val="28"/>
+          <w:lang w:val="nl-NL"/>
+        </w:rPr>
+      </w:pPr>
+    </w:p>
+    <w:p>
+      <w:pPr>
+        <w:ind w:left="0" w:firstLine="0"/>
+        <w:rPr>
+          <w:rFonts w:ascii="Arial" w:hAnsi="Arial" w:cs="Arial"/>
+          <w:sz w:val="28"/>
+          <w:szCs w:val="28"/>
+          <w:lang w:val="nl-NL"/>
+        </w:rPr>
+      </w:pPr>
+    </w:p>
+    <w:p>
+      <w:pPr>
+        <w:pStyle w:val="Heading1"/>
+        <w:ind w:left="0" w:firstLine="0"/>
+        <w:rPr>
+          <w:sz w:val="28"/>
+          <w:szCs w:val="18"/>
+          <w:lang w:val="nl-NL"/>
+        </w:rPr>
+      </w:pPr>
+    </w:p>
+    <w:p>
+      <w:pPr>
+        <w:ind w:left="0" w:firstLine="0"/>
+        <w:rPr>
+          <w:rFonts w:ascii="Arial" w:hAnsi="Arial" w:cs="Arial"/>
+          <w:sz w:val="28"/>
+          <w:szCs w:val="28"/>
+          <w:lang w:val="nl-NL"/>
+        </w:rPr>
+      </w:pPr>
+    </w:p>
+    <w:p>
+      <w:pPr>
+        <w:jc w:val="center"/>
+        <w:rPr>
           <w:lang w:val="nl-NL"/>
         </w:rPr>
       </w:pPr>
@@ -2635,12 +4097,57 @@
           <w:lang w:val="nl-NL"/>
         </w:rPr>
       </w:pPr>
+      <w:bookmarkStart w:id="15" w:name="_Toc69407374"/>
+      <w:r>
+        <w:rPr>
+          <w:lang w:val="nl-NL"/>
+        </w:rPr>
+        <w:t xml:space="preserve">5. </w:t>
+      </w:r>
       <w:r>
         <w:rPr>
           <w:lang w:val="nl-NL"/>
         </w:rPr>
         <w:t>Database Design</w:t>
       </w:r>
+      <w:bookmarkEnd w:id="15"/>
+    </w:p>
+    <w:p>
+      <w:pPr>
+        <w:ind w:left="0" w:firstLine="0"/>
+        <w:rPr>
+          <w:lang w:val="nl-NL"/>
+        </w:rPr>
+      </w:pPr>
+    </w:p>
+    <w:p>
+      <w:pPr>
+        <w:pStyle w:val="Heading1"/>
+        <w:ind w:left="-5"/>
+        <w:rPr>
+          <w:sz w:val="32"/>
+          <w:szCs w:val="20"/>
+          <w:lang w:val="nl-NL"/>
+        </w:rPr>
+      </w:pPr>
+      <w:bookmarkStart w:id="16" w:name="_Toc69407375"/>
+      <w:r>
+        <w:rPr>
+          <w:sz w:val="32"/>
+          <w:szCs w:val="20"/>
+          <w:lang w:val="nl-NL"/>
+        </w:rPr>
+        <w:t>5.1 Database</w:t>
+      </w:r>
+      <w:bookmarkEnd w:id="16"/>
+    </w:p>
+    <w:p>
+      <w:pPr>
+        <w:ind w:left="0" w:firstLine="0"/>
+        <w:rPr>
+          <w:lang w:val="nl-NL"/>
+        </w:rPr>
+      </w:pPr>
     </w:p>
     <w:p>
       <w:pPr>
@@ -2659,12 +4166,286 @@
       <w:r>
         <w:rPr>
           <w:noProof/>
+          <w:lang w:val="nl-NL"/>
         </w:rPr>
         <w:drawing>
-          <wp:inline distT="0" distB="0" distL="0" distR="0" wp14:anchorId="4BB1B37A" wp14:editId="30B41C28">
+          <wp:inline distT="0" distB="0" distL="0" distR="0" wp14:anchorId="1E946FDE" wp14:editId="43C8A4B3">
             <wp:extent cx="5760720" cy="3999865"/>
             <wp:effectExtent l="0" t="0" r="0" b="635"/>
-            <wp:docPr id="1" name="Picture 1"/>
+            <wp:docPr id="8" name="Picture 8" descr="Teams&#10;&#10;Description automatically generated with medium confidence"/>
+            <wp:cNvGraphicFramePr>
+              <a:graphicFrameLocks xmlns:a="http://schemas.openxmlformats.org/drawingml/2006/main" noChangeAspect="1"/>
+            </wp:cNvGraphicFramePr>
+            <a:graphic xmlns:a="http://schemas.openxmlformats.org/drawingml/2006/main">
+              <a:graphicData uri="http://schemas.openxmlformats.org/drawingml/2006/picture">
+                <pic:pic xmlns:pic="http://schemas.openxmlformats.org/drawingml/2006/picture">
+                  <pic:nvPicPr>
+                    <pic:cNvPr id="8" name="Picture 8" descr="Teams&#10;&#10;Description automatically generated with medium confidence"/>
+                    <pic:cNvPicPr/>
+                  </pic:nvPicPr>
+                  <pic:blipFill>
+                    <a:blip r:embed="rId9">
+                      <a:extLst>
+                        <a:ext uri="{28A0092B-C50C-407E-A947-70E740481C1C}">
+                          <a14:useLocalDpi xmlns:a14="http://schemas.microsoft.com/office/drawing/2010/main" val="0"/>
+                        </a:ext>
+                      </a:extLst>
+                    </a:blip>
+                    <a:stretch>
+                      <a:fillRect/>
+                    </a:stretch>
+                  </pic:blipFill>
+                  <pic:spPr>
+                    <a:xfrm>
+                      <a:off x="0" y="0"/>
+                      <a:ext cx="5760720" cy="3999865"/>
+                    </a:xfrm>
+                    <a:prstGeom prst="rect">
+                      <a:avLst/>
+                    </a:prstGeom>
+                  </pic:spPr>
+                </pic:pic>
+              </a:graphicData>
+            </a:graphic>
+          </wp:inline>
+        </w:drawing>
+      </w:r>
+    </w:p>
+    <w:p>
+      <w:pPr>
+        <w:rPr>
+          <w:lang w:val="nl-NL"/>
+        </w:rPr>
+      </w:pPr>
+    </w:p>
+    <w:p>
+      <w:pPr>
+        <w:rPr>
+          <w:lang w:val="nl-NL"/>
+        </w:rPr>
+      </w:pPr>
+    </w:p>
+    <w:p>
+      <w:pPr>
+        <w:rPr>
+          <w:lang w:val="nl-NL"/>
+        </w:rPr>
+      </w:pPr>
+    </w:p>
+    <w:p>
+      <w:pPr>
+        <w:rPr>
+          <w:lang w:val="nl-NL"/>
+        </w:rPr>
+      </w:pPr>
+    </w:p>
+    <w:p>
+      <w:pPr>
+        <w:rPr>
+          <w:lang w:val="nl-NL"/>
+        </w:rPr>
+      </w:pPr>
+    </w:p>
+    <w:p>
+      <w:pPr>
+        <w:rPr>
+          <w:lang w:val="nl-NL"/>
+        </w:rPr>
+      </w:pPr>
+    </w:p>
+    <w:p>
+      <w:pPr>
+        <w:pStyle w:val="Heading1"/>
+        <w:ind w:left="-5"/>
+      </w:pPr>
+      <w:bookmarkStart w:id="17" w:name="_Toc69407376"/>
+      <w:r>
+        <w:t>5. Quality Metrics</w:t>
+      </w:r>
+      <w:bookmarkEnd w:id="17"/>
+    </w:p>
+    <w:p>
+      <w:pPr>
+        <w:ind w:left="0" w:firstLine="0"/>
+      </w:pPr>
+    </w:p>
+    <w:p>
+      <w:pPr>
+        <w:pStyle w:val="Heading1"/>
+        <w:ind w:left="-5"/>
+        <w:rPr>
+          <w:sz w:val="32"/>
+          <w:szCs w:val="20"/>
+        </w:rPr>
+      </w:pPr>
+      <w:bookmarkStart w:id="18" w:name="_Toc69407377"/>
+      <w:r>
+        <w:rPr>
+          <w:sz w:val="32"/>
+          <w:szCs w:val="20"/>
+        </w:rPr>
+        <w:t>5.1 Explanation</w:t>
+      </w:r>
+      <w:bookmarkEnd w:id="18"/>
+    </w:p>
+    <w:p/>
+    <w:p>
+      <w:pPr>
+        <w:rPr>
+          <w:sz w:val="28"/>
+          <w:szCs w:val="28"/>
+        </w:rPr>
+      </w:pPr>
+      <w:r>
+        <w:rPr>
+          <w:sz w:val="28"/>
+          <w:szCs w:val="28"/>
+        </w:rPr>
+        <w:t xml:space="preserve">I’m using SonarQube for </w:t>
+      </w:r>
+      <w:r>
+        <w:rPr>
+          <w:sz w:val="28"/>
+          <w:szCs w:val="28"/>
+        </w:rPr>
+        <w:t>improving the quality of my code. After downloading and extracting the rar file from SonarQube Documentation. I simply have to run a command in my windows prompt to run start the SonarQube. After that I can log in to the website with my credentials and import my project from InteliJ. Finally in order to import the project you need to put all the necessary dependencies and then run gradlew sonarqube in the terminal.</w:t>
+      </w:r>
+    </w:p>
+    <w:p/>
+    <w:p>
+      <w:pPr>
+        <w:pStyle w:val="Heading1"/>
+        <w:ind w:left="-5"/>
+        <w:rPr>
+          <w:sz w:val="32"/>
+          <w:szCs w:val="20"/>
+          <w:lang w:val="nl-NL"/>
+        </w:rPr>
+      </w:pPr>
+      <w:bookmarkStart w:id="19" w:name="_Toc69407378"/>
+      <w:r>
+        <w:rPr>
+          <w:sz w:val="32"/>
+          <w:szCs w:val="20"/>
+          <w:lang w:val="nl-NL"/>
+        </w:rPr>
+        <w:t>5.2 Before</w:t>
+      </w:r>
+      <w:bookmarkEnd w:id="19"/>
+      <w:r>
+        <w:rPr>
+          <w:sz w:val="32"/>
+          <w:szCs w:val="20"/>
+          <w:lang w:val="nl-NL"/>
+        </w:rPr>
+        <w:t xml:space="preserve"> </w:t>
+      </w:r>
+    </w:p>
+    <w:p>
+      <w:pPr>
+        <w:rPr>
+          <w:lang w:val="nl-NL"/>
+        </w:rPr>
+      </w:pPr>
+    </w:p>
+    <w:p>
+      <w:pPr>
+        <w:rPr>
+          <w:lang w:val="nl-NL"/>
+        </w:rPr>
+      </w:pPr>
+      <w:r>
+        <w:rPr>
+          <w:noProof/>
+          <w:lang w:val="nl-NL"/>
+        </w:rPr>
+        <w:drawing>
+          <wp:inline distT="0" distB="0" distL="0" distR="0" wp14:anchorId="061F5733" wp14:editId="17153592">
+            <wp:extent cx="5760632" cy="1397480"/>
+            <wp:effectExtent l="0" t="0" r="0" b="0"/>
+            <wp:docPr id="2" name="Picture 2" descr="Graphical user interface, application&#10;&#10;Description automatically generated"/>
+            <wp:cNvGraphicFramePr>
+              <a:graphicFrameLocks xmlns:a="http://schemas.openxmlformats.org/drawingml/2006/main" noChangeAspect="1"/>
+            </wp:cNvGraphicFramePr>
+            <a:graphic xmlns:a="http://schemas.openxmlformats.org/drawingml/2006/main">
+              <a:graphicData uri="http://schemas.openxmlformats.org/drawingml/2006/picture">
+                <pic:pic xmlns:pic="http://schemas.openxmlformats.org/drawingml/2006/picture">
+                  <pic:nvPicPr>
+                    <pic:cNvPr id="2" name="Picture 2" descr="Graphical user interface, application&#10;&#10;Description automatically generated"/>
+                    <pic:cNvPicPr/>
+                  </pic:nvPicPr>
+                  <pic:blipFill>
+                    <a:blip r:embed="rId10">
+                      <a:extLst>
+                        <a:ext uri="{28A0092B-C50C-407E-A947-70E740481C1C}">
+                          <a14:useLocalDpi xmlns:a14="http://schemas.microsoft.com/office/drawing/2010/main" val="0"/>
+                        </a:ext>
+                      </a:extLst>
+                    </a:blip>
+                    <a:stretch>
+                      <a:fillRect/>
+                    </a:stretch>
+                  </pic:blipFill>
+                  <pic:spPr>
+                    <a:xfrm>
+                      <a:off x="0" y="0"/>
+                      <a:ext cx="5819855" cy="1411847"/>
+                    </a:xfrm>
+                    <a:prstGeom prst="rect">
+                      <a:avLst/>
+                    </a:prstGeom>
+                  </pic:spPr>
+                </pic:pic>
+              </a:graphicData>
+            </a:graphic>
+          </wp:inline>
+        </w:drawing>
+      </w:r>
+    </w:p>
+    <w:p/>
+    <w:p>
+      <w:pPr>
+        <w:pStyle w:val="Heading1"/>
+        <w:ind w:left="-5"/>
+        <w:rPr>
+          <w:sz w:val="32"/>
+          <w:szCs w:val="20"/>
+          <w:lang w:val="nl-NL"/>
+        </w:rPr>
+      </w:pPr>
+      <w:bookmarkStart w:id="20" w:name="_Toc69407379"/>
+      <w:r>
+        <w:rPr>
+          <w:sz w:val="32"/>
+          <w:szCs w:val="20"/>
+          <w:lang w:val="nl-NL"/>
+        </w:rPr>
+        <w:t>5.2 After</w:t>
+      </w:r>
+      <w:bookmarkEnd w:id="20"/>
+    </w:p>
+    <w:p>
+      <w:pPr>
+        <w:rPr>
+          <w:lang w:val="nl-NL"/>
+        </w:rPr>
+      </w:pPr>
+    </w:p>
+    <w:p>
+      <w:pPr>
+        <w:rPr>
+          <w:lang w:val="nl-NL"/>
+        </w:rPr>
+      </w:pPr>
+      <w:r>
+        <w:rPr>
+          <w:noProof/>
+        </w:rPr>
+        <w:drawing>
+          <wp:inline distT="0" distB="0" distL="0" distR="0" wp14:anchorId="4620072A" wp14:editId="4CB616D8">
+            <wp:extent cx="5760720" cy="937260"/>
+            <wp:effectExtent l="0" t="0" r="0" b="0"/>
+            <wp:docPr id="4" name="Picture 4"/>
             <wp:cNvGraphicFramePr>
               <a:graphicFrameLocks xmlns:a="http://schemas.openxmlformats.org/drawingml/2006/main" noChangeAspect="1"/>
             </wp:cNvGraphicFramePr>
@@ -2678,7 +4459,7 @@
                     </pic:cNvPicPr>
                   </pic:nvPicPr>
                   <pic:blipFill>
-                    <a:blip r:embed="rId8">
+                    <a:blip r:embed="rId11">
                       <a:extLst>
                         <a:ext uri="{28A0092B-C50C-407E-A947-70E740481C1C}">
                           <a14:useLocalDpi xmlns:a14="http://schemas.microsoft.com/office/drawing/2010/main" val="0"/>
@@ -2693,7 +4474,7 @@
                   <pic:spPr bwMode="auto">
                     <a:xfrm>
                       <a:off x="0" y="0"/>
-                      <a:ext cx="5760720" cy="3999865"/>
+                      <a:ext cx="5760720" cy="937260"/>
                     </a:xfrm>
                     <a:prstGeom prst="rect">
                       <a:avLst/>
@@ -2724,13 +4505,102 @@
         </w:rPr>
       </w:pPr>
     </w:p>
-    <w:p>
-      <w:pPr>
-        <w:rPr>
-          <w:lang w:val="nl-NL"/>
-        </w:rPr>
-      </w:pPr>
-    </w:p>
+    <w:p/>
+    <w:p/>
+    <w:p/>
+    <w:p/>
+    <w:p/>
+    <w:p>
+      <w:pPr>
+        <w:pStyle w:val="Heading1"/>
+        <w:ind w:left="-5"/>
+      </w:pPr>
+      <w:bookmarkStart w:id="21" w:name="_Toc69407380"/>
+      <w:r>
+        <w:t xml:space="preserve">5. </w:t>
+      </w:r>
+      <w:r>
+        <w:t>UML Diagram</w:t>
+      </w:r>
+      <w:bookmarkEnd w:id="21"/>
+    </w:p>
+    <w:p>
+      <w:pPr>
+        <w:pStyle w:val="Heading1"/>
+        <w:ind w:left="-5"/>
+        <w:rPr>
+          <w:sz w:val="32"/>
+          <w:szCs w:val="20"/>
+        </w:rPr>
+      </w:pPr>
+      <w:bookmarkStart w:id="22" w:name="_Toc69407381"/>
+      <w:r>
+        <w:rPr>
+          <w:sz w:val="32"/>
+          <w:szCs w:val="20"/>
+        </w:rPr>
+        <w:t xml:space="preserve">5.1 </w:t>
+      </w:r>
+      <w:r>
+        <w:rPr>
+          <w:sz w:val="32"/>
+          <w:szCs w:val="20"/>
+        </w:rPr>
+        <w:t>UML</w:t>
+      </w:r>
+      <w:bookmarkEnd w:id="22"/>
+    </w:p>
+    <w:p/>
+    <w:p>
+      <w:r>
+        <w:rPr>
+          <w:noProof/>
+        </w:rPr>
+        <w:drawing>
+          <wp:inline distT="0" distB="0" distL="0" distR="0" wp14:anchorId="5AA1FDDB" wp14:editId="4C190E0E">
+            <wp:extent cx="5760720" cy="3444240"/>
+            <wp:effectExtent l="0" t="0" r="0" b="3810"/>
+            <wp:docPr id="7" name="Picture 7" descr="Table&#10;&#10;Description automatically generated with medium confidence"/>
+            <wp:cNvGraphicFramePr>
+              <a:graphicFrameLocks xmlns:a="http://schemas.openxmlformats.org/drawingml/2006/main" noChangeAspect="1"/>
+            </wp:cNvGraphicFramePr>
+            <a:graphic xmlns:a="http://schemas.openxmlformats.org/drawingml/2006/main">
+              <a:graphicData uri="http://schemas.openxmlformats.org/drawingml/2006/picture">
+                <pic:pic xmlns:pic="http://schemas.openxmlformats.org/drawingml/2006/picture">
+                  <pic:nvPicPr>
+                    <pic:cNvPr id="7" name="Picture 7" descr="Table&#10;&#10;Description automatically generated with medium confidence"/>
+                    <pic:cNvPicPr/>
+                  </pic:nvPicPr>
+                  <pic:blipFill>
+                    <a:blip r:embed="rId12" cstate="print">
+                      <a:extLst>
+                        <a:ext uri="{28A0092B-C50C-407E-A947-70E740481C1C}">
+                          <a14:useLocalDpi xmlns:a14="http://schemas.microsoft.com/office/drawing/2010/main" val="0"/>
+                        </a:ext>
+                      </a:extLst>
+                    </a:blip>
+                    <a:stretch>
+                      <a:fillRect/>
+                    </a:stretch>
+                  </pic:blipFill>
+                  <pic:spPr>
+                    <a:xfrm>
+                      <a:off x="0" y="0"/>
+                      <a:ext cx="5760720" cy="3444240"/>
+                    </a:xfrm>
+                    <a:prstGeom prst="rect">
+                      <a:avLst/>
+                    </a:prstGeom>
+                  </pic:spPr>
+                </pic:pic>
+              </a:graphicData>
+            </a:graphic>
+          </wp:inline>
+        </w:drawing>
+      </w:r>
+    </w:p>
+    <w:p/>
+    <w:p/>
     <w:sectPr>
       <w:pgSz w:w="11906" w:h="16838"/>
       <w:pgMar w:top="1417" w:right="1417" w:bottom="1417" w:left="1417" w:header="708" w:footer="708" w:gutter="0"/>
@@ -2741,8 +4611,12 @@
 </w:document>
 </file>
 
+<file path=word/numbering.xml><?xml version="1.0" encoding="utf-8"?>
+<w:numbering xmlns:wpc="http://schemas.microsoft.com/office/word/2010/wordprocessingCanvas" xmlns:cx="http://schemas.microsoft.com/office/drawing/2014/chartex" xmlns:cx1="http://schemas.microsoft.com/office/drawing/2015/9/8/chartex" xmlns:cx2="http://schemas.microsoft.com/office/drawing/2015/10/21/chartex" xmlns:cx3="http://schemas.microsoft.com/office/drawing/2016/5/9/chartex" xmlns:cx4="http://schemas.microsoft.com/office/drawing/2016/5/10/chartex" xmlns:cx5="http://schemas.microsoft.com/office/drawing/2016/5/11/chartex" xmlns:cx6="http://schemas.microsoft.com/office/drawing/2016/5/12/chartex" xmlns:cx7="http://schemas.microsoft.com/office/drawing/2016/5/13/chartex" xmlns:cx8="http://schemas.microsoft.com/office/drawing/2016/5/14/chartex" xmlns:mc="http://schemas.openxmlformats.org/markup-compatibility/2006" xmlns:aink="http://schemas.microsoft.com/office/drawing/2016/ink" xmlns:am3d="http://schemas.microsoft.com/office/drawing/2017/model3d" xmlns:o="urn:schemas-microsoft-com:office:office" xmlns:r="http://schemas.openxmlformats.org/officeDocument/2006/relationships" xmlns:m="http://schemas.openxmlformats.org/officeDocument/2006/math" xmlns:v="urn:schemas-microsoft-com:vml" xmlns:wp14="http://schemas.microsoft.com/office/word/2010/wordprocessingDrawing" xmlns:wp="http://schemas.openxmlformats.org/drawingml/2006/wordprocessingDrawing" xmlns:w10="urn:schemas-microsoft-com:office:word" xmlns:w="http://schemas.openxmlformats.org/wordprocessingml/2006/main" xmlns:w14="http://schemas.microsoft.com/office/word/2010/wordml" xmlns:w15="http://schemas.microsoft.com/office/word/2012/wordml" xmlns:w16cex="http://schemas.microsoft.com/office/word/2018/wordml/cex" xmlns:w16cid="http://schemas.microsoft.com/office/word/2016/wordml/cid" xmlns:w16="http://schemas.microsoft.com/office/word/2018/wordml" xmlns:w16sdtdh="http://schemas.microsoft.com/office/word/2020/wordml/sdtdatahash" xmlns:w16se="http://schemas.microsoft.com/office/word/2015/wordml/symex" xmlns:wpg="http://schemas.microsoft.com/office/word/2010/wordprocessingGroup" xmlns:wpi="http://schemas.microsoft.com/office/word/2010/wordprocessingInk" xmlns:wne="http://schemas.microsoft.com/office/word/2006/wordml" xmlns:wps="http://schemas.microsoft.com/office/word/2010/wordprocessingShape" mc:Ignorable="w14 w15 w16se w16cid w16 w16cex w16sdtdh wp14"/>
+</file>
+
 <file path=word/styles.xml><?xml version="1.0" encoding="utf-8"?>
-<w:styles xmlns:mc="http://schemas.openxmlformats.org/markup-compatibility/2006" xmlns:r="http://schemas.openxmlformats.org/officeDocument/2006/relationships" xmlns:w="http://schemas.openxmlformats.org/wordprocessingml/2006/main" xmlns:w14="http://schemas.microsoft.com/office/word/2010/wordml" xmlns:w15="http://schemas.microsoft.com/office/word/2012/wordml" xmlns:w16cex="http://schemas.microsoft.com/office/word/2018/wordml/cex" xmlns:w16cid="http://schemas.microsoft.com/office/word/2016/wordml/cid" xmlns:w16="http://schemas.microsoft.com/office/word/2018/wordml" xmlns:w16se="http://schemas.microsoft.com/office/word/2015/wordml/symex" mc:Ignorable="w14 w15 w16se w16cid w16 w16cex">
+<w:styles xmlns:mc="http://schemas.openxmlformats.org/markup-compatibility/2006" xmlns:r="http://schemas.openxmlformats.org/officeDocument/2006/relationships" xmlns:w="http://schemas.openxmlformats.org/wordprocessingml/2006/main" xmlns:w14="http://schemas.microsoft.com/office/word/2010/wordml" xmlns:w15="http://schemas.microsoft.com/office/word/2012/wordml" xmlns:w16cex="http://schemas.microsoft.com/office/word/2018/wordml/cex" xmlns:w16cid="http://schemas.microsoft.com/office/word/2016/wordml/cid" xmlns:w16="http://schemas.microsoft.com/office/word/2018/wordml" xmlns:w16sdtdh="http://schemas.microsoft.com/office/word/2020/wordml/sdtdatahash" xmlns:w16se="http://schemas.microsoft.com/office/word/2015/wordml/symex" mc:Ignorable="w14 w15 w16se w16cid w16 w16cex w16sdtdh">
   <w:docDefaults>
     <w:rPrDefault>
       <w:rPr>
@@ -3282,6 +5156,41 @@
       <w:u w:val="single"/>
     </w:rPr>
   </w:style>
+  <w:style w:type="paragraph" w:styleId="Title">
+    <w:name w:val="Title"/>
+    <w:basedOn w:val="Normal"/>
+    <w:next w:val="Normal"/>
+    <w:link w:val="TitleChar"/>
+    <w:uiPriority w:val="10"/>
+    <w:qFormat/>
+    <w:rsid w:val="009045CC"/>
+    <w:pPr>
+      <w:spacing w:after="0" w:line="240" w:lineRule="auto"/>
+      <w:contextualSpacing/>
+    </w:pPr>
+    <w:rPr>
+      <w:rFonts w:asciiTheme="majorHAnsi" w:eastAsiaTheme="majorEastAsia" w:hAnsiTheme="majorHAnsi" w:cstheme="majorBidi"/>
+      <w:color w:val="auto"/>
+      <w:spacing w:val="-10"/>
+      <w:kern w:val="28"/>
+      <w:sz w:val="56"/>
+      <w:szCs w:val="56"/>
+    </w:rPr>
+  </w:style>
+  <w:style w:type="character" w:customStyle="1" w:styleId="TitleChar">
+    <w:name w:val="Title Char"/>
+    <w:basedOn w:val="DefaultParagraphFont"/>
+    <w:link w:val="Title"/>
+    <w:uiPriority w:val="10"/>
+    <w:rsid w:val="009045CC"/>
+    <w:rPr>
+      <w:rFonts w:asciiTheme="majorHAnsi" w:eastAsiaTheme="majorEastAsia" w:hAnsiTheme="majorHAnsi" w:cstheme="majorBidi"/>
+      <w:spacing w:val="-10"/>
+      <w:kern w:val="28"/>
+      <w:sz w:val="56"/>
+      <w:szCs w:val="56"/>
+    </w:rPr>
+  </w:style>
 </w:styles>
 </file>
 

</xml_diff>

<commit_message>
post final version of design document
</commit_message>
<xml_diff>
--- a/Documentation/Design Document.docx
+++ b/Documentation/Design Document.docx
@@ -1011,7 +1011,7 @@
               <w:color w:val="auto"/>
             </w:rPr>
           </w:pPr>
-          <w:hyperlink w:anchor="_Toc73541257" w:history="1">
+          <w:hyperlink w:anchor="_Toc73709181" w:history="1">
             <w:r>
               <w:rPr>
                 <w:rStyle w:val="Hyperlink"/>
@@ -1038,7 +1038,7 @@
                 <w:noProof/>
                 <w:webHidden/>
               </w:rPr>
-              <w:instrText xml:space="preserve"> PAGEREF _Toc73541257 \h </w:instrText>
+              <w:instrText xml:space="preserve"> PAGEREF _Toc73709181 \h </w:instrText>
             </w:r>
             <w:r>
               <w:rPr>
@@ -1059,6 +1059,294 @@
                 <w:webHidden/>
               </w:rPr>
               <w:t>3</w:t>
+            </w:r>
+            <w:r>
+              <w:rPr>
+                <w:noProof/>
+                <w:webHidden/>
+              </w:rPr>
+              <w:fldChar w:fldCharType="end"/>
+            </w:r>
+          </w:hyperlink>
+        </w:p>
+        <w:p>
+          <w:pPr>
+            <w:pStyle w:val="TOC1"/>
+            <w:tabs>
+              <w:tab w:val="right" w:leader="dot" w:pos="9062"/>
+            </w:tabs>
+            <w:ind w:left="195"/>
+            <w:rPr>
+              <w:rFonts w:asciiTheme="minorHAnsi" w:eastAsiaTheme="minorEastAsia" w:hAnsiTheme="minorHAnsi" w:cstheme="minorBidi"/>
+              <w:noProof/>
+              <w:color w:val="auto"/>
+            </w:rPr>
+          </w:pPr>
+          <w:hyperlink w:anchor="_Toc73709182" w:history="1">
+            <w:r>
+              <w:rPr>
+                <w:rStyle w:val="Hyperlink"/>
+                <w:noProof/>
+                <w:lang w:val="en-GB"/>
+              </w:rPr>
+              <w:t>1.General</w:t>
+            </w:r>
+            <w:r>
+              <w:rPr>
+                <w:noProof/>
+                <w:webHidden/>
+              </w:rPr>
+              <w:tab/>
+            </w:r>
+            <w:r>
+              <w:rPr>
+                <w:noProof/>
+                <w:webHidden/>
+              </w:rPr>
+              <w:fldChar w:fldCharType="begin"/>
+            </w:r>
+            <w:r>
+              <w:rPr>
+                <w:noProof/>
+                <w:webHidden/>
+              </w:rPr>
+              <w:instrText xml:space="preserve"> PAGEREF _Toc73709182 \h </w:instrText>
+            </w:r>
+            <w:r>
+              <w:rPr>
+                <w:noProof/>
+                <w:webHidden/>
+              </w:rPr>
+            </w:r>
+            <w:r>
+              <w:rPr>
+                <w:noProof/>
+                <w:webHidden/>
+              </w:rPr>
+              <w:fldChar w:fldCharType="separate"/>
+            </w:r>
+            <w:r>
+              <w:rPr>
+                <w:noProof/>
+                <w:webHidden/>
+              </w:rPr>
+              <w:t>4</w:t>
+            </w:r>
+            <w:r>
+              <w:rPr>
+                <w:noProof/>
+                <w:webHidden/>
+              </w:rPr>
+              <w:fldChar w:fldCharType="end"/>
+            </w:r>
+          </w:hyperlink>
+        </w:p>
+        <w:p>
+          <w:pPr>
+            <w:pStyle w:val="TOC1"/>
+            <w:tabs>
+              <w:tab w:val="right" w:leader="dot" w:pos="9062"/>
+            </w:tabs>
+            <w:ind w:left="195"/>
+            <w:rPr>
+              <w:rFonts w:asciiTheme="minorHAnsi" w:eastAsiaTheme="minorEastAsia" w:hAnsiTheme="minorHAnsi" w:cstheme="minorBidi"/>
+              <w:noProof/>
+              <w:color w:val="auto"/>
+            </w:rPr>
+          </w:pPr>
+          <w:hyperlink w:anchor="_Toc73709183" w:history="1">
+            <w:r>
+              <w:rPr>
+                <w:rStyle w:val="Hyperlink"/>
+                <w:noProof/>
+                <w:lang w:val="en-GB"/>
+              </w:rPr>
+              <w:t>1.1 Description</w:t>
+            </w:r>
+            <w:r>
+              <w:rPr>
+                <w:noProof/>
+                <w:webHidden/>
+              </w:rPr>
+              <w:tab/>
+            </w:r>
+            <w:r>
+              <w:rPr>
+                <w:noProof/>
+                <w:webHidden/>
+              </w:rPr>
+              <w:fldChar w:fldCharType="begin"/>
+            </w:r>
+            <w:r>
+              <w:rPr>
+                <w:noProof/>
+                <w:webHidden/>
+              </w:rPr>
+              <w:instrText xml:space="preserve"> PAGEREF _Toc73709183 \h </w:instrText>
+            </w:r>
+            <w:r>
+              <w:rPr>
+                <w:noProof/>
+                <w:webHidden/>
+              </w:rPr>
+            </w:r>
+            <w:r>
+              <w:rPr>
+                <w:noProof/>
+                <w:webHidden/>
+              </w:rPr>
+              <w:fldChar w:fldCharType="separate"/>
+            </w:r>
+            <w:r>
+              <w:rPr>
+                <w:noProof/>
+                <w:webHidden/>
+              </w:rPr>
+              <w:t>4</w:t>
+            </w:r>
+            <w:r>
+              <w:rPr>
+                <w:noProof/>
+                <w:webHidden/>
+              </w:rPr>
+              <w:fldChar w:fldCharType="end"/>
+            </w:r>
+          </w:hyperlink>
+        </w:p>
+        <w:p>
+          <w:pPr>
+            <w:pStyle w:val="TOC1"/>
+            <w:tabs>
+              <w:tab w:val="right" w:leader="dot" w:pos="9062"/>
+            </w:tabs>
+            <w:ind w:left="195"/>
+            <w:rPr>
+              <w:rFonts w:asciiTheme="minorHAnsi" w:eastAsiaTheme="minorEastAsia" w:hAnsiTheme="minorHAnsi" w:cstheme="minorBidi"/>
+              <w:noProof/>
+              <w:color w:val="auto"/>
+            </w:rPr>
+          </w:pPr>
+          <w:hyperlink w:anchor="_Toc73709184" w:history="1">
+            <w:r>
+              <w:rPr>
+                <w:rStyle w:val="Hyperlink"/>
+                <w:noProof/>
+                <w:lang w:val="en-GB"/>
+              </w:rPr>
+              <w:t>1.2 Goal</w:t>
+            </w:r>
+            <w:r>
+              <w:rPr>
+                <w:noProof/>
+                <w:webHidden/>
+              </w:rPr>
+              <w:tab/>
+            </w:r>
+            <w:r>
+              <w:rPr>
+                <w:noProof/>
+                <w:webHidden/>
+              </w:rPr>
+              <w:fldChar w:fldCharType="begin"/>
+            </w:r>
+            <w:r>
+              <w:rPr>
+                <w:noProof/>
+                <w:webHidden/>
+              </w:rPr>
+              <w:instrText xml:space="preserve"> PAGEREF _Toc73709184 \h </w:instrText>
+            </w:r>
+            <w:r>
+              <w:rPr>
+                <w:noProof/>
+                <w:webHidden/>
+              </w:rPr>
+            </w:r>
+            <w:r>
+              <w:rPr>
+                <w:noProof/>
+                <w:webHidden/>
+              </w:rPr>
+              <w:fldChar w:fldCharType="separate"/>
+            </w:r>
+            <w:r>
+              <w:rPr>
+                <w:noProof/>
+                <w:webHidden/>
+              </w:rPr>
+              <w:t>4</w:t>
+            </w:r>
+            <w:r>
+              <w:rPr>
+                <w:noProof/>
+                <w:webHidden/>
+              </w:rPr>
+              <w:fldChar w:fldCharType="end"/>
+            </w:r>
+          </w:hyperlink>
+        </w:p>
+        <w:p>
+          <w:pPr>
+            <w:pStyle w:val="TOC1"/>
+            <w:tabs>
+              <w:tab w:val="right" w:leader="dot" w:pos="9062"/>
+            </w:tabs>
+            <w:ind w:left="195"/>
+            <w:rPr>
+              <w:rFonts w:asciiTheme="minorHAnsi" w:eastAsiaTheme="minorEastAsia" w:hAnsiTheme="minorHAnsi" w:cstheme="minorBidi"/>
+              <w:noProof/>
+              <w:color w:val="auto"/>
+            </w:rPr>
+          </w:pPr>
+          <w:hyperlink w:anchor="_Toc73709185" w:history="1">
+            <w:r>
+              <w:rPr>
+                <w:rStyle w:val="Hyperlink"/>
+                <w:noProof/>
+                <w:lang w:val="en-GB"/>
+              </w:rPr>
+              <w:t>1.3 Outcome</w:t>
+            </w:r>
+            <w:r>
+              <w:rPr>
+                <w:noProof/>
+                <w:webHidden/>
+              </w:rPr>
+              <w:tab/>
+            </w:r>
+            <w:r>
+              <w:rPr>
+                <w:noProof/>
+                <w:webHidden/>
+              </w:rPr>
+              <w:fldChar w:fldCharType="begin"/>
+            </w:r>
+            <w:r>
+              <w:rPr>
+                <w:noProof/>
+                <w:webHidden/>
+              </w:rPr>
+              <w:instrText xml:space="preserve"> PAGEREF _Toc73709185 \h </w:instrText>
+            </w:r>
+            <w:r>
+              <w:rPr>
+                <w:noProof/>
+                <w:webHidden/>
+              </w:rPr>
+            </w:r>
+            <w:r>
+              <w:rPr>
+                <w:noProof/>
+                <w:webHidden/>
+              </w:rPr>
+              <w:fldChar w:fldCharType="separate"/>
+            </w:r>
+            <w:r>
+              <w:rPr>
+                <w:noProof/>
+                <w:webHidden/>
+              </w:rPr>
+              <w:t>4</w:t>
             </w:r>
             <w:r>
               <w:rPr>
@@ -1081,14 +1369,14 @@
               <w:color w:val="auto"/>
             </w:rPr>
           </w:pPr>
-          <w:hyperlink w:anchor="_Toc73541258" w:history="1">
+          <w:hyperlink w:anchor="_Toc73709186" w:history="1">
             <w:r>
               <w:rPr>
                 <w:rStyle w:val="Hyperlink"/>
                 <w:noProof/>
                 <w:lang w:val="en-GB"/>
               </w:rPr>
-              <w:t>1.General</w:t>
+              <w:t>2 Design Decisions</w:t>
             </w:r>
             <w:r>
               <w:rPr>
@@ -1109,7 +1397,7 @@
                 <w:noProof/>
                 <w:webHidden/>
               </w:rPr>
-              <w:instrText xml:space="preserve"> PAGEREF _Toc73541258 \h </w:instrText>
+              <w:instrText xml:space="preserve"> PAGEREF _Toc73709186 \h </w:instrText>
             </w:r>
             <w:r>
               <w:rPr>
@@ -1130,6 +1418,293 @@
                 <w:webHidden/>
               </w:rPr>
               <w:t>4</w:t>
+            </w:r>
+            <w:r>
+              <w:rPr>
+                <w:noProof/>
+                <w:webHidden/>
+              </w:rPr>
+              <w:fldChar w:fldCharType="end"/>
+            </w:r>
+          </w:hyperlink>
+        </w:p>
+        <w:p>
+          <w:pPr>
+            <w:pStyle w:val="TOC1"/>
+            <w:tabs>
+              <w:tab w:val="right" w:leader="dot" w:pos="9062"/>
+            </w:tabs>
+            <w:ind w:left="165"/>
+            <w:rPr>
+              <w:rFonts w:asciiTheme="minorHAnsi" w:eastAsiaTheme="minorEastAsia" w:hAnsiTheme="minorHAnsi" w:cstheme="minorBidi"/>
+              <w:noProof/>
+              <w:color w:val="auto"/>
+            </w:rPr>
+          </w:pPr>
+          <w:hyperlink w:anchor="_Toc73709187" w:history="1">
+            <w:r>
+              <w:rPr>
+                <w:rStyle w:val="Hyperlink"/>
+                <w:noProof/>
+                <w:lang w:val="en-GB"/>
+              </w:rPr>
+              <w:t>2.1 BackEnd</w:t>
+            </w:r>
+            <w:r>
+              <w:rPr>
+                <w:noProof/>
+                <w:webHidden/>
+              </w:rPr>
+              <w:tab/>
+            </w:r>
+            <w:r>
+              <w:rPr>
+                <w:noProof/>
+                <w:webHidden/>
+              </w:rPr>
+              <w:fldChar w:fldCharType="begin"/>
+            </w:r>
+            <w:r>
+              <w:rPr>
+                <w:noProof/>
+                <w:webHidden/>
+              </w:rPr>
+              <w:instrText xml:space="preserve"> PAGEREF _Toc73709187 \h </w:instrText>
+            </w:r>
+            <w:r>
+              <w:rPr>
+                <w:noProof/>
+                <w:webHidden/>
+              </w:rPr>
+            </w:r>
+            <w:r>
+              <w:rPr>
+                <w:noProof/>
+                <w:webHidden/>
+              </w:rPr>
+              <w:fldChar w:fldCharType="separate"/>
+            </w:r>
+            <w:r>
+              <w:rPr>
+                <w:noProof/>
+                <w:webHidden/>
+              </w:rPr>
+              <w:t>5</w:t>
+            </w:r>
+            <w:r>
+              <w:rPr>
+                <w:noProof/>
+                <w:webHidden/>
+              </w:rPr>
+              <w:fldChar w:fldCharType="end"/>
+            </w:r>
+          </w:hyperlink>
+        </w:p>
+        <w:p>
+          <w:pPr>
+            <w:pStyle w:val="TOC1"/>
+            <w:tabs>
+              <w:tab w:val="right" w:leader="dot" w:pos="9062"/>
+            </w:tabs>
+            <w:ind w:left="165"/>
+            <w:rPr>
+              <w:rFonts w:asciiTheme="minorHAnsi" w:eastAsiaTheme="minorEastAsia" w:hAnsiTheme="minorHAnsi" w:cstheme="minorBidi"/>
+              <w:noProof/>
+              <w:color w:val="auto"/>
+            </w:rPr>
+          </w:pPr>
+          <w:hyperlink w:anchor="_Toc73709188" w:history="1">
+            <w:r>
+              <w:rPr>
+                <w:rStyle w:val="Hyperlink"/>
+                <w:noProof/>
+                <w:lang w:val="en-GB"/>
+              </w:rPr>
+              <w:t>2.2 FrontEnd</w:t>
+            </w:r>
+            <w:r>
+              <w:rPr>
+                <w:noProof/>
+                <w:webHidden/>
+              </w:rPr>
+              <w:tab/>
+            </w:r>
+            <w:r>
+              <w:rPr>
+                <w:noProof/>
+                <w:webHidden/>
+              </w:rPr>
+              <w:fldChar w:fldCharType="begin"/>
+            </w:r>
+            <w:r>
+              <w:rPr>
+                <w:noProof/>
+                <w:webHidden/>
+              </w:rPr>
+              <w:instrText xml:space="preserve"> PAGEREF _Toc73709188 \h </w:instrText>
+            </w:r>
+            <w:r>
+              <w:rPr>
+                <w:noProof/>
+                <w:webHidden/>
+              </w:rPr>
+            </w:r>
+            <w:r>
+              <w:rPr>
+                <w:noProof/>
+                <w:webHidden/>
+              </w:rPr>
+              <w:fldChar w:fldCharType="separate"/>
+            </w:r>
+            <w:r>
+              <w:rPr>
+                <w:noProof/>
+                <w:webHidden/>
+              </w:rPr>
+              <w:t>5</w:t>
+            </w:r>
+            <w:r>
+              <w:rPr>
+                <w:noProof/>
+                <w:webHidden/>
+              </w:rPr>
+              <w:fldChar w:fldCharType="end"/>
+            </w:r>
+          </w:hyperlink>
+        </w:p>
+        <w:p>
+          <w:pPr>
+            <w:pStyle w:val="TOC1"/>
+            <w:tabs>
+              <w:tab w:val="right" w:leader="dot" w:pos="9062"/>
+            </w:tabs>
+            <w:ind w:left="165"/>
+            <w:rPr>
+              <w:rFonts w:asciiTheme="minorHAnsi" w:eastAsiaTheme="minorEastAsia" w:hAnsiTheme="minorHAnsi" w:cstheme="minorBidi"/>
+              <w:noProof/>
+              <w:color w:val="auto"/>
+            </w:rPr>
+          </w:pPr>
+          <w:hyperlink w:anchor="_Toc73709189" w:history="1">
+            <w:r>
+              <w:rPr>
+                <w:rStyle w:val="Hyperlink"/>
+                <w:noProof/>
+                <w:lang w:val="en-GB"/>
+              </w:rPr>
+              <w:t>2.3 Database</w:t>
+            </w:r>
+            <w:r>
+              <w:rPr>
+                <w:noProof/>
+                <w:webHidden/>
+              </w:rPr>
+              <w:tab/>
+            </w:r>
+            <w:r>
+              <w:rPr>
+                <w:noProof/>
+                <w:webHidden/>
+              </w:rPr>
+              <w:fldChar w:fldCharType="begin"/>
+            </w:r>
+            <w:r>
+              <w:rPr>
+                <w:noProof/>
+                <w:webHidden/>
+              </w:rPr>
+              <w:instrText xml:space="preserve"> PAGEREF _Toc73709189 \h </w:instrText>
+            </w:r>
+            <w:r>
+              <w:rPr>
+                <w:noProof/>
+                <w:webHidden/>
+              </w:rPr>
+            </w:r>
+            <w:r>
+              <w:rPr>
+                <w:noProof/>
+                <w:webHidden/>
+              </w:rPr>
+              <w:fldChar w:fldCharType="separate"/>
+            </w:r>
+            <w:r>
+              <w:rPr>
+                <w:noProof/>
+                <w:webHidden/>
+              </w:rPr>
+              <w:t>5</w:t>
+            </w:r>
+            <w:r>
+              <w:rPr>
+                <w:noProof/>
+                <w:webHidden/>
+              </w:rPr>
+              <w:fldChar w:fldCharType="end"/>
+            </w:r>
+          </w:hyperlink>
+        </w:p>
+        <w:p>
+          <w:pPr>
+            <w:pStyle w:val="TOC1"/>
+            <w:tabs>
+              <w:tab w:val="right" w:leader="dot" w:pos="9062"/>
+            </w:tabs>
+            <w:rPr>
+              <w:rFonts w:asciiTheme="minorHAnsi" w:eastAsiaTheme="minorEastAsia" w:hAnsiTheme="minorHAnsi" w:cstheme="minorBidi"/>
+              <w:noProof/>
+              <w:color w:val="auto"/>
+            </w:rPr>
+          </w:pPr>
+          <w:hyperlink w:anchor="_Toc73709190" w:history="1">
+            <w:r>
+              <w:rPr>
+                <w:rStyle w:val="Hyperlink"/>
+                <w:noProof/>
+                <w:lang w:val="nl-NL"/>
+              </w:rPr>
+              <w:t>3.Multi-Tier Architecture Diagram</w:t>
+            </w:r>
+            <w:r>
+              <w:rPr>
+                <w:noProof/>
+                <w:webHidden/>
+              </w:rPr>
+              <w:tab/>
+            </w:r>
+            <w:r>
+              <w:rPr>
+                <w:noProof/>
+                <w:webHidden/>
+              </w:rPr>
+              <w:fldChar w:fldCharType="begin"/>
+            </w:r>
+            <w:r>
+              <w:rPr>
+                <w:noProof/>
+                <w:webHidden/>
+              </w:rPr>
+              <w:instrText xml:space="preserve"> PAGEREF _Toc73709190 \h </w:instrText>
+            </w:r>
+            <w:r>
+              <w:rPr>
+                <w:noProof/>
+                <w:webHidden/>
+              </w:rPr>
+            </w:r>
+            <w:r>
+              <w:rPr>
+                <w:noProof/>
+                <w:webHidden/>
+              </w:rPr>
+              <w:fldChar w:fldCharType="separate"/>
+            </w:r>
+            <w:r>
+              <w:rPr>
+                <w:noProof/>
+                <w:webHidden/>
+              </w:rPr>
+              <w:t>7</w:t>
             </w:r>
             <w:r>
               <w:rPr>
@@ -1153,14 +1728,14 @@
               <w:color w:val="auto"/>
             </w:rPr>
           </w:pPr>
-          <w:hyperlink w:anchor="_Toc73541259" w:history="1">
+          <w:hyperlink w:anchor="_Toc73709191" w:history="1">
             <w:r>
               <w:rPr>
                 <w:rStyle w:val="Hyperlink"/>
                 <w:noProof/>
-                <w:lang w:val="en-GB"/>
-              </w:rPr>
-              <w:t>1.1 Description</w:t>
+                <w:lang w:val="nl-NL"/>
+              </w:rPr>
+              <w:t>3.1 Diagram</w:t>
             </w:r>
             <w:r>
               <w:rPr>
@@ -1181,7 +1756,7 @@
                 <w:noProof/>
                 <w:webHidden/>
               </w:rPr>
-              <w:instrText xml:space="preserve"> PAGEREF _Toc73541259 \h </w:instrText>
+              <w:instrText xml:space="preserve"> PAGEREF _Toc73709191 \h </w:instrText>
             </w:r>
             <w:r>
               <w:rPr>
@@ -1201,151 +1776,7 @@
                 <w:noProof/>
                 <w:webHidden/>
               </w:rPr>
-              <w:t>4</w:t>
-            </w:r>
-            <w:r>
-              <w:rPr>
-                <w:noProof/>
-                <w:webHidden/>
-              </w:rPr>
-              <w:fldChar w:fldCharType="end"/>
-            </w:r>
-          </w:hyperlink>
-        </w:p>
-        <w:p>
-          <w:pPr>
-            <w:pStyle w:val="TOC1"/>
-            <w:tabs>
-              <w:tab w:val="right" w:leader="dot" w:pos="9062"/>
-            </w:tabs>
-            <w:ind w:left="730"/>
-            <w:rPr>
-              <w:rFonts w:asciiTheme="minorHAnsi" w:eastAsiaTheme="minorEastAsia" w:hAnsiTheme="minorHAnsi" w:cstheme="minorBidi"/>
-              <w:noProof/>
-              <w:color w:val="auto"/>
-            </w:rPr>
-          </w:pPr>
-          <w:hyperlink w:anchor="_Toc73541260" w:history="1">
-            <w:r>
-              <w:rPr>
-                <w:rStyle w:val="Hyperlink"/>
-                <w:noProof/>
-                <w:lang w:val="en-GB"/>
-              </w:rPr>
-              <w:t>1.2 Goal</w:t>
-            </w:r>
-            <w:r>
-              <w:rPr>
-                <w:noProof/>
-                <w:webHidden/>
-              </w:rPr>
-              <w:tab/>
-            </w:r>
-            <w:r>
-              <w:rPr>
-                <w:noProof/>
-                <w:webHidden/>
-              </w:rPr>
-              <w:fldChar w:fldCharType="begin"/>
-            </w:r>
-            <w:r>
-              <w:rPr>
-                <w:noProof/>
-                <w:webHidden/>
-              </w:rPr>
-              <w:instrText xml:space="preserve"> PAGEREF _Toc73541260 \h </w:instrText>
-            </w:r>
-            <w:r>
-              <w:rPr>
-                <w:noProof/>
-                <w:webHidden/>
-              </w:rPr>
-            </w:r>
-            <w:r>
-              <w:rPr>
-                <w:noProof/>
-                <w:webHidden/>
-              </w:rPr>
-              <w:fldChar w:fldCharType="separate"/>
-            </w:r>
-            <w:r>
-              <w:rPr>
-                <w:noProof/>
-                <w:webHidden/>
-              </w:rPr>
-              <w:t>4</w:t>
-            </w:r>
-            <w:r>
-              <w:rPr>
-                <w:noProof/>
-                <w:webHidden/>
-              </w:rPr>
-              <w:fldChar w:fldCharType="end"/>
-            </w:r>
-          </w:hyperlink>
-        </w:p>
-        <w:p>
-          <w:pPr>
-            <w:pStyle w:val="TOC1"/>
-            <w:tabs>
-              <w:tab w:val="right" w:leader="dot" w:pos="9062"/>
-            </w:tabs>
-            <w:ind w:left="730"/>
-            <w:rPr>
-              <w:rFonts w:asciiTheme="minorHAnsi" w:eastAsiaTheme="minorEastAsia" w:hAnsiTheme="minorHAnsi" w:cstheme="minorBidi"/>
-              <w:noProof/>
-              <w:color w:val="auto"/>
-            </w:rPr>
-          </w:pPr>
-          <w:hyperlink w:anchor="_Toc73541261" w:history="1">
-            <w:r>
-              <w:rPr>
-                <w:rStyle w:val="Hyperlink"/>
-                <w:noProof/>
-                <w:lang w:val="en-GB"/>
-              </w:rPr>
-              <w:t>1.3 Outcome</w:t>
-            </w:r>
-            <w:r>
-              <w:rPr>
-                <w:noProof/>
-                <w:webHidden/>
-              </w:rPr>
-              <w:tab/>
-            </w:r>
-            <w:r>
-              <w:rPr>
-                <w:noProof/>
-                <w:webHidden/>
-              </w:rPr>
-              <w:fldChar w:fldCharType="begin"/>
-            </w:r>
-            <w:r>
-              <w:rPr>
-                <w:noProof/>
-                <w:webHidden/>
-              </w:rPr>
-              <w:instrText xml:space="preserve"> PAGEREF _Toc73541261 \h </w:instrText>
-            </w:r>
-            <w:r>
-              <w:rPr>
-                <w:noProof/>
-                <w:webHidden/>
-              </w:rPr>
-            </w:r>
-            <w:r>
-              <w:rPr>
-                <w:noProof/>
-                <w:webHidden/>
-              </w:rPr>
-              <w:fldChar w:fldCharType="separate"/>
-            </w:r>
-            <w:r>
-              <w:rPr>
-                <w:noProof/>
-                <w:webHidden/>
-              </w:rPr>
-              <w:t>4</w:t>
+              <w:t>8</w:t>
             </w:r>
             <w:r>
               <w:rPr>
@@ -1368,14 +1799,14 @@
               <w:color w:val="auto"/>
             </w:rPr>
           </w:pPr>
-          <w:hyperlink w:anchor="_Toc73541262" w:history="1">
+          <w:hyperlink w:anchor="_Toc73709192" w:history="1">
             <w:r>
               <w:rPr>
                 <w:rStyle w:val="Hyperlink"/>
                 <w:noProof/>
-                <w:lang w:val="en-GB"/>
-              </w:rPr>
-              <w:t>2 Design Decisions</w:t>
+                <w:lang w:val="nl-NL"/>
+              </w:rPr>
+              <w:t>4.C4 Diagram</w:t>
             </w:r>
             <w:r>
               <w:rPr>
@@ -1396,7 +1827,7 @@
                 <w:noProof/>
                 <w:webHidden/>
               </w:rPr>
-              <w:instrText xml:space="preserve"> PAGEREF _Toc73541262 \h </w:instrText>
+              <w:instrText xml:space="preserve"> PAGEREF _Toc73709192 \h </w:instrText>
             </w:r>
             <w:r>
               <w:rPr>
@@ -1416,7 +1847,7 @@
                 <w:noProof/>
                 <w:webHidden/>
               </w:rPr>
-              <w:t>5</w:t>
+              <w:t>8</w:t>
             </w:r>
             <w:r>
               <w:rPr>
@@ -1433,21 +1864,21 @@
             <w:tabs>
               <w:tab w:val="right" w:leader="dot" w:pos="9062"/>
             </w:tabs>
-            <w:ind w:left="730"/>
+            <w:ind w:left="245"/>
             <w:rPr>
               <w:rFonts w:asciiTheme="minorHAnsi" w:eastAsiaTheme="minorEastAsia" w:hAnsiTheme="minorHAnsi" w:cstheme="minorBidi"/>
               <w:noProof/>
               <w:color w:val="auto"/>
             </w:rPr>
           </w:pPr>
-          <w:hyperlink w:anchor="_Toc73541263" w:history="1">
+          <w:hyperlink w:anchor="_Toc73709193" w:history="1">
             <w:r>
               <w:rPr>
                 <w:rStyle w:val="Hyperlink"/>
                 <w:noProof/>
-                <w:lang w:val="en-GB"/>
-              </w:rPr>
-              <w:t>2.1 BackEnd</w:t>
+                <w:lang w:val="nl-NL"/>
+              </w:rPr>
+              <w:t>4.1 C1</w:t>
             </w:r>
             <w:r>
               <w:rPr>
@@ -1468,7 +1899,7 @@
                 <w:noProof/>
                 <w:webHidden/>
               </w:rPr>
-              <w:instrText xml:space="preserve"> PAGEREF _Toc73541263 \h </w:instrText>
+              <w:instrText xml:space="preserve"> PAGEREF _Toc73709193 \h </w:instrText>
             </w:r>
             <w:r>
               <w:rPr>
@@ -1488,7 +1919,7 @@
                 <w:noProof/>
                 <w:webHidden/>
               </w:rPr>
-              <w:t>5</w:t>
+              <w:t>9</w:t>
             </w:r>
             <w:r>
               <w:rPr>
@@ -1505,21 +1936,21 @@
             <w:tabs>
               <w:tab w:val="right" w:leader="dot" w:pos="9062"/>
             </w:tabs>
-            <w:ind w:left="730"/>
+            <w:ind w:left="245"/>
             <w:rPr>
               <w:rFonts w:asciiTheme="minorHAnsi" w:eastAsiaTheme="minorEastAsia" w:hAnsiTheme="minorHAnsi" w:cstheme="minorBidi"/>
               <w:noProof/>
               <w:color w:val="auto"/>
             </w:rPr>
           </w:pPr>
-          <w:hyperlink w:anchor="_Toc73541264" w:history="1">
+          <w:hyperlink w:anchor="_Toc73709194" w:history="1">
             <w:r>
               <w:rPr>
                 <w:rStyle w:val="Hyperlink"/>
                 <w:noProof/>
-                <w:lang w:val="en-GB"/>
-              </w:rPr>
-              <w:t>2.2 FrontEnd</w:t>
+                <w:lang w:val="nl-NL"/>
+              </w:rPr>
+              <w:t>4.2 C2</w:t>
             </w:r>
             <w:r>
               <w:rPr>
@@ -1540,7 +1971,7 @@
                 <w:noProof/>
                 <w:webHidden/>
               </w:rPr>
-              <w:instrText xml:space="preserve"> PAGEREF _Toc73541264 \h </w:instrText>
+              <w:instrText xml:space="preserve"> PAGEREF _Toc73709194 \h </w:instrText>
             </w:r>
             <w:r>
               <w:rPr>
@@ -1560,7 +1991,7 @@
                 <w:noProof/>
                 <w:webHidden/>
               </w:rPr>
-              <w:t>6</w:t>
+              <w:t>9</w:t>
             </w:r>
             <w:r>
               <w:rPr>
@@ -1577,21 +2008,21 @@
             <w:tabs>
               <w:tab w:val="right" w:leader="dot" w:pos="9062"/>
             </w:tabs>
-            <w:ind w:left="730"/>
+            <w:ind w:left="245"/>
             <w:rPr>
               <w:rFonts w:asciiTheme="minorHAnsi" w:eastAsiaTheme="minorEastAsia" w:hAnsiTheme="minorHAnsi" w:cstheme="minorBidi"/>
               <w:noProof/>
               <w:color w:val="auto"/>
             </w:rPr>
           </w:pPr>
-          <w:hyperlink w:anchor="_Toc73541265" w:history="1">
+          <w:hyperlink w:anchor="_Toc73709195" w:history="1">
             <w:r>
               <w:rPr>
                 <w:rStyle w:val="Hyperlink"/>
                 <w:noProof/>
-                <w:lang w:val="en-GB"/>
-              </w:rPr>
-              <w:t>2.3 Database</w:t>
+                <w:lang w:val="nl-NL"/>
+              </w:rPr>
+              <w:t>4.3 C3</w:t>
             </w:r>
             <w:r>
               <w:rPr>
@@ -1612,7 +2043,7 @@
                 <w:noProof/>
                 <w:webHidden/>
               </w:rPr>
-              <w:instrText xml:space="preserve"> PAGEREF _Toc73541265 \h </w:instrText>
+              <w:instrText xml:space="preserve"> PAGEREF _Toc73709195 \h </w:instrText>
             </w:r>
             <w:r>
               <w:rPr>
@@ -1632,7 +2063,7 @@
                 <w:noProof/>
                 <w:webHidden/>
               </w:rPr>
-              <w:t>6</w:t>
+              <w:t>11</w:t>
             </w:r>
             <w:r>
               <w:rPr>
@@ -1655,14 +2086,13 @@
               <w:color w:val="auto"/>
             </w:rPr>
           </w:pPr>
-          <w:hyperlink w:anchor="_Toc73541266" w:history="1">
+          <w:hyperlink w:anchor="_Toc73709196" w:history="1">
             <w:r>
               <w:rPr>
                 <w:rStyle w:val="Hyperlink"/>
                 <w:noProof/>
-                <w:lang w:val="nl-NL"/>
-              </w:rPr>
-              <w:t>3.Multi-Tier Architecture Diagram</w:t>
+              </w:rPr>
+              <w:t>5. Database Design</w:t>
             </w:r>
             <w:r>
               <w:rPr>
@@ -1683,7 +2113,7 @@
                 <w:noProof/>
                 <w:webHidden/>
               </w:rPr>
-              <w:instrText xml:space="preserve"> PAGEREF _Toc73541266 \h </w:instrText>
+              <w:instrText xml:space="preserve"> PAGEREF _Toc73709196 \h </w:instrText>
             </w:r>
             <w:r>
               <w:rPr>
@@ -1703,367 +2133,7 @@
                 <w:noProof/>
                 <w:webHidden/>
               </w:rPr>
-              <w:t>8</w:t>
-            </w:r>
-            <w:r>
-              <w:rPr>
-                <w:noProof/>
-                <w:webHidden/>
-              </w:rPr>
-              <w:fldChar w:fldCharType="end"/>
-            </w:r>
-          </w:hyperlink>
-        </w:p>
-        <w:p>
-          <w:pPr>
-            <w:pStyle w:val="TOC1"/>
-            <w:tabs>
-              <w:tab w:val="right" w:leader="dot" w:pos="9062"/>
-            </w:tabs>
-            <w:ind w:left="730"/>
-            <w:rPr>
-              <w:rFonts w:asciiTheme="minorHAnsi" w:eastAsiaTheme="minorEastAsia" w:hAnsiTheme="minorHAnsi" w:cstheme="minorBidi"/>
-              <w:noProof/>
-              <w:color w:val="auto"/>
-            </w:rPr>
-          </w:pPr>
-          <w:hyperlink w:anchor="_Toc73541267" w:history="1">
-            <w:r>
-              <w:rPr>
-                <w:rStyle w:val="Hyperlink"/>
-                <w:noProof/>
-                <w:lang w:val="nl-NL"/>
-              </w:rPr>
-              <w:t>3.1 Diagram</w:t>
-            </w:r>
-            <w:r>
-              <w:rPr>
-                <w:noProof/>
-                <w:webHidden/>
-              </w:rPr>
-              <w:tab/>
-            </w:r>
-            <w:r>
-              <w:rPr>
-                <w:noProof/>
-                <w:webHidden/>
-              </w:rPr>
-              <w:fldChar w:fldCharType="begin"/>
-            </w:r>
-            <w:r>
-              <w:rPr>
-                <w:noProof/>
-                <w:webHidden/>
-              </w:rPr>
-              <w:instrText xml:space="preserve"> PAGEREF _Toc73541267 \h </w:instrText>
-            </w:r>
-            <w:r>
-              <w:rPr>
-                <w:noProof/>
-                <w:webHidden/>
-              </w:rPr>
-            </w:r>
-            <w:r>
-              <w:rPr>
-                <w:noProof/>
-                <w:webHidden/>
-              </w:rPr>
-              <w:fldChar w:fldCharType="separate"/>
-            </w:r>
-            <w:r>
-              <w:rPr>
-                <w:noProof/>
-                <w:webHidden/>
-              </w:rPr>
-              <w:t>8</w:t>
-            </w:r>
-            <w:r>
-              <w:rPr>
-                <w:noProof/>
-                <w:webHidden/>
-              </w:rPr>
-              <w:fldChar w:fldCharType="end"/>
-            </w:r>
-          </w:hyperlink>
-        </w:p>
-        <w:p>
-          <w:pPr>
-            <w:pStyle w:val="TOC1"/>
-            <w:tabs>
-              <w:tab w:val="right" w:leader="dot" w:pos="9062"/>
-            </w:tabs>
-            <w:ind w:left="10"/>
-            <w:rPr>
-              <w:rFonts w:asciiTheme="minorHAnsi" w:eastAsiaTheme="minorEastAsia" w:hAnsiTheme="minorHAnsi" w:cstheme="minorBidi"/>
-              <w:noProof/>
-              <w:color w:val="auto"/>
-            </w:rPr>
-          </w:pPr>
-          <w:hyperlink w:anchor="_Toc73541268" w:history="1">
-            <w:r>
-              <w:rPr>
-                <w:rStyle w:val="Hyperlink"/>
-                <w:noProof/>
-                <w:lang w:val="nl-NL"/>
-              </w:rPr>
-              <w:t>4.C4 Diagram</w:t>
-            </w:r>
-            <w:r>
-              <w:rPr>
-                <w:noProof/>
-                <w:webHidden/>
-              </w:rPr>
-              <w:tab/>
-            </w:r>
-            <w:r>
-              <w:rPr>
-                <w:noProof/>
-                <w:webHidden/>
-              </w:rPr>
-              <w:fldChar w:fldCharType="begin"/>
-            </w:r>
-            <w:r>
-              <w:rPr>
-                <w:noProof/>
-                <w:webHidden/>
-              </w:rPr>
-              <w:instrText xml:space="preserve"> PAGEREF _Toc73541268 \h </w:instrText>
-            </w:r>
-            <w:r>
-              <w:rPr>
-                <w:noProof/>
-                <w:webHidden/>
-              </w:rPr>
-            </w:r>
-            <w:r>
-              <w:rPr>
-                <w:noProof/>
-                <w:webHidden/>
-              </w:rPr>
-              <w:fldChar w:fldCharType="separate"/>
-            </w:r>
-            <w:r>
-              <w:rPr>
-                <w:noProof/>
-                <w:webHidden/>
-              </w:rPr>
-              <w:t>9</w:t>
-            </w:r>
-            <w:r>
-              <w:rPr>
-                <w:noProof/>
-                <w:webHidden/>
-              </w:rPr>
-              <w:fldChar w:fldCharType="end"/>
-            </w:r>
-          </w:hyperlink>
-        </w:p>
-        <w:p>
-          <w:pPr>
-            <w:pStyle w:val="TOC1"/>
-            <w:tabs>
-              <w:tab w:val="right" w:leader="dot" w:pos="9062"/>
-            </w:tabs>
-            <w:ind w:left="730"/>
-            <w:rPr>
-              <w:rFonts w:asciiTheme="minorHAnsi" w:eastAsiaTheme="minorEastAsia" w:hAnsiTheme="minorHAnsi" w:cstheme="minorBidi"/>
-              <w:noProof/>
-              <w:color w:val="auto"/>
-            </w:rPr>
-          </w:pPr>
-          <w:hyperlink w:anchor="_Toc73541269" w:history="1">
-            <w:r>
-              <w:rPr>
-                <w:rStyle w:val="Hyperlink"/>
-                <w:noProof/>
-                <w:lang w:val="nl-NL"/>
-              </w:rPr>
-              <w:t>4.1 C1</w:t>
-            </w:r>
-            <w:r>
-              <w:rPr>
-                <w:noProof/>
-                <w:webHidden/>
-              </w:rPr>
-              <w:tab/>
-            </w:r>
-            <w:r>
-              <w:rPr>
-                <w:noProof/>
-                <w:webHidden/>
-              </w:rPr>
-              <w:fldChar w:fldCharType="begin"/>
-            </w:r>
-            <w:r>
-              <w:rPr>
-                <w:noProof/>
-                <w:webHidden/>
-              </w:rPr>
-              <w:instrText xml:space="preserve"> PAGEREF _Toc73541269 \h </w:instrText>
-            </w:r>
-            <w:r>
-              <w:rPr>
-                <w:noProof/>
-                <w:webHidden/>
-              </w:rPr>
-            </w:r>
-            <w:r>
-              <w:rPr>
-                <w:noProof/>
-                <w:webHidden/>
-              </w:rPr>
-              <w:fldChar w:fldCharType="separate"/>
-            </w:r>
-            <w:r>
-              <w:rPr>
-                <w:noProof/>
-                <w:webHidden/>
-              </w:rPr>
-              <w:t>9</w:t>
-            </w:r>
-            <w:r>
-              <w:rPr>
-                <w:noProof/>
-                <w:webHidden/>
-              </w:rPr>
-              <w:fldChar w:fldCharType="end"/>
-            </w:r>
-          </w:hyperlink>
-        </w:p>
-        <w:p>
-          <w:pPr>
-            <w:pStyle w:val="TOC1"/>
-            <w:tabs>
-              <w:tab w:val="right" w:leader="dot" w:pos="9062"/>
-            </w:tabs>
-            <w:ind w:left="730"/>
-            <w:rPr>
-              <w:rFonts w:asciiTheme="minorHAnsi" w:eastAsiaTheme="minorEastAsia" w:hAnsiTheme="minorHAnsi" w:cstheme="minorBidi"/>
-              <w:noProof/>
-              <w:color w:val="auto"/>
-            </w:rPr>
-          </w:pPr>
-          <w:hyperlink w:anchor="_Toc73541270" w:history="1">
-            <w:r>
-              <w:rPr>
-                <w:rStyle w:val="Hyperlink"/>
-                <w:noProof/>
-                <w:lang w:val="nl-NL"/>
-              </w:rPr>
-              <w:t>4.2 C2</w:t>
-            </w:r>
-            <w:r>
-              <w:rPr>
-                <w:noProof/>
-                <w:webHidden/>
-              </w:rPr>
-              <w:tab/>
-            </w:r>
-            <w:r>
-              <w:rPr>
-                <w:noProof/>
-                <w:webHidden/>
-              </w:rPr>
-              <w:fldChar w:fldCharType="begin"/>
-            </w:r>
-            <w:r>
-              <w:rPr>
-                <w:noProof/>
-                <w:webHidden/>
-              </w:rPr>
-              <w:instrText xml:space="preserve"> PAGEREF _Toc73541270 \h </w:instrText>
-            </w:r>
-            <w:r>
-              <w:rPr>
-                <w:noProof/>
-                <w:webHidden/>
-              </w:rPr>
-            </w:r>
-            <w:r>
-              <w:rPr>
-                <w:noProof/>
-                <w:webHidden/>
-              </w:rPr>
-              <w:fldChar w:fldCharType="separate"/>
-            </w:r>
-            <w:r>
-              <w:rPr>
-                <w:noProof/>
-                <w:webHidden/>
-              </w:rPr>
-              <w:t>10</w:t>
-            </w:r>
-            <w:r>
-              <w:rPr>
-                <w:noProof/>
-                <w:webHidden/>
-              </w:rPr>
-              <w:fldChar w:fldCharType="end"/>
-            </w:r>
-          </w:hyperlink>
-        </w:p>
-        <w:p>
-          <w:pPr>
-            <w:pStyle w:val="TOC1"/>
-            <w:tabs>
-              <w:tab w:val="right" w:leader="dot" w:pos="9062"/>
-            </w:tabs>
-            <w:ind w:left="730"/>
-            <w:rPr>
-              <w:rFonts w:asciiTheme="minorHAnsi" w:eastAsiaTheme="minorEastAsia" w:hAnsiTheme="minorHAnsi" w:cstheme="minorBidi"/>
-              <w:noProof/>
-              <w:color w:val="auto"/>
-            </w:rPr>
-          </w:pPr>
-          <w:hyperlink w:anchor="_Toc73541271" w:history="1">
-            <w:r>
-              <w:rPr>
-                <w:rStyle w:val="Hyperlink"/>
-                <w:noProof/>
-                <w:lang w:val="nl-NL"/>
-              </w:rPr>
-              <w:t>4.3 C3</w:t>
-            </w:r>
-            <w:r>
-              <w:rPr>
-                <w:noProof/>
-                <w:webHidden/>
-              </w:rPr>
-              <w:tab/>
-            </w:r>
-            <w:r>
-              <w:rPr>
-                <w:noProof/>
-                <w:webHidden/>
-              </w:rPr>
-              <w:fldChar w:fldCharType="begin"/>
-            </w:r>
-            <w:r>
-              <w:rPr>
-                <w:noProof/>
-                <w:webHidden/>
-              </w:rPr>
-              <w:instrText xml:space="preserve"> PAGEREF _Toc73541271 \h </w:instrText>
-            </w:r>
-            <w:r>
-              <w:rPr>
-                <w:noProof/>
-                <w:webHidden/>
-              </w:rPr>
-            </w:r>
-            <w:r>
-              <w:rPr>
-                <w:noProof/>
-                <w:webHidden/>
-              </w:rPr>
-              <w:fldChar w:fldCharType="separate"/>
-            </w:r>
-            <w:r>
-              <w:rPr>
-                <w:noProof/>
-                <w:webHidden/>
-              </w:rPr>
-              <w:t>11</w:t>
+              <w:t>12</w:t>
             </w:r>
             <w:r>
               <w:rPr>
@@ -2086,14 +2156,13 @@
               <w:color w:val="auto"/>
             </w:rPr>
           </w:pPr>
-          <w:hyperlink w:anchor="_Toc73541272" w:history="1">
+          <w:hyperlink w:anchor="_Toc73709197" w:history="1">
             <w:r>
               <w:rPr>
                 <w:rStyle w:val="Hyperlink"/>
                 <w:noProof/>
-                <w:lang w:val="nl-NL"/>
-              </w:rPr>
-              <w:t>5. Database Design</w:t>
+              </w:rPr>
+              <w:t>5.1 Database</w:t>
             </w:r>
             <w:r>
               <w:rPr>
@@ -2114,79 +2183,7 @@
                 <w:noProof/>
                 <w:webHidden/>
               </w:rPr>
-              <w:instrText xml:space="preserve"> PAGEREF _Toc73541272 \h </w:instrText>
-            </w:r>
-            <w:r>
-              <w:rPr>
-                <w:noProof/>
-                <w:webHidden/>
-              </w:rPr>
-            </w:r>
-            <w:r>
-              <w:rPr>
-                <w:noProof/>
-                <w:webHidden/>
-              </w:rPr>
-              <w:fldChar w:fldCharType="separate"/>
-            </w:r>
-            <w:r>
-              <w:rPr>
-                <w:noProof/>
-                <w:webHidden/>
-              </w:rPr>
-              <w:t>12</w:t>
-            </w:r>
-            <w:r>
-              <w:rPr>
-                <w:noProof/>
-                <w:webHidden/>
-              </w:rPr>
-              <w:fldChar w:fldCharType="end"/>
-            </w:r>
-          </w:hyperlink>
-        </w:p>
-        <w:p>
-          <w:pPr>
-            <w:pStyle w:val="TOC1"/>
-            <w:tabs>
-              <w:tab w:val="right" w:leader="dot" w:pos="9062"/>
-            </w:tabs>
-            <w:ind w:left="730"/>
-            <w:rPr>
-              <w:rFonts w:asciiTheme="minorHAnsi" w:eastAsiaTheme="minorEastAsia" w:hAnsiTheme="minorHAnsi" w:cstheme="minorBidi"/>
-              <w:noProof/>
-              <w:color w:val="auto"/>
-            </w:rPr>
-          </w:pPr>
-          <w:hyperlink w:anchor="_Toc73541273" w:history="1">
-            <w:r>
-              <w:rPr>
-                <w:rStyle w:val="Hyperlink"/>
-                <w:noProof/>
-                <w:lang w:val="nl-NL"/>
-              </w:rPr>
-              <w:t>5.1 Database</w:t>
-            </w:r>
-            <w:r>
-              <w:rPr>
-                <w:noProof/>
-                <w:webHidden/>
-              </w:rPr>
-              <w:tab/>
-            </w:r>
-            <w:r>
-              <w:rPr>
-                <w:noProof/>
-                <w:webHidden/>
-              </w:rPr>
-              <w:fldChar w:fldCharType="begin"/>
-            </w:r>
-            <w:r>
-              <w:rPr>
-                <w:noProof/>
-                <w:webHidden/>
-              </w:rPr>
-              <w:instrText xml:space="preserve"> PAGEREF _Toc73541273 \h </w:instrText>
+              <w:instrText xml:space="preserve"> PAGEREF _Toc73709197 \h </w:instrText>
             </w:r>
             <w:r>
               <w:rPr>
@@ -2229,7 +2226,7 @@
               <w:color w:val="auto"/>
             </w:rPr>
           </w:pPr>
-          <w:hyperlink w:anchor="_Toc73541274" w:history="1">
+          <w:hyperlink w:anchor="_Toc73709198" w:history="1">
             <w:r>
               <w:rPr>
                 <w:rStyle w:val="Hyperlink"/>
@@ -2256,7 +2253,7 @@
                 <w:noProof/>
                 <w:webHidden/>
               </w:rPr>
-              <w:instrText xml:space="preserve"> PAGEREF _Toc73541274 \h </w:instrText>
+              <w:instrText xml:space="preserve"> PAGEREF _Toc73709198 \h </w:instrText>
             </w:r>
             <w:r>
               <w:rPr>
@@ -2276,7 +2273,7 @@
                 <w:noProof/>
                 <w:webHidden/>
               </w:rPr>
-              <w:t>13</w:t>
+              <w:t>12</w:t>
             </w:r>
             <w:r>
               <w:rPr>
@@ -2293,14 +2290,14 @@
             <w:tabs>
               <w:tab w:val="right" w:leader="dot" w:pos="9062"/>
             </w:tabs>
-            <w:ind w:left="730"/>
+            <w:ind w:left="235"/>
             <w:rPr>
               <w:rFonts w:asciiTheme="minorHAnsi" w:eastAsiaTheme="minorEastAsia" w:hAnsiTheme="minorHAnsi" w:cstheme="minorBidi"/>
               <w:noProof/>
               <w:color w:val="auto"/>
             </w:rPr>
           </w:pPr>
-          <w:hyperlink w:anchor="_Toc73541275" w:history="1">
+          <w:hyperlink w:anchor="_Toc73709199" w:history="1">
             <w:r>
               <w:rPr>
                 <w:rStyle w:val="Hyperlink"/>
@@ -2327,7 +2324,7 @@
                 <w:noProof/>
                 <w:webHidden/>
               </w:rPr>
-              <w:instrText xml:space="preserve"> PAGEREF _Toc73541275 \h </w:instrText>
+              <w:instrText xml:space="preserve"> PAGEREF _Toc73709199 \h </w:instrText>
             </w:r>
             <w:r>
               <w:rPr>
@@ -2364,14 +2361,14 @@
             <w:tabs>
               <w:tab w:val="right" w:leader="dot" w:pos="9062"/>
             </w:tabs>
-            <w:ind w:left="730"/>
+            <w:ind w:left="235"/>
             <w:rPr>
               <w:rFonts w:asciiTheme="minorHAnsi" w:eastAsiaTheme="minorEastAsia" w:hAnsiTheme="minorHAnsi" w:cstheme="minorBidi"/>
               <w:noProof/>
               <w:color w:val="auto"/>
             </w:rPr>
           </w:pPr>
-          <w:hyperlink w:anchor="_Toc73541276" w:history="1">
+          <w:hyperlink w:anchor="_Toc73709200" w:history="1">
             <w:r>
               <w:rPr>
                 <w:rStyle w:val="Hyperlink"/>
@@ -2399,7 +2396,7 @@
                 <w:noProof/>
                 <w:webHidden/>
               </w:rPr>
-              <w:instrText xml:space="preserve"> PAGEREF _Toc73541276 \h </w:instrText>
+              <w:instrText xml:space="preserve"> PAGEREF _Toc73709200 \h </w:instrText>
             </w:r>
             <w:r>
               <w:rPr>
@@ -2436,14 +2433,14 @@
             <w:tabs>
               <w:tab w:val="right" w:leader="dot" w:pos="9062"/>
             </w:tabs>
-            <w:ind w:left="730"/>
+            <w:ind w:left="235"/>
             <w:rPr>
               <w:rFonts w:asciiTheme="minorHAnsi" w:eastAsiaTheme="minorEastAsia" w:hAnsiTheme="minorHAnsi" w:cstheme="minorBidi"/>
               <w:noProof/>
               <w:color w:val="auto"/>
             </w:rPr>
           </w:pPr>
-          <w:hyperlink w:anchor="_Toc73541277" w:history="1">
+          <w:hyperlink w:anchor="_Toc73709201" w:history="1">
             <w:r>
               <w:rPr>
                 <w:rStyle w:val="Hyperlink"/>
@@ -2471,7 +2468,7 @@
                 <w:noProof/>
                 <w:webHidden/>
               </w:rPr>
-              <w:instrText xml:space="preserve"> PAGEREF _Toc73541277 \h </w:instrText>
+              <w:instrText xml:space="preserve"> PAGEREF _Toc73709201 \h </w:instrText>
             </w:r>
             <w:r>
               <w:rPr>
@@ -2514,7 +2511,7 @@
               <w:color w:val="auto"/>
             </w:rPr>
           </w:pPr>
-          <w:hyperlink w:anchor="_Toc73541278" w:history="1">
+          <w:hyperlink w:anchor="_Toc73709202" w:history="1">
             <w:r>
               <w:rPr>
                 <w:rStyle w:val="Hyperlink"/>
@@ -2541,7 +2538,7 @@
                 <w:noProof/>
                 <w:webHidden/>
               </w:rPr>
-              <w:instrText xml:space="preserve"> PAGEREF _Toc73541278 \h </w:instrText>
+              <w:instrText xml:space="preserve"> PAGEREF _Toc73709202 \h </w:instrText>
             </w:r>
             <w:r>
               <w:rPr>
@@ -2561,7 +2558,7 @@
                 <w:noProof/>
                 <w:webHidden/>
               </w:rPr>
-              <w:t>14</w:t>
+              <w:t>13</w:t>
             </w:r>
             <w:r>
               <w:rPr>
@@ -2578,14 +2575,14 @@
             <w:tabs>
               <w:tab w:val="right" w:leader="dot" w:pos="9062"/>
             </w:tabs>
-            <w:ind w:left="730"/>
+            <w:ind w:left="35"/>
             <w:rPr>
               <w:rFonts w:asciiTheme="minorHAnsi" w:eastAsiaTheme="minorEastAsia" w:hAnsiTheme="minorHAnsi" w:cstheme="minorBidi"/>
               <w:noProof/>
               <w:color w:val="auto"/>
             </w:rPr>
           </w:pPr>
-          <w:hyperlink w:anchor="_Toc73541279" w:history="1">
+          <w:hyperlink w:anchor="_Toc73709203" w:history="1">
             <w:r>
               <w:rPr>
                 <w:rStyle w:val="Hyperlink"/>
@@ -2612,7 +2609,7 @@
                 <w:noProof/>
                 <w:webHidden/>
               </w:rPr>
-              <w:instrText xml:space="preserve"> PAGEREF _Toc73541279 \h </w:instrText>
+              <w:instrText xml:space="preserve"> PAGEREF _Toc73709203 \h </w:instrText>
             </w:r>
             <w:r>
               <w:rPr>
@@ -2633,292 +2630,6 @@
                 <w:webHidden/>
               </w:rPr>
               <w:t>14</w:t>
-            </w:r>
-            <w:r>
-              <w:rPr>
-                <w:noProof/>
-                <w:webHidden/>
-              </w:rPr>
-              <w:fldChar w:fldCharType="end"/>
-            </w:r>
-          </w:hyperlink>
-        </w:p>
-        <w:p>
-          <w:pPr>
-            <w:pStyle w:val="TOC1"/>
-            <w:tabs>
-              <w:tab w:val="right" w:leader="dot" w:pos="9062"/>
-            </w:tabs>
-            <w:ind w:left="10"/>
-            <w:rPr>
-              <w:rFonts w:asciiTheme="minorHAnsi" w:eastAsiaTheme="minorEastAsia" w:hAnsiTheme="minorHAnsi" w:cstheme="minorBidi"/>
-              <w:noProof/>
-              <w:color w:val="auto"/>
-            </w:rPr>
-          </w:pPr>
-          <w:hyperlink w:anchor="_Toc73541280" w:history="1">
-            <w:r>
-              <w:rPr>
-                <w:rStyle w:val="Hyperlink"/>
-                <w:noProof/>
-              </w:rPr>
-              <w:t>8. CI/CD Config</w:t>
-            </w:r>
-            <w:r>
-              <w:rPr>
-                <w:noProof/>
-                <w:webHidden/>
-              </w:rPr>
-              <w:tab/>
-            </w:r>
-            <w:r>
-              <w:rPr>
-                <w:noProof/>
-                <w:webHidden/>
-              </w:rPr>
-              <w:fldChar w:fldCharType="begin"/>
-            </w:r>
-            <w:r>
-              <w:rPr>
-                <w:noProof/>
-                <w:webHidden/>
-              </w:rPr>
-              <w:instrText xml:space="preserve"> PAGEREF _Toc73541280 \h </w:instrText>
-            </w:r>
-            <w:r>
-              <w:rPr>
-                <w:noProof/>
-                <w:webHidden/>
-              </w:rPr>
-            </w:r>
-            <w:r>
-              <w:rPr>
-                <w:noProof/>
-                <w:webHidden/>
-              </w:rPr>
-              <w:fldChar w:fldCharType="separate"/>
-            </w:r>
-            <w:r>
-              <w:rPr>
-                <w:noProof/>
-                <w:webHidden/>
-              </w:rPr>
-              <w:t>15</w:t>
-            </w:r>
-            <w:r>
-              <w:rPr>
-                <w:noProof/>
-                <w:webHidden/>
-              </w:rPr>
-              <w:fldChar w:fldCharType="end"/>
-            </w:r>
-          </w:hyperlink>
-        </w:p>
-        <w:p>
-          <w:pPr>
-            <w:pStyle w:val="TOC1"/>
-            <w:tabs>
-              <w:tab w:val="right" w:leader="dot" w:pos="9062"/>
-            </w:tabs>
-            <w:ind w:left="730"/>
-            <w:rPr>
-              <w:rFonts w:asciiTheme="minorHAnsi" w:eastAsiaTheme="minorEastAsia" w:hAnsiTheme="minorHAnsi" w:cstheme="minorBidi"/>
-              <w:noProof/>
-              <w:color w:val="auto"/>
-            </w:rPr>
-          </w:pPr>
-          <w:hyperlink w:anchor="_Toc73541281" w:history="1">
-            <w:r>
-              <w:rPr>
-                <w:rStyle w:val="Hyperlink"/>
-                <w:noProof/>
-              </w:rPr>
-              <w:t>8.1 CI</w:t>
-            </w:r>
-            <w:r>
-              <w:rPr>
-                <w:noProof/>
-                <w:webHidden/>
-              </w:rPr>
-              <w:tab/>
-            </w:r>
-            <w:r>
-              <w:rPr>
-                <w:noProof/>
-                <w:webHidden/>
-              </w:rPr>
-              <w:fldChar w:fldCharType="begin"/>
-            </w:r>
-            <w:r>
-              <w:rPr>
-                <w:noProof/>
-                <w:webHidden/>
-              </w:rPr>
-              <w:instrText xml:space="preserve"> PAGEREF _Toc73541281 \h </w:instrText>
-            </w:r>
-            <w:r>
-              <w:rPr>
-                <w:noProof/>
-                <w:webHidden/>
-              </w:rPr>
-            </w:r>
-            <w:r>
-              <w:rPr>
-                <w:noProof/>
-                <w:webHidden/>
-              </w:rPr>
-              <w:fldChar w:fldCharType="separate"/>
-            </w:r>
-            <w:r>
-              <w:rPr>
-                <w:noProof/>
-                <w:webHidden/>
-              </w:rPr>
-              <w:t>15</w:t>
-            </w:r>
-            <w:r>
-              <w:rPr>
-                <w:noProof/>
-                <w:webHidden/>
-              </w:rPr>
-              <w:fldChar w:fldCharType="end"/>
-            </w:r>
-          </w:hyperlink>
-        </w:p>
-        <w:p>
-          <w:pPr>
-            <w:pStyle w:val="TOC1"/>
-            <w:tabs>
-              <w:tab w:val="right" w:leader="dot" w:pos="9062"/>
-            </w:tabs>
-            <w:ind w:left="730"/>
-            <w:rPr>
-              <w:rFonts w:asciiTheme="minorHAnsi" w:eastAsiaTheme="minorEastAsia" w:hAnsiTheme="minorHAnsi" w:cstheme="minorBidi"/>
-              <w:noProof/>
-              <w:color w:val="auto"/>
-            </w:rPr>
-          </w:pPr>
-          <w:hyperlink w:anchor="_Toc73541282" w:history="1">
-            <w:r>
-              <w:rPr>
-                <w:rStyle w:val="Hyperlink"/>
-                <w:noProof/>
-                <w:lang w:val="nl-NL"/>
-              </w:rPr>
-              <w:t>8.2 CD</w:t>
-            </w:r>
-            <w:r>
-              <w:rPr>
-                <w:noProof/>
-                <w:webHidden/>
-              </w:rPr>
-              <w:tab/>
-            </w:r>
-            <w:r>
-              <w:rPr>
-                <w:noProof/>
-                <w:webHidden/>
-              </w:rPr>
-              <w:fldChar w:fldCharType="begin"/>
-            </w:r>
-            <w:r>
-              <w:rPr>
-                <w:noProof/>
-                <w:webHidden/>
-              </w:rPr>
-              <w:instrText xml:space="preserve"> PAGEREF _Toc73541282 \h </w:instrText>
-            </w:r>
-            <w:r>
-              <w:rPr>
-                <w:noProof/>
-                <w:webHidden/>
-              </w:rPr>
-            </w:r>
-            <w:r>
-              <w:rPr>
-                <w:noProof/>
-                <w:webHidden/>
-              </w:rPr>
-              <w:fldChar w:fldCharType="separate"/>
-            </w:r>
-            <w:r>
-              <w:rPr>
-                <w:noProof/>
-                <w:webHidden/>
-              </w:rPr>
-              <w:t>15</w:t>
-            </w:r>
-            <w:r>
-              <w:rPr>
-                <w:noProof/>
-                <w:webHidden/>
-              </w:rPr>
-              <w:fldChar w:fldCharType="end"/>
-            </w:r>
-          </w:hyperlink>
-        </w:p>
-        <w:p>
-          <w:pPr>
-            <w:pStyle w:val="TOC1"/>
-            <w:tabs>
-              <w:tab w:val="right" w:leader="dot" w:pos="9062"/>
-            </w:tabs>
-            <w:ind w:left="730"/>
-            <w:rPr>
-              <w:rFonts w:asciiTheme="minorHAnsi" w:eastAsiaTheme="minorEastAsia" w:hAnsiTheme="minorHAnsi" w:cstheme="minorBidi"/>
-              <w:noProof/>
-              <w:color w:val="auto"/>
-            </w:rPr>
-          </w:pPr>
-          <w:hyperlink w:anchor="_Toc73541283" w:history="1">
-            <w:r>
-              <w:rPr>
-                <w:rStyle w:val="Hyperlink"/>
-                <w:noProof/>
-                <w:lang w:val="nl-NL"/>
-              </w:rPr>
-              <w:t>8.3 Diagram</w:t>
-            </w:r>
-            <w:r>
-              <w:rPr>
-                <w:noProof/>
-                <w:webHidden/>
-              </w:rPr>
-              <w:tab/>
-            </w:r>
-            <w:r>
-              <w:rPr>
-                <w:noProof/>
-                <w:webHidden/>
-              </w:rPr>
-              <w:fldChar w:fldCharType="begin"/>
-            </w:r>
-            <w:r>
-              <w:rPr>
-                <w:noProof/>
-                <w:webHidden/>
-              </w:rPr>
-              <w:instrText xml:space="preserve"> PAGEREF _Toc73541283 \h </w:instrText>
-            </w:r>
-            <w:r>
-              <w:rPr>
-                <w:noProof/>
-                <w:webHidden/>
-              </w:rPr>
-            </w:r>
-            <w:r>
-              <w:rPr>
-                <w:noProof/>
-                <w:webHidden/>
-              </w:rPr>
-              <w:fldChar w:fldCharType="separate"/>
-            </w:r>
-            <w:r>
-              <w:rPr>
-                <w:noProof/>
-                <w:webHidden/>
-              </w:rPr>
-              <w:t>15</w:t>
             </w:r>
             <w:r>
               <w:rPr>
@@ -2941,13 +2652,13 @@
               <w:color w:val="auto"/>
             </w:rPr>
           </w:pPr>
-          <w:hyperlink w:anchor="_Toc73541284" w:history="1">
+          <w:hyperlink w:anchor="_Toc73709204" w:history="1">
             <w:r>
               <w:rPr>
                 <w:rStyle w:val="Hyperlink"/>
                 <w:noProof/>
               </w:rPr>
-              <w:t>9. DOT Framework</w:t>
+              <w:t>8. CI/CD Config</w:t>
             </w:r>
             <w:r>
               <w:rPr>
@@ -2968,7 +2679,7 @@
                 <w:noProof/>
                 <w:webHidden/>
               </w:rPr>
-              <w:instrText xml:space="preserve"> PAGEREF _Toc73541284 \h </w:instrText>
+              <w:instrText xml:space="preserve"> PAGEREF _Toc73709204 \h </w:instrText>
             </w:r>
             <w:r>
               <w:rPr>
@@ -2988,7 +2699,7 @@
                 <w:noProof/>
                 <w:webHidden/>
               </w:rPr>
-              <w:t>16</w:t>
+              <w:t>15</w:t>
             </w:r>
             <w:r>
               <w:rPr>
@@ -3005,20 +2716,20 @@
             <w:tabs>
               <w:tab w:val="right" w:leader="dot" w:pos="9062"/>
             </w:tabs>
-            <w:ind w:left="730"/>
+            <w:ind w:left="195"/>
             <w:rPr>
               <w:rFonts w:asciiTheme="minorHAnsi" w:eastAsiaTheme="minorEastAsia" w:hAnsiTheme="minorHAnsi" w:cstheme="minorBidi"/>
               <w:noProof/>
               <w:color w:val="auto"/>
             </w:rPr>
           </w:pPr>
-          <w:hyperlink w:anchor="_Toc73541285" w:history="1">
+          <w:hyperlink w:anchor="_Toc73709205" w:history="1">
             <w:r>
               <w:rPr>
                 <w:rStyle w:val="Hyperlink"/>
                 <w:noProof/>
               </w:rPr>
-              <w:t>9.1 What:</w:t>
+              <w:t>8.1 CI</w:t>
             </w:r>
             <w:r>
               <w:rPr>
@@ -3039,7 +2750,7 @@
                 <w:noProof/>
                 <w:webHidden/>
               </w:rPr>
-              <w:instrText xml:space="preserve"> PAGEREF _Toc73541285 \h </w:instrText>
+              <w:instrText xml:space="preserve"> PAGEREF _Toc73709205 \h </w:instrText>
             </w:r>
             <w:r>
               <w:rPr>
@@ -3059,7 +2770,7 @@
                 <w:noProof/>
                 <w:webHidden/>
               </w:rPr>
-              <w:t>16</w:t>
+              <w:t>15</w:t>
             </w:r>
             <w:r>
               <w:rPr>
@@ -3076,20 +2787,21 @@
             <w:tabs>
               <w:tab w:val="right" w:leader="dot" w:pos="9062"/>
             </w:tabs>
-            <w:ind w:left="730"/>
+            <w:ind w:left="195"/>
             <w:rPr>
               <w:rFonts w:asciiTheme="minorHAnsi" w:eastAsiaTheme="minorEastAsia" w:hAnsiTheme="minorHAnsi" w:cstheme="minorBidi"/>
               <w:noProof/>
               <w:color w:val="auto"/>
             </w:rPr>
           </w:pPr>
-          <w:hyperlink w:anchor="_Toc73541286" w:history="1">
+          <w:hyperlink w:anchor="_Toc73709206" w:history="1">
             <w:r>
               <w:rPr>
                 <w:rStyle w:val="Hyperlink"/>
                 <w:noProof/>
-              </w:rPr>
-              <w:t>9.2 Why:</w:t>
+                <w:lang w:val="nl-NL"/>
+              </w:rPr>
+              <w:t>8.2 Diagram</w:t>
             </w:r>
             <w:r>
               <w:rPr>
@@ -3110,7 +2822,7 @@
                 <w:noProof/>
                 <w:webHidden/>
               </w:rPr>
-              <w:instrText xml:space="preserve"> PAGEREF _Toc73541286 \h </w:instrText>
+              <w:instrText xml:space="preserve"> PAGEREF _Toc73709206 \h </w:instrText>
             </w:r>
             <w:r>
               <w:rPr>
@@ -3130,7 +2842,7 @@
                 <w:noProof/>
                 <w:webHidden/>
               </w:rPr>
-              <w:t>16</w:t>
+              <w:t>15</w:t>
             </w:r>
             <w:r>
               <w:rPr>
@@ -3147,19 +2859,231 @@
             <w:tabs>
               <w:tab w:val="right" w:leader="dot" w:pos="9062"/>
             </w:tabs>
-            <w:ind w:left="730"/>
             <w:rPr>
               <w:rFonts w:asciiTheme="minorHAnsi" w:eastAsiaTheme="minorEastAsia" w:hAnsiTheme="minorHAnsi" w:cstheme="minorBidi"/>
               <w:noProof/>
               <w:color w:val="auto"/>
             </w:rPr>
           </w:pPr>
-          <w:hyperlink w:anchor="_Toc73541287" w:history="1">
+          <w:hyperlink w:anchor="_Toc73709207" w:history="1">
             <w:r>
               <w:rPr>
                 <w:rStyle w:val="Hyperlink"/>
                 <w:noProof/>
               </w:rPr>
+              <w:t>9. DOT Framework</w:t>
+            </w:r>
+            <w:r>
+              <w:rPr>
+                <w:noProof/>
+                <w:webHidden/>
+              </w:rPr>
+              <w:tab/>
+            </w:r>
+            <w:r>
+              <w:rPr>
+                <w:noProof/>
+                <w:webHidden/>
+              </w:rPr>
+              <w:fldChar w:fldCharType="begin"/>
+            </w:r>
+            <w:r>
+              <w:rPr>
+                <w:noProof/>
+                <w:webHidden/>
+              </w:rPr>
+              <w:instrText xml:space="preserve"> PAGEREF _Toc73709207 \h </w:instrText>
+            </w:r>
+            <w:r>
+              <w:rPr>
+                <w:noProof/>
+                <w:webHidden/>
+              </w:rPr>
+            </w:r>
+            <w:r>
+              <w:rPr>
+                <w:noProof/>
+                <w:webHidden/>
+              </w:rPr>
+              <w:fldChar w:fldCharType="separate"/>
+            </w:r>
+            <w:r>
+              <w:rPr>
+                <w:noProof/>
+                <w:webHidden/>
+              </w:rPr>
+              <w:t>16</w:t>
+            </w:r>
+            <w:r>
+              <w:rPr>
+                <w:noProof/>
+                <w:webHidden/>
+              </w:rPr>
+              <w:fldChar w:fldCharType="end"/>
+            </w:r>
+          </w:hyperlink>
+        </w:p>
+        <w:p>
+          <w:pPr>
+            <w:pStyle w:val="TOC1"/>
+            <w:tabs>
+              <w:tab w:val="right" w:leader="dot" w:pos="9062"/>
+            </w:tabs>
+            <w:ind w:left="135"/>
+            <w:rPr>
+              <w:rFonts w:asciiTheme="minorHAnsi" w:eastAsiaTheme="minorEastAsia" w:hAnsiTheme="minorHAnsi" w:cstheme="minorBidi"/>
+              <w:noProof/>
+              <w:color w:val="auto"/>
+            </w:rPr>
+          </w:pPr>
+          <w:hyperlink w:anchor="_Toc73709208" w:history="1">
+            <w:r>
+              <w:rPr>
+                <w:rStyle w:val="Hyperlink"/>
+                <w:noProof/>
+              </w:rPr>
+              <w:t>9.1 What:</w:t>
+            </w:r>
+            <w:r>
+              <w:rPr>
+                <w:noProof/>
+                <w:webHidden/>
+              </w:rPr>
+              <w:tab/>
+            </w:r>
+            <w:r>
+              <w:rPr>
+                <w:noProof/>
+                <w:webHidden/>
+              </w:rPr>
+              <w:fldChar w:fldCharType="begin"/>
+            </w:r>
+            <w:r>
+              <w:rPr>
+                <w:noProof/>
+                <w:webHidden/>
+              </w:rPr>
+              <w:instrText xml:space="preserve"> PAGEREF _Toc73709208 \h </w:instrText>
+            </w:r>
+            <w:r>
+              <w:rPr>
+                <w:noProof/>
+                <w:webHidden/>
+              </w:rPr>
+            </w:r>
+            <w:r>
+              <w:rPr>
+                <w:noProof/>
+                <w:webHidden/>
+              </w:rPr>
+              <w:fldChar w:fldCharType="separate"/>
+            </w:r>
+            <w:r>
+              <w:rPr>
+                <w:noProof/>
+                <w:webHidden/>
+              </w:rPr>
+              <w:t>16</w:t>
+            </w:r>
+            <w:r>
+              <w:rPr>
+                <w:noProof/>
+                <w:webHidden/>
+              </w:rPr>
+              <w:fldChar w:fldCharType="end"/>
+            </w:r>
+          </w:hyperlink>
+        </w:p>
+        <w:p>
+          <w:pPr>
+            <w:pStyle w:val="TOC1"/>
+            <w:tabs>
+              <w:tab w:val="right" w:leader="dot" w:pos="9062"/>
+            </w:tabs>
+            <w:ind w:left="135"/>
+            <w:rPr>
+              <w:rFonts w:asciiTheme="minorHAnsi" w:eastAsiaTheme="minorEastAsia" w:hAnsiTheme="minorHAnsi" w:cstheme="minorBidi"/>
+              <w:noProof/>
+              <w:color w:val="auto"/>
+            </w:rPr>
+          </w:pPr>
+          <w:hyperlink w:anchor="_Toc73709209" w:history="1">
+            <w:r>
+              <w:rPr>
+                <w:rStyle w:val="Hyperlink"/>
+                <w:noProof/>
+              </w:rPr>
+              <w:t>9.2 Why:</w:t>
+            </w:r>
+            <w:r>
+              <w:rPr>
+                <w:noProof/>
+                <w:webHidden/>
+              </w:rPr>
+              <w:tab/>
+            </w:r>
+            <w:r>
+              <w:rPr>
+                <w:noProof/>
+                <w:webHidden/>
+              </w:rPr>
+              <w:fldChar w:fldCharType="begin"/>
+            </w:r>
+            <w:r>
+              <w:rPr>
+                <w:noProof/>
+                <w:webHidden/>
+              </w:rPr>
+              <w:instrText xml:space="preserve"> PAGEREF _Toc73709209 \h </w:instrText>
+            </w:r>
+            <w:r>
+              <w:rPr>
+                <w:noProof/>
+                <w:webHidden/>
+              </w:rPr>
+            </w:r>
+            <w:r>
+              <w:rPr>
+                <w:noProof/>
+                <w:webHidden/>
+              </w:rPr>
+              <w:fldChar w:fldCharType="separate"/>
+            </w:r>
+            <w:r>
+              <w:rPr>
+                <w:noProof/>
+                <w:webHidden/>
+              </w:rPr>
+              <w:t>16</w:t>
+            </w:r>
+            <w:r>
+              <w:rPr>
+                <w:noProof/>
+                <w:webHidden/>
+              </w:rPr>
+              <w:fldChar w:fldCharType="end"/>
+            </w:r>
+          </w:hyperlink>
+        </w:p>
+        <w:p>
+          <w:pPr>
+            <w:pStyle w:val="TOC1"/>
+            <w:tabs>
+              <w:tab w:val="right" w:leader="dot" w:pos="9062"/>
+            </w:tabs>
+            <w:ind w:left="135"/>
+            <w:rPr>
+              <w:rFonts w:asciiTheme="minorHAnsi" w:eastAsiaTheme="minorEastAsia" w:hAnsiTheme="minorHAnsi" w:cstheme="minorBidi"/>
+              <w:noProof/>
+              <w:color w:val="auto"/>
+            </w:rPr>
+          </w:pPr>
+          <w:hyperlink w:anchor="_Toc73709210" w:history="1">
+            <w:r>
+              <w:rPr>
+                <w:rStyle w:val="Hyperlink"/>
+                <w:noProof/>
+              </w:rPr>
               <w:t>9.3 How:</w:t>
             </w:r>
             <w:r>
@@ -3181,7 +3105,7 @@
                 <w:noProof/>
                 <w:webHidden/>
               </w:rPr>
-              <w:instrText xml:space="preserve"> PAGEREF _Toc73541287 \h </w:instrText>
+              <w:instrText xml:space="preserve"> PAGEREF _Toc73709210 \h </w:instrText>
             </w:r>
             <w:r>
               <w:rPr>
@@ -3236,7 +3160,6 @@
           <w:b/>
           <w:sz w:val="36"/>
         </w:rPr>
-        <w:lastRenderedPageBreak/>
         <w:t xml:space="preserve"> </w:t>
       </w:r>
       <w:r>
@@ -3278,7 +3201,7 @@
         <w:pStyle w:val="Heading1"/>
       </w:pPr>
       <w:bookmarkStart w:id="0" w:name="_Toc72327796"/>
-      <w:bookmarkStart w:id="1" w:name="_Toc73541257"/>
+      <w:bookmarkStart w:id="1" w:name="_Toc73709181"/>
       <w:r>
         <w:t>Version Table</w:t>
       </w:r>
@@ -3936,11 +3859,12 @@
           <w:lang w:val="en-GB"/>
         </w:rPr>
       </w:pPr>
-      <w:bookmarkStart w:id="2" w:name="_Toc73541258"/>
+      <w:bookmarkStart w:id="2" w:name="_Toc73709182"/>
       <w:r>
         <w:rPr>
           <w:lang w:val="en-GB"/>
         </w:rPr>
+        <w:lastRenderedPageBreak/>
         <w:t>1.General</w:t>
       </w:r>
       <w:bookmarkEnd w:id="2"/>
@@ -3972,7 +3896,7 @@
           <w:lang w:val="en-GB"/>
         </w:rPr>
       </w:pPr>
-      <w:bookmarkStart w:id="3" w:name="_Toc73541259"/>
+      <w:bookmarkStart w:id="3" w:name="_Toc73709183"/>
       <w:r>
         <w:rPr>
           <w:sz w:val="28"/>
@@ -4026,7 +3950,7 @@
           <w:lang w:val="en-GB"/>
         </w:rPr>
       </w:pPr>
-      <w:bookmarkStart w:id="4" w:name="_Toc73541260"/>
+      <w:bookmarkStart w:id="4" w:name="_Toc73709184"/>
       <w:r>
         <w:rPr>
           <w:sz w:val="28"/>
@@ -4081,7 +4005,7 @@
           <w:lang w:val="en-GB"/>
         </w:rPr>
       </w:pPr>
-      <w:bookmarkStart w:id="5" w:name="_Toc73541261"/>
+      <w:bookmarkStart w:id="5" w:name="_Toc73709185"/>
       <w:r>
         <w:rPr>
           <w:sz w:val="28"/>
@@ -4236,13 +4160,22 @@
     </w:p>
     <w:p>
       <w:pPr>
+        <w:rPr>
+          <w:sz w:val="28"/>
+          <w:szCs w:val="28"/>
+          <w:lang w:val="en-GB"/>
+        </w:rPr>
+      </w:pPr>
+    </w:p>
+    <w:p>
+      <w:pPr>
         <w:pStyle w:val="Heading1"/>
         <w:ind w:left="-5"/>
         <w:rPr>
           <w:lang w:val="en-GB"/>
         </w:rPr>
       </w:pPr>
-      <w:bookmarkStart w:id="6" w:name="_Toc73541262"/>
+      <w:bookmarkStart w:id="6" w:name="_Toc73709186"/>
       <w:r>
         <w:rPr>
           <w:lang w:val="en-GB"/>
@@ -4281,7 +4214,7 @@
           <w:lang w:val="en-GB"/>
         </w:rPr>
       </w:pPr>
-      <w:bookmarkStart w:id="7" w:name="_Toc73541263"/>
+      <w:bookmarkStart w:id="7" w:name="_Toc73709187"/>
       <w:r>
         <w:rPr>
           <w:sz w:val="28"/>
@@ -4394,7 +4327,7 @@
           <w:lang w:val="en-GB"/>
         </w:rPr>
       </w:pPr>
-      <w:bookmarkStart w:id="8" w:name="_Toc73541264"/>
+      <w:bookmarkStart w:id="8" w:name="_Toc73709188"/>
       <w:r>
         <w:rPr>
           <w:sz w:val="28"/>
@@ -4476,37 +4409,7 @@
           <w:szCs w:val="24"/>
           <w:shd w:val="clear" w:color="auto" w:fill="FFFFFF"/>
         </w:rPr>
-        <w:t xml:space="preserve">What other options there are there available for the front-end are Vue and Angular. The advantages of </w:t>
-      </w:r>
-      <w:r>
-        <w:rPr>
-          <w:rFonts w:cs="Arial"/>
-          <w:color w:val="000000"/>
-          <w:sz w:val="24"/>
-          <w:szCs w:val="24"/>
-          <w:shd w:val="clear" w:color="auto" w:fill="FFFFFF"/>
-        </w:rPr>
-        <w:t>R</w:t>
-      </w:r>
-      <w:r>
-        <w:rPr>
-          <w:rFonts w:cs="Arial"/>
-          <w:color w:val="000000"/>
-          <w:sz w:val="24"/>
-          <w:szCs w:val="24"/>
-          <w:shd w:val="clear" w:color="auto" w:fill="FFFFFF"/>
-        </w:rPr>
-        <w:t>eact</w:t>
-      </w:r>
-      <w:r>
-        <w:rPr>
-          <w:rFonts w:cs="Arial"/>
-          <w:color w:val="000000"/>
-          <w:sz w:val="24"/>
-          <w:szCs w:val="24"/>
-          <w:shd w:val="clear" w:color="auto" w:fill="FFFFFF"/>
-        </w:rPr>
-        <w:t xml:space="preserve"> </w:t>
+        <w:t xml:space="preserve">What other options there are there available for the front-end are Vue and Angular. The advantages of React </w:t>
       </w:r>
       <w:r>
         <w:rPr>
@@ -4555,7 +4458,7 @@
           <w:lang w:val="en-GB"/>
         </w:rPr>
       </w:pPr>
-      <w:bookmarkStart w:id="9" w:name="_Toc73541265"/>
+      <w:bookmarkStart w:id="9" w:name="_Toc73709189"/>
       <w:r>
         <w:rPr>
           <w:sz w:val="28"/>
@@ -5015,7 +4918,7 @@
           <w:lang w:val="nl-NL"/>
         </w:rPr>
       </w:pPr>
-      <w:bookmarkStart w:id="10" w:name="_Toc73541266"/>
+      <w:bookmarkStart w:id="10" w:name="_Toc73709190"/>
       <w:r>
         <w:rPr>
           <w:lang w:val="nl-NL"/>
@@ -5048,7 +4951,7 @@
           <w:lang w:val="nl-NL"/>
         </w:rPr>
       </w:pPr>
-      <w:bookmarkStart w:id="11" w:name="_Toc73541267"/>
+      <w:bookmarkStart w:id="11" w:name="_Toc73709191"/>
       <w:r>
         <w:rPr>
           <w:sz w:val="32"/>
@@ -5180,7 +5083,6 @@
     </w:p>
     <w:p>
       <w:pPr>
-        <w:ind w:left="0" w:firstLine="0"/>
         <w:rPr>
           <w:sz w:val="28"/>
           <w:szCs w:val="28"/>
@@ -5190,18 +5092,27 @@
     </w:p>
     <w:p>
       <w:pPr>
+        <w:ind w:left="0" w:firstLine="0"/>
+        <w:rPr>
+          <w:sz w:val="28"/>
+          <w:szCs w:val="28"/>
+          <w:lang w:val="nl-NL"/>
+        </w:rPr>
+      </w:pPr>
+    </w:p>
+    <w:p>
+      <w:pPr>
         <w:pStyle w:val="Heading1"/>
         <w:ind w:left="-5"/>
         <w:rPr>
           <w:lang w:val="nl-NL"/>
         </w:rPr>
       </w:pPr>
-      <w:bookmarkStart w:id="12" w:name="_Toc73541268"/>
+      <w:bookmarkStart w:id="12" w:name="_Toc73709192"/>
       <w:r>
         <w:rPr>
           <w:lang w:val="nl-NL"/>
         </w:rPr>
-        <w:lastRenderedPageBreak/>
         <w:t>4.</w:t>
       </w:r>
       <w:r>
@@ -5229,7 +5140,7 @@
           <w:lang w:val="nl-NL"/>
         </w:rPr>
       </w:pPr>
-      <w:bookmarkStart w:id="13" w:name="_Toc73541269"/>
+      <w:bookmarkStart w:id="13" w:name="_Toc73709193"/>
       <w:r>
         <w:rPr>
           <w:sz w:val="28"/>
@@ -5354,7 +5265,7 @@
           <w:lang w:val="nl-NL"/>
         </w:rPr>
       </w:pPr>
-      <w:bookmarkStart w:id="14" w:name="_Toc73541270"/>
+      <w:bookmarkStart w:id="14" w:name="_Toc73709194"/>
       <w:r>
         <w:rPr>
           <w:sz w:val="28"/>
@@ -5547,7 +5458,7 @@
           <w:lang w:val="nl-NL"/>
         </w:rPr>
       </w:pPr>
-      <w:bookmarkStart w:id="15" w:name="_Toc73541271"/>
+      <w:bookmarkStart w:id="15" w:name="_Toc73709195"/>
       <w:r>
         <w:rPr>
           <w:sz w:val="28"/>
@@ -5713,21 +5624,12 @@
       <w:pPr>
         <w:pStyle w:val="Heading1"/>
         <w:ind w:left="-5"/>
-        <w:rPr>
-          <w:lang w:val="nl-NL"/>
-        </w:rPr>
-      </w:pPr>
-      <w:bookmarkStart w:id="16" w:name="_Toc73541272"/>
-      <w:r>
-        <w:rPr>
-          <w:lang w:val="nl-NL"/>
-        </w:rPr>
+      </w:pPr>
+      <w:bookmarkStart w:id="16" w:name="_Toc73709196"/>
+      <w:r>
         <w:t xml:space="preserve">5. </w:t>
       </w:r>
       <w:r>
-        <w:rPr>
-          <w:lang w:val="nl-NL"/>
-        </w:rPr>
         <w:t>Database Design</w:t>
       </w:r>
       <w:bookmarkEnd w:id="16"/>
@@ -5735,9 +5637,6 @@
     <w:p>
       <w:pPr>
         <w:ind w:left="0" w:firstLine="0"/>
-        <w:rPr>
-          <w:lang w:val="nl-NL"/>
-        </w:rPr>
       </w:pPr>
     </w:p>
     <w:p>
@@ -5747,16 +5646,14 @@
         <w:rPr>
           <w:sz w:val="32"/>
           <w:szCs w:val="20"/>
-          <w:lang w:val="nl-NL"/>
         </w:rPr>
       </w:pPr>
       <w:bookmarkStart w:id="17" w:name="_Toc73540534"/>
-      <w:bookmarkStart w:id="18" w:name="_Toc73541273"/>
+      <w:bookmarkStart w:id="18" w:name="_Toc73709197"/>
       <w:r>
         <w:rPr>
           <w:sz w:val="32"/>
           <w:szCs w:val="20"/>
-          <w:lang w:val="nl-NL"/>
         </w:rPr>
         <w:t>5.1 Database</w:t>
       </w:r>
@@ -5766,35 +5663,21 @@
     <w:p>
       <w:pPr>
         <w:ind w:left="0" w:firstLine="0"/>
-        <w:rPr>
-          <w:lang w:val="nl-NL"/>
-        </w:rPr>
-      </w:pPr>
-    </w:p>
-    <w:p>
-      <w:pPr>
-        <w:rPr>
-          <w:lang w:val="nl-NL"/>
-        </w:rPr>
       </w:pPr>
     </w:p>
     <w:p>
       <w:pPr>
         <w:jc w:val="center"/>
-        <w:rPr>
-          <w:lang w:val="nl-NL"/>
-        </w:rPr>
       </w:pPr>
       <w:r>
         <w:rPr>
           <w:noProof/>
-          <w:lang w:val="nl-NL"/>
         </w:rPr>
         <w:drawing>
-          <wp:inline distT="0" distB="0" distL="0" distR="0" wp14:anchorId="13F8CA19" wp14:editId="552C7E67">
-            <wp:extent cx="5248275" cy="3533775"/>
-            <wp:effectExtent l="0" t="0" r="9525" b="9525"/>
-            <wp:docPr id="6" name="Picture 6" descr="Graphical user interface, application, Teams&#10;&#10;Description automatically generated"/>
+          <wp:inline distT="0" distB="0" distL="0" distR="0" wp14:anchorId="40ED9390" wp14:editId="388AEA86">
+            <wp:extent cx="5143500" cy="3405158"/>
+            <wp:effectExtent l="0" t="0" r="0" b="5080"/>
+            <wp:docPr id="8" name="Picture 8" descr="Graphical user interface, application, website&#10;&#10;Description automatically generated"/>
             <wp:cNvGraphicFramePr>
               <a:graphicFrameLocks xmlns:a="http://schemas.openxmlformats.org/drawingml/2006/main" noChangeAspect="1"/>
             </wp:cNvGraphicFramePr>
@@ -5802,7 +5685,7 @@
               <a:graphicData uri="http://schemas.openxmlformats.org/drawingml/2006/picture">
                 <pic:pic xmlns:pic="http://schemas.openxmlformats.org/drawingml/2006/picture">
                   <pic:nvPicPr>
-                    <pic:cNvPr id="6" name="Picture 6" descr="Graphical user interface, application, Teams&#10;&#10;Description automatically generated"/>
+                    <pic:cNvPr id="8" name="Picture 8" descr="Graphical user interface, application, website&#10;&#10;Description automatically generated"/>
                     <pic:cNvPicPr/>
                   </pic:nvPicPr>
                   <pic:blipFill>
@@ -5820,7 +5703,7 @@
                   <pic:spPr>
                     <a:xfrm>
                       <a:off x="0" y="0"/>
-                      <a:ext cx="5248275" cy="3533775"/>
+                      <a:ext cx="5151204" cy="3410258"/>
                     </a:xfrm>
                     <a:prstGeom prst="rect">
                       <a:avLst/>
@@ -5835,52 +5718,23 @@
     </w:p>
     <w:p>
       <w:pPr>
-        <w:rPr>
-          <w:lang w:val="nl-NL"/>
-        </w:rPr>
-      </w:pPr>
-    </w:p>
-    <w:p>
-      <w:pPr>
-        <w:rPr>
-          <w:lang w:val="nl-NL"/>
-        </w:rPr>
-      </w:pPr>
-    </w:p>
-    <w:p>
-      <w:pPr>
-        <w:rPr>
-          <w:lang w:val="nl-NL"/>
-        </w:rPr>
-      </w:pPr>
-    </w:p>
-    <w:p>
-      <w:pPr>
-        <w:rPr>
-          <w:lang w:val="nl-NL"/>
-        </w:rPr>
-      </w:pPr>
-    </w:p>
-    <w:p>
-      <w:pPr>
-        <w:rPr>
-          <w:lang w:val="nl-NL"/>
-        </w:rPr>
-      </w:pPr>
-    </w:p>
-    <w:p>
-      <w:pPr>
-        <w:rPr>
-          <w:lang w:val="nl-NL"/>
-        </w:rPr>
-      </w:pPr>
-    </w:p>
+        <w:jc w:val="center"/>
+      </w:pPr>
+    </w:p>
+    <w:p/>
+    <w:p/>
+    <w:p/>
+    <w:p/>
+    <w:p/>
+    <w:p/>
+    <w:p/>
+    <w:p/>
     <w:p>
       <w:pPr>
         <w:pStyle w:val="Heading1"/>
         <w:ind w:left="-5"/>
       </w:pPr>
-      <w:bookmarkStart w:id="19" w:name="_Toc73541274"/>
+      <w:bookmarkStart w:id="19" w:name="_Toc73709198"/>
       <w:r>
         <w:lastRenderedPageBreak/>
         <w:t>6</w:t>
@@ -5904,7 +5758,7 @@
           <w:szCs w:val="20"/>
         </w:rPr>
       </w:pPr>
-      <w:bookmarkStart w:id="20" w:name="_Toc73541275"/>
+      <w:bookmarkStart w:id="20" w:name="_Toc73709199"/>
       <w:r>
         <w:rPr>
           <w:sz w:val="32"/>
@@ -5955,7 +5809,7 @@
           <w:lang w:val="nl-NL"/>
         </w:rPr>
       </w:pPr>
-      <w:bookmarkStart w:id="21" w:name="_Toc73541276"/>
+      <w:bookmarkStart w:id="21" w:name="_Toc73709200"/>
       <w:r>
         <w:rPr>
           <w:sz w:val="32"/>
@@ -6054,7 +5908,7 @@
           <w:lang w:val="nl-NL"/>
         </w:rPr>
       </w:pPr>
-      <w:bookmarkStart w:id="22" w:name="_Toc73541277"/>
+      <w:bookmarkStart w:id="22" w:name="_Toc73709201"/>
       <w:r>
         <w:rPr>
           <w:sz w:val="32"/>
@@ -6159,14 +6013,14 @@
     <w:p/>
     <w:p/>
     <w:p/>
+    <w:p/>
     <w:p>
       <w:pPr>
         <w:pStyle w:val="Heading1"/>
         <w:ind w:left="-5"/>
       </w:pPr>
-      <w:bookmarkStart w:id="23" w:name="_Toc73541278"/>
-      <w:r>
-        <w:lastRenderedPageBreak/>
+      <w:bookmarkStart w:id="23" w:name="_Toc73709202"/>
+      <w:r>
         <w:t>7</w:t>
       </w:r>
       <w:r>
@@ -6187,7 +6041,7 @@
           <w:szCs w:val="20"/>
         </w:rPr>
       </w:pPr>
-      <w:bookmarkStart w:id="24" w:name="_Toc73541279"/>
+      <w:bookmarkStart w:id="24" w:name="_Toc73709203"/>
       <w:r>
         <w:rPr>
           <w:sz w:val="32"/>
@@ -6213,15 +6067,18 @@
     </w:p>
     <w:p/>
     <w:p>
+      <w:pPr>
+        <w:jc w:val="center"/>
+      </w:pPr>
       <w:r>
         <w:rPr>
           <w:noProof/>
         </w:rPr>
         <w:drawing>
-          <wp:inline distT="0" distB="0" distL="0" distR="0" wp14:anchorId="5AA1FDDB" wp14:editId="4C190E0E">
-            <wp:extent cx="5760720" cy="3444240"/>
-            <wp:effectExtent l="0" t="0" r="0" b="3810"/>
-            <wp:docPr id="7" name="Picture 7" descr="Table&#10;&#10;Description automatically generated with medium confidence"/>
+          <wp:inline distT="0" distB="0" distL="0" distR="0" wp14:anchorId="3A3D9978" wp14:editId="773B36E5">
+            <wp:extent cx="5944870" cy="3511744"/>
+            <wp:effectExtent l="0" t="0" r="0" b="0"/>
+            <wp:docPr id="15" name="Picture 15" descr="Diagram, engineering drawing&#10;&#10;Description automatically generated"/>
             <wp:cNvGraphicFramePr>
               <a:graphicFrameLocks xmlns:a="http://schemas.openxmlformats.org/drawingml/2006/main" noChangeAspect="1"/>
             </wp:cNvGraphicFramePr>
@@ -6229,7 +6086,7 @@
               <a:graphicData uri="http://schemas.openxmlformats.org/drawingml/2006/picture">
                 <pic:pic xmlns:pic="http://schemas.openxmlformats.org/drawingml/2006/picture">
                   <pic:nvPicPr>
-                    <pic:cNvPr id="7" name="Picture 7" descr="Table&#10;&#10;Description automatically generated with medium confidence"/>
+                    <pic:cNvPr id="15" name="Picture 15" descr="Diagram, engineering drawing&#10;&#10;Description automatically generated"/>
                     <pic:cNvPicPr/>
                   </pic:nvPicPr>
                   <pic:blipFill>
@@ -6247,7 +6104,7 @@
                   <pic:spPr>
                     <a:xfrm>
                       <a:off x="0" y="0"/>
-                      <a:ext cx="5760720" cy="3444240"/>
+                      <a:ext cx="5988667" cy="3537615"/>
                     </a:xfrm>
                     <a:prstGeom prst="rect">
                       <a:avLst/>
@@ -6285,7 +6142,7 @@
         </w:tabs>
         <w:ind w:left="-5"/>
       </w:pPr>
-      <w:bookmarkStart w:id="25" w:name="_Toc73541280"/>
+      <w:bookmarkStart w:id="25" w:name="_Toc73709204"/>
       <w:r>
         <w:t>8</w:t>
       </w:r>
@@ -6310,7 +6167,7 @@
           <w:szCs w:val="20"/>
         </w:rPr>
       </w:pPr>
-      <w:bookmarkStart w:id="26" w:name="_Toc73541281"/>
+      <w:bookmarkStart w:id="26" w:name="_Toc73709205"/>
       <w:r>
         <w:rPr>
           <w:sz w:val="32"/>
@@ -6422,8 +6279,20 @@
         <w:t xml:space="preserve"> CI.</w:t>
       </w:r>
     </w:p>
-    <w:p/>
-    <w:p/>
+    <w:p>
+      <w:pPr>
+        <w:rPr>
+          <w:lang w:val="nl-NL"/>
+        </w:rPr>
+      </w:pPr>
+    </w:p>
+    <w:p>
+      <w:pPr>
+        <w:rPr>
+          <w:lang w:val="nl-NL"/>
+        </w:rPr>
+      </w:pPr>
+    </w:p>
     <w:p>
       <w:pPr>
         <w:pStyle w:val="Heading1"/>
@@ -6434,7 +6303,7 @@
           <w:lang w:val="nl-NL"/>
         </w:rPr>
       </w:pPr>
-      <w:bookmarkStart w:id="27" w:name="_Toc73541282"/>
+      <w:bookmarkStart w:id="27" w:name="_Toc73709206"/>
       <w:r>
         <w:rPr>
           <w:sz w:val="32"/>
@@ -6473,83 +6342,9 @@
           <w:szCs w:val="20"/>
           <w:lang w:val="nl-NL"/>
         </w:rPr>
-        <w:t>CD</w:t>
+        <w:t>Diagram</w:t>
       </w:r>
       <w:bookmarkEnd w:id="27"/>
-    </w:p>
-    <w:p>
-      <w:pPr>
-        <w:rPr>
-          <w:lang w:val="nl-NL"/>
-        </w:rPr>
-      </w:pPr>
-    </w:p>
-    <w:p>
-      <w:pPr>
-        <w:rPr>
-          <w:lang w:val="nl-NL"/>
-        </w:rPr>
-      </w:pPr>
-    </w:p>
-    <w:p>
-      <w:pPr>
-        <w:rPr>
-          <w:lang w:val="nl-NL"/>
-        </w:rPr>
-      </w:pPr>
-    </w:p>
-    <w:p>
-      <w:pPr>
-        <w:pStyle w:val="Heading1"/>
-        <w:ind w:left="-5"/>
-        <w:rPr>
-          <w:sz w:val="32"/>
-          <w:szCs w:val="20"/>
-          <w:lang w:val="nl-NL"/>
-        </w:rPr>
-      </w:pPr>
-      <w:bookmarkStart w:id="28" w:name="_Toc73541283"/>
-      <w:r>
-        <w:rPr>
-          <w:sz w:val="32"/>
-          <w:szCs w:val="20"/>
-          <w:lang w:val="nl-NL"/>
-        </w:rPr>
-        <w:t>8</w:t>
-      </w:r>
-      <w:r>
-        <w:rPr>
-          <w:sz w:val="32"/>
-          <w:szCs w:val="20"/>
-          <w:lang w:val="nl-NL"/>
-        </w:rPr>
-        <w:t>.</w:t>
-      </w:r>
-      <w:r>
-        <w:rPr>
-          <w:sz w:val="32"/>
-          <w:szCs w:val="20"/>
-          <w:lang w:val="nl-NL"/>
-        </w:rPr>
-        <w:t>3</w:t>
-      </w:r>
-      <w:r>
-        <w:rPr>
-          <w:sz w:val="32"/>
-          <w:szCs w:val="20"/>
-          <w:lang w:val="nl-NL"/>
-        </w:rPr>
-        <w:t xml:space="preserve"> </w:t>
-      </w:r>
-      <w:r>
-        <w:rPr>
-          <w:sz w:val="32"/>
-          <w:szCs w:val="20"/>
-          <w:lang w:val="nl-NL"/>
-        </w:rPr>
-        <w:t>Diagram</w:t>
-      </w:r>
-      <w:bookmarkEnd w:id="28"/>
     </w:p>
     <w:p>
       <w:pPr>
@@ -6637,21 +6432,36 @@
     </w:p>
     <w:p>
       <w:pPr>
+        <w:rPr>
+          <w:lang w:val="nl-NL"/>
+        </w:rPr>
+      </w:pPr>
+    </w:p>
+    <w:p>
+      <w:pPr>
+        <w:rPr>
+          <w:lang w:val="nl-NL"/>
+        </w:rPr>
+      </w:pPr>
+    </w:p>
+    <w:p>
+      <w:pPr>
         <w:pStyle w:val="Heading1"/>
         <w:tabs>
           <w:tab w:val="left" w:pos="3998"/>
         </w:tabs>
         <w:ind w:left="-5"/>
       </w:pPr>
-      <w:bookmarkStart w:id="29" w:name="_Toc73541284"/>
+      <w:bookmarkStart w:id="28" w:name="_Toc73709207"/>
       <w:r>
         <w:t>9</w:t>
       </w:r>
       <w:r>
         <w:t>. DOT Framework</w:t>
       </w:r>
-      <w:bookmarkEnd w:id="29"/>
-    </w:p>
+      <w:bookmarkEnd w:id="28"/>
+    </w:p>
+    <w:p/>
     <w:p/>
     <w:p>
       <w:pPr>
@@ -6665,7 +6475,7 @@
       <w:r>
         <w:t xml:space="preserve"> </w:t>
       </w:r>
-      <w:bookmarkStart w:id="30" w:name="_Toc73541285"/>
+      <w:bookmarkStart w:id="29" w:name="_Toc73709208"/>
       <w:r>
         <w:rPr>
           <w:sz w:val="32"/>
@@ -6687,7 +6497,7 @@
         </w:rPr>
         <w:t>What:</w:t>
       </w:r>
-      <w:bookmarkEnd w:id="30"/>
+      <w:bookmarkEnd w:id="29"/>
     </w:p>
     <w:p/>
     <w:p>
@@ -6784,6 +6594,8 @@
     </w:p>
     <w:p/>
     <w:p/>
+    <w:p/>
+    <w:p/>
     <w:p>
       <w:pPr>
         <w:pStyle w:val="Heading1"/>
@@ -6793,7 +6605,7 @@
           <w:szCs w:val="20"/>
         </w:rPr>
       </w:pPr>
-      <w:bookmarkStart w:id="31" w:name="_Toc73541286"/>
+      <w:bookmarkStart w:id="30" w:name="_Toc73709209"/>
       <w:r>
         <w:rPr>
           <w:sz w:val="32"/>
@@ -6815,7 +6627,7 @@
         </w:rPr>
         <w:t>Why:</w:t>
       </w:r>
-      <w:bookmarkEnd w:id="31"/>
+      <w:bookmarkEnd w:id="30"/>
     </w:p>
     <w:p/>
     <w:p>
@@ -6825,6 +6637,11 @@
       <w:r>
         <w:t>Before developing my project I need to make sure “why” I’m doing that project and then find every resource available that will suit best for my project.</w:t>
       </w:r>
+    </w:p>
+    <w:p>
+      <w:pPr>
+        <w:ind w:left="720" w:firstLine="0"/>
+      </w:pPr>
     </w:p>
     <w:p>
       <w:pPr>
@@ -6840,7 +6657,7 @@
           <w:szCs w:val="20"/>
         </w:rPr>
       </w:pPr>
-      <w:bookmarkStart w:id="32" w:name="_Toc73541287"/>
+      <w:bookmarkStart w:id="31" w:name="_Toc73709210"/>
       <w:r>
         <w:rPr>
           <w:sz w:val="32"/>
@@ -6862,7 +6679,7 @@
         </w:rPr>
         <w:t>How:</w:t>
       </w:r>
-      <w:bookmarkEnd w:id="32"/>
+      <w:bookmarkEnd w:id="31"/>
     </w:p>
     <w:p/>
     <w:tbl>
@@ -7027,6 +6844,7 @@
                 <w:sz w:val="21"/>
                 <w:szCs w:val="21"/>
               </w:rPr>
+              <w:lastRenderedPageBreak/>
               <w:t>Since I’m developing a Full-Stack Web Application</w:t>
             </w:r>
             <w:r>
@@ -7165,7 +6983,6 @@
                 <w:sz w:val="21"/>
                 <w:szCs w:val="21"/>
               </w:rPr>
-              <w:lastRenderedPageBreak/>
               <w:t>Field</w:t>
             </w:r>
           </w:p>
@@ -9036,6 +8853,7 @@
   <w:style w:type="character" w:default="1" w:styleId="DefaultParagraphFont">
     <w:name w:val="Default Paragraph Font"/>
     <w:uiPriority w:val="1"/>
+    <w:semiHidden/>
     <w:unhideWhenUsed/>
   </w:style>
   <w:style w:type="table" w:default="1" w:styleId="TableNormal">

</xml_diff>